<commit_message>
fixed links on project page
</commit_message>
<xml_diff>
--- a/paper/devsci_resubmission/sol_ms_blinded_review_revision.docx
+++ b/paper/devsci_resubmission/sol_ms_blinded_review_revision.docx
@@ -974,6 +974,7 @@
     <w:p>
       <w:pPr>
         <w:rPr>
+          <w:ins w:id="7" w:author="Kyle MacDonald" w:date="2017-09-29T10:25:00Z"/>
           <w:rFonts w:ascii="Times" w:hAnsi="Times"/>
         </w:rPr>
       </w:pPr>
@@ -995,7 +996,7 @@
         </w:rPr>
         <w:t>comprehension.</w:t>
       </w:r>
-      <w:ins w:id="7" w:author="Kyle MacDonald" w:date="2017-09-26T11:49:00Z">
+      <w:ins w:id="8" w:author="Kyle MacDonald" w:date="2017-09-26T11:49:00Z">
         <w:r>
           <w:rPr>
             <w:rFonts w:ascii="Times" w:hAnsi="Times"/>
@@ -1003,7 +1004,7 @@
           <w:t xml:space="preserve"> Given the many differences </w:t>
         </w:r>
       </w:ins>
-      <w:ins w:id="8" w:author="Kyle MacDonald" w:date="2017-09-26T11:50:00Z">
+      <w:ins w:id="9" w:author="Kyle MacDonald" w:date="2017-09-26T11:50:00Z">
         <w:r>
           <w:rPr>
             <w:rFonts w:ascii="Times" w:hAnsi="Times"/>
@@ -1011,7 +1012,7 @@
           <w:t xml:space="preserve">between sign and spoken language processing, </w:t>
         </w:r>
       </w:ins>
-      <w:del w:id="9" w:author="Kyle MacDonald" w:date="2017-09-26T11:50:00Z">
+      <w:del w:id="10" w:author="Kyle MacDonald" w:date="2017-09-26T11:50:00Z">
         <w:r>
           <w:rPr>
             <w:rFonts w:ascii="Times" w:hAnsi="Times"/>
@@ -1025,7 +1026,7 @@
           <w:delText xml:space="preserve">Do </w:delText>
         </w:r>
       </w:del>
-      <w:ins w:id="10" w:author="Kyle MacDonald" w:date="2017-09-26T11:50:00Z">
+      <w:ins w:id="11" w:author="Kyle MacDonald" w:date="2017-09-26T11:50:00Z">
         <w:r>
           <w:rPr>
             <w:rFonts w:ascii="Times" w:hAnsi="Times"/>
@@ -1075,7 +1076,7 @@
         </w:rPr>
         <w:t xml:space="preserve"> the</w:t>
       </w:r>
-      <w:ins w:id="11" w:author="Kyle MacDonald" w:date="2017-09-26T11:45:00Z">
+      <w:ins w:id="12" w:author="Kyle MacDonald" w:date="2017-09-26T11:45:00Z">
         <w:r>
           <w:rPr>
             <w:rFonts w:ascii="Times" w:hAnsi="Times"/>
@@ -1083,7 +1084,7 @@
           <w:t xml:space="preserve"> mechanisms of language comprehension </w:t>
         </w:r>
       </w:ins>
-      <w:ins w:id="12" w:author="Kyle MacDonald" w:date="2017-09-26T11:48:00Z">
+      <w:ins w:id="13" w:author="Kyle MacDonald" w:date="2017-09-26T11:48:00Z">
         <w:r>
           <w:rPr>
             <w:rFonts w:ascii="Times" w:hAnsi="Times"/>
@@ -1091,7 +1092,7 @@
           <w:t xml:space="preserve">in the </w:t>
         </w:r>
       </w:ins>
-      <w:del w:id="13" w:author="Kyle MacDonald" w:date="2017-09-26T11:48:00Z">
+      <w:del w:id="14" w:author="Kyle MacDonald" w:date="2017-09-26T11:48:00Z">
         <w:r>
           <w:rPr>
             <w:rFonts w:ascii="Times" w:hAnsi="Times"/>
@@ -1117,390 +1118,453 @@
         </w:rPr>
         <w:t xml:space="preserve"> </w:t>
       </w:r>
-      <w:r>
-        <w:rPr>
-          <w:rFonts w:ascii="Times" w:hAnsi="Times"/>
-        </w:rPr>
-        <w:t>Here, we</w:t>
-      </w:r>
-      <w:r>
-        <w:rPr>
-          <w:rFonts w:ascii="Times" w:hAnsi="Times"/>
-        </w:rPr>
-        <w:t xml:space="preserve"> address </w:t>
-      </w:r>
-      <w:r>
-        <w:rPr>
-          <w:rFonts w:ascii="Times" w:hAnsi="Times"/>
-        </w:rPr>
-        <w:t>this question</w:t>
-      </w:r>
-      <w:r>
-        <w:rPr>
-          <w:rFonts w:ascii="Times" w:hAnsi="Times"/>
-        </w:rPr>
-        <w:t xml:space="preserve"> by</w:t>
-      </w:r>
-      <w:r>
-        <w:rPr>
-          <w:rFonts w:ascii="Times" w:hAnsi="Times"/>
-        </w:rPr>
-        <w:t xml:space="preserve"> </w:t>
-      </w:r>
-      <w:r>
-        <w:rPr>
-          <w:rFonts w:ascii="Times" w:hAnsi="Times"/>
-        </w:rPr>
-        <w:t xml:space="preserve">developing </w:t>
-      </w:r>
-      <w:r>
-        <w:rPr>
-          <w:rFonts w:ascii="Times" w:hAnsi="Times"/>
-        </w:rPr>
-        <w:t xml:space="preserve">the first measures of speed and accuracy in real-time </w:t>
-      </w:r>
-      <w:r>
-        <w:rPr>
-          <w:rFonts w:ascii="Times" w:hAnsi="Times"/>
-          <w:i/>
-        </w:rPr>
-        <w:t>sign</w:t>
-      </w:r>
-      <w:r>
-        <w:rPr>
-          <w:rFonts w:ascii="Times" w:hAnsi="Times"/>
-        </w:rPr>
-        <w:t xml:space="preserve"> </w:t>
-      </w:r>
-      <w:r>
-        <w:rPr>
-          <w:rFonts w:ascii="Times" w:hAnsi="Times"/>
-          <w:i/>
-        </w:rPr>
-        <w:t>language</w:t>
-      </w:r>
-      <w:r>
-        <w:rPr>
-          <w:rFonts w:ascii="Times" w:hAnsi="Times"/>
-        </w:rPr>
-        <w:t xml:space="preserve"> </w:t>
-      </w:r>
-      <w:r>
-        <w:rPr>
-          <w:rFonts w:ascii="Times" w:hAnsi="Times"/>
-        </w:rPr>
-        <w:t>comprehension</w:t>
-      </w:r>
-      <w:r>
-        <w:rPr>
-          <w:rFonts w:ascii="Times" w:hAnsi="Times"/>
-        </w:rPr>
-        <w:t xml:space="preserve"> by children learning</w:t>
-      </w:r>
-      <w:r>
-        <w:rPr>
-          <w:rFonts w:ascii="Times" w:hAnsi="Times"/>
-        </w:rPr>
-        <w:t xml:space="preserve"> </w:t>
-      </w:r>
-      <w:r>
-        <w:rPr>
-          <w:rFonts w:ascii="Times" w:hAnsi="Times"/>
-        </w:rPr>
-        <w:t xml:space="preserve">American Sign Language (ASL).  First, </w:t>
-      </w:r>
-      <w:r>
-        <w:rPr>
-          <w:rFonts w:ascii="Times" w:hAnsi="Times"/>
-        </w:rPr>
-        <w:t xml:space="preserve">we </w:t>
-      </w:r>
-      <w:r>
-        <w:rPr>
-          <w:rFonts w:ascii="Times" w:hAnsi="Times"/>
-        </w:rPr>
-        <w:t>compare</w:t>
-      </w:r>
-      <w:r>
-        <w:rPr>
-          <w:rFonts w:ascii="Times" w:hAnsi="Times"/>
-        </w:rPr>
-        <w:t xml:space="preserve"> </w:t>
-      </w:r>
-      <w:r>
-        <w:rPr>
-          <w:rFonts w:ascii="Times" w:hAnsi="Times"/>
-        </w:rPr>
-        <w:t>the time course of ASL processing in deaf and hearing native</w:t>
-      </w:r>
-      <w:r>
-        <w:rPr>
-          <w:rFonts w:ascii="Times" w:hAnsi="Times"/>
-        </w:rPr>
-        <w:t xml:space="preserve"> </w:t>
-      </w:r>
-      <w:r>
-        <w:rPr>
-          <w:rFonts w:ascii="Times" w:hAnsi="Times"/>
-        </w:rPr>
-        <w:t>ASL</w:t>
-      </w:r>
-      <w:r>
-        <w:rPr>
-          <w:rFonts w:ascii="Times" w:hAnsi="Times"/>
-        </w:rPr>
-        <w:t>-</w:t>
-      </w:r>
-      <w:r>
-        <w:rPr>
-          <w:rFonts w:ascii="Times" w:hAnsi="Times"/>
-        </w:rPr>
-        <w:t xml:space="preserve">learners.  Next, </w:t>
-      </w:r>
-      <w:r>
-        <w:rPr>
-          <w:rFonts w:ascii="Times" w:hAnsi="Times"/>
-        </w:rPr>
-        <w:t xml:space="preserve">we </w:t>
-      </w:r>
-      <w:r>
-        <w:rPr>
-          <w:rFonts w:ascii="Times" w:hAnsi="Times"/>
-        </w:rPr>
-        <w:t xml:space="preserve">compare </w:t>
-      </w:r>
-      <w:r>
-        <w:rPr>
-          <w:rFonts w:ascii="Times" w:hAnsi="Times"/>
-        </w:rPr>
-        <w:t xml:space="preserve">the </w:t>
-      </w:r>
-      <w:r>
-        <w:rPr>
-          <w:rFonts w:ascii="Times" w:hAnsi="Times"/>
-        </w:rPr>
-        <w:lastRenderedPageBreak/>
-        <w:t xml:space="preserve">performance </w:t>
-      </w:r>
-      <w:r>
-        <w:rPr>
-          <w:rFonts w:ascii="Times" w:hAnsi="Times"/>
-        </w:rPr>
-        <w:t xml:space="preserve">of </w:t>
-      </w:r>
-      <w:r>
-        <w:rPr>
-          <w:rFonts w:ascii="Times" w:hAnsi="Times"/>
-        </w:rPr>
-        <w:t>young</w:t>
-      </w:r>
-      <w:r>
-        <w:rPr>
-          <w:rFonts w:ascii="Times" w:hAnsi="Times"/>
-        </w:rPr>
-        <w:t xml:space="preserve"> ASL</w:t>
-      </w:r>
-      <w:r>
-        <w:rPr>
-          <w:rFonts w:ascii="Times" w:hAnsi="Times"/>
-        </w:rPr>
-        <w:t>-learners</w:t>
-      </w:r>
-      <w:r>
-        <w:rPr>
-          <w:rFonts w:ascii="Times" w:hAnsi="Times"/>
-        </w:rPr>
-        <w:t xml:space="preserve"> to adult signers</w:t>
-      </w:r>
-      <w:r>
-        <w:rPr>
-          <w:rFonts w:ascii="Times" w:hAnsi="Times"/>
-        </w:rPr>
-        <w:t xml:space="preserve"> and ask whether there are</w:t>
-      </w:r>
-      <w:r>
-        <w:rPr>
-          <w:rFonts w:ascii="Times" w:hAnsi="Times"/>
-        </w:rPr>
-        <w:t xml:space="preserve"> </w:t>
-      </w:r>
-      <w:r>
-        <w:rPr>
-          <w:rFonts w:ascii="Times" w:hAnsi="Times"/>
-        </w:rPr>
-        <w:t>age-related increases in processing efficiency</w:t>
-      </w:r>
-      <w:r>
-        <w:rPr>
-          <w:rFonts w:ascii="Times" w:hAnsi="Times"/>
-        </w:rPr>
-        <w:t xml:space="preserve"> that</w:t>
-      </w:r>
-      <w:r>
-        <w:rPr>
-          <w:rFonts w:ascii="Times" w:hAnsi="Times"/>
-        </w:rPr>
-        <w:t xml:space="preserve"> parallel those </w:t>
-      </w:r>
-      <w:r>
-        <w:rPr>
-          <w:rFonts w:ascii="Times" w:hAnsi="Times"/>
-        </w:rPr>
-        <w:t>found</w:t>
-      </w:r>
-      <w:r>
-        <w:rPr>
-          <w:rFonts w:ascii="Times" w:hAnsi="Times"/>
-        </w:rPr>
-        <w:t xml:space="preserve"> in spoken language</w:t>
-      </w:r>
-      <w:r>
-        <w:rPr>
-          <w:rFonts w:ascii="Times" w:hAnsi="Times"/>
-        </w:rPr>
-        <w:t>s</w:t>
-      </w:r>
-      <w:r>
-        <w:rPr>
-          <w:rFonts w:ascii="Times" w:hAnsi="Times"/>
-        </w:rPr>
-        <w:t xml:space="preserve">. </w:t>
-      </w:r>
-      <w:r>
-        <w:rPr>
-          <w:rFonts w:ascii="Times" w:hAnsi="Times"/>
-        </w:rPr>
-        <w:t xml:space="preserve">Then, we </w:t>
-      </w:r>
-      <w:r>
-        <w:rPr>
-          <w:rFonts w:ascii="Times" w:hAnsi="Times"/>
-        </w:rPr>
-        <w:t>estimate the extent to which</w:t>
-      </w:r>
-      <w:r>
-        <w:rPr>
-          <w:rFonts w:ascii="Times" w:hAnsi="Times"/>
-        </w:rPr>
-        <w:t xml:space="preserve"> adults and children</w:t>
-      </w:r>
-      <w:r>
-        <w:rPr>
-          <w:rFonts w:ascii="Times" w:hAnsi="Times"/>
-        </w:rPr>
-        <w:t xml:space="preserve"> </w:t>
-      </w:r>
-      <w:r>
-        <w:rPr>
-          <w:rFonts w:ascii="Times" w:hAnsi="Times"/>
-        </w:rPr>
-        <w:t>shift visual attention</w:t>
-      </w:r>
-      <w:r>
-        <w:rPr>
-          <w:rFonts w:ascii="Times" w:hAnsi="Times"/>
-        </w:rPr>
-        <w:t xml:space="preserve"> away from a language source and to a named referent</w:t>
-      </w:r>
-      <w:r>
-        <w:rPr>
-          <w:rFonts w:ascii="Times" w:hAnsi="Times"/>
-        </w:rPr>
-        <w:t xml:space="preserve"> prior to</w:t>
-      </w:r>
-      <w:r>
-        <w:rPr>
-          <w:rFonts w:ascii="Times" w:hAnsi="Times"/>
-        </w:rPr>
-        <w:t xml:space="preserve"> the offset of the target sign, showing evidence of incremental language processing</w:t>
-      </w:r>
-      <w:r>
-        <w:rPr>
-          <w:rFonts w:ascii="Times" w:hAnsi="Times"/>
-        </w:rPr>
-        <w:t xml:space="preserve">. </w:t>
-      </w:r>
-      <w:r>
-        <w:rPr>
-          <w:rFonts w:ascii="Times" w:hAnsi="Times"/>
-        </w:rPr>
-        <w:t>Finally</w:t>
-      </w:r>
-      <w:r>
-        <w:rPr>
-          <w:rFonts w:ascii="Times" w:hAnsi="Times"/>
-        </w:rPr>
-        <w:t xml:space="preserve">, we </w:t>
-      </w:r>
-      <w:r>
-        <w:rPr>
-          <w:rFonts w:ascii="Times" w:hAnsi="Times"/>
-        </w:rPr>
-        <w:t>measure links between</w:t>
-      </w:r>
-      <w:r>
-        <w:rPr>
-          <w:rFonts w:ascii="Times" w:hAnsi="Times"/>
-        </w:rPr>
-        <w:t xml:space="preserve"> variability in </w:t>
-      </w:r>
-      <w:r>
-        <w:rPr>
-          <w:rFonts w:ascii="Times" w:hAnsi="Times"/>
-        </w:rPr>
-        <w:t xml:space="preserve">children’s ASL </w:t>
-      </w:r>
-      <w:r>
-        <w:rPr>
-          <w:rFonts w:ascii="Times" w:hAnsi="Times"/>
-        </w:rPr>
-        <w:t>processing</w:t>
-      </w:r>
-      <w:r>
-        <w:rPr>
-          <w:rFonts w:ascii="Times" w:hAnsi="Times"/>
-        </w:rPr>
-        <w:t xml:space="preserve"> skill</w:t>
-      </w:r>
-      <w:r>
-        <w:rPr>
-          <w:rFonts w:ascii="Times" w:hAnsi="Times"/>
-        </w:rPr>
-        <w:t xml:space="preserve"> </w:t>
-      </w:r>
-      <w:r>
-        <w:rPr>
-          <w:rFonts w:ascii="Times" w:hAnsi="Times"/>
-        </w:rPr>
-        <w:t>and</w:t>
-      </w:r>
-      <w:r>
-        <w:rPr>
-          <w:rFonts w:ascii="Times" w:hAnsi="Times"/>
-        </w:rPr>
-        <w:t xml:space="preserve"> </w:t>
-      </w:r>
-      <w:r>
-        <w:rPr>
-          <w:rFonts w:ascii="Times" w:hAnsi="Times"/>
-        </w:rPr>
-        <w:t xml:space="preserve">their </w:t>
-      </w:r>
-      <w:r>
-        <w:rPr>
-          <w:rFonts w:ascii="Times" w:hAnsi="Times"/>
-        </w:rPr>
-        <w:t>expressive vocabulary development</w:t>
-      </w:r>
-      <w:r>
-        <w:rPr>
-          <w:rFonts w:ascii="Times" w:hAnsi="Times"/>
-        </w:rPr>
-        <w:t>.</w:t>
-      </w:r>
+      <w:ins w:id="15" w:author="Kyle MacDonald" w:date="2017-09-29T10:25:00Z">
+        <w:r>
+          <w:rPr>
+            <w:rFonts w:ascii="Times" w:hAnsi="Times"/>
+          </w:rPr>
+          <w:t xml:space="preserve">In particular, children learning </w:t>
+        </w:r>
+        <w:commentRangeStart w:id="16"/>
+        <w:commentRangeStart w:id="17"/>
+        <w:r>
+          <w:rPr>
+            <w:rFonts w:ascii="Times" w:hAnsi="Times"/>
+          </w:rPr>
+          <w:t>spoken</w:t>
+        </w:r>
+      </w:ins>
+      <w:commentRangeEnd w:id="16"/>
+      <w:ins w:id="18" w:author="Kyle MacDonald" w:date="2017-09-29T10:26:00Z">
+        <w:r>
+          <w:rPr>
+            <w:rStyle w:val="CommentReference"/>
+          </w:rPr>
+          <w:commentReference w:id="16"/>
+        </w:r>
+      </w:ins>
+      <w:commentRangeEnd w:id="17"/>
+      <w:ins w:id="20" w:author="Kyle MacDonald" w:date="2017-09-29T10:27:00Z">
+        <w:r>
+          <w:rPr>
+            <w:rStyle w:val="CommentReference"/>
+          </w:rPr>
+          <w:commentReference w:id="17"/>
+        </w:r>
+      </w:ins>
+      <w:ins w:id="22" w:author="Kyle MacDonald" w:date="2017-09-29T10:26:00Z">
+        <w:r>
+          <w:rPr>
+            <w:rFonts w:ascii="Times" w:hAnsi="Times"/>
+          </w:rPr>
+          <w:t>…</w:t>
+        </w:r>
+      </w:ins>
+      <w:ins w:id="23" w:author="Kyle MacDonald" w:date="2017-09-29T10:25:00Z">
+        <w:r>
+          <w:rPr>
+            <w:rFonts w:ascii="Times" w:hAnsi="Times"/>
+          </w:rPr>
+          <w:t xml:space="preserve"> </w:t>
+        </w:r>
+      </w:ins>
     </w:p>
     <w:p>
       <w:pPr>
+        <w:rPr>
+          <w:rFonts w:ascii="Times" w:hAnsi="Times"/>
+        </w:rPr>
+      </w:pPr>
+      <w:r>
+        <w:rPr>
+          <w:rFonts w:ascii="Times" w:hAnsi="Times"/>
+        </w:rPr>
+        <w:t>Here, we</w:t>
+      </w:r>
+      <w:r>
+        <w:rPr>
+          <w:rFonts w:ascii="Times" w:hAnsi="Times"/>
+        </w:rPr>
+        <w:t xml:space="preserve"> address </w:t>
+      </w:r>
+      <w:r>
+        <w:rPr>
+          <w:rFonts w:ascii="Times" w:hAnsi="Times"/>
+        </w:rPr>
+        <w:t>this question</w:t>
+      </w:r>
+      <w:r>
+        <w:rPr>
+          <w:rFonts w:ascii="Times" w:hAnsi="Times"/>
+        </w:rPr>
+        <w:t xml:space="preserve"> by</w:t>
+      </w:r>
+      <w:r>
+        <w:rPr>
+          <w:rFonts w:ascii="Times" w:hAnsi="Times"/>
+        </w:rPr>
+        <w:t xml:space="preserve"> </w:t>
+      </w:r>
+      <w:r>
+        <w:rPr>
+          <w:rFonts w:ascii="Times" w:hAnsi="Times"/>
+        </w:rPr>
+        <w:t xml:space="preserve">developing </w:t>
+      </w:r>
+      <w:r>
+        <w:rPr>
+          <w:rFonts w:ascii="Times" w:hAnsi="Times"/>
+        </w:rPr>
+        <w:t xml:space="preserve">the first measures of speed and accuracy in real-time </w:t>
+      </w:r>
+      <w:r>
+        <w:rPr>
+          <w:rFonts w:ascii="Times" w:hAnsi="Times"/>
+          <w:i/>
+        </w:rPr>
+        <w:t>sign</w:t>
+      </w:r>
+      <w:r>
+        <w:rPr>
+          <w:rFonts w:ascii="Times" w:hAnsi="Times"/>
+        </w:rPr>
+        <w:t xml:space="preserve"> </w:t>
+      </w:r>
+      <w:r>
+        <w:rPr>
+          <w:rFonts w:ascii="Times" w:hAnsi="Times"/>
+          <w:i/>
+        </w:rPr>
+        <w:t>language</w:t>
+      </w:r>
+      <w:r>
+        <w:rPr>
+          <w:rFonts w:ascii="Times" w:hAnsi="Times"/>
+        </w:rPr>
+        <w:t xml:space="preserve"> </w:t>
+      </w:r>
+      <w:r>
+        <w:rPr>
+          <w:rFonts w:ascii="Times" w:hAnsi="Times"/>
+        </w:rPr>
+        <w:t>comprehension</w:t>
+      </w:r>
+      <w:r>
+        <w:rPr>
+          <w:rFonts w:ascii="Times" w:hAnsi="Times"/>
+        </w:rPr>
+        <w:t xml:space="preserve"> by children learning</w:t>
+      </w:r>
+      <w:r>
+        <w:rPr>
+          <w:rFonts w:ascii="Times" w:hAnsi="Times"/>
+        </w:rPr>
+        <w:t xml:space="preserve"> </w:t>
+      </w:r>
+      <w:r>
+        <w:rPr>
+          <w:rFonts w:ascii="Times" w:hAnsi="Times"/>
+        </w:rPr>
+        <w:t xml:space="preserve">American Sign Language (ASL).  </w:t>
+      </w:r>
+      <w:r>
+        <w:rPr>
+          <w:rFonts w:ascii="Times" w:hAnsi="Times"/>
+        </w:rPr>
+        <w:lastRenderedPageBreak/>
+        <w:t xml:space="preserve">First, </w:t>
+      </w:r>
+      <w:r>
+        <w:rPr>
+          <w:rFonts w:ascii="Times" w:hAnsi="Times"/>
+        </w:rPr>
+        <w:t xml:space="preserve">we </w:t>
+      </w:r>
+      <w:r>
+        <w:rPr>
+          <w:rFonts w:ascii="Times" w:hAnsi="Times"/>
+        </w:rPr>
+        <w:t>compare</w:t>
+      </w:r>
+      <w:r>
+        <w:rPr>
+          <w:rFonts w:ascii="Times" w:hAnsi="Times"/>
+        </w:rPr>
+        <w:t xml:space="preserve"> </w:t>
+      </w:r>
+      <w:r>
+        <w:rPr>
+          <w:rFonts w:ascii="Times" w:hAnsi="Times"/>
+        </w:rPr>
+        <w:t>the time course of ASL processing in deaf and hearing native</w:t>
+      </w:r>
+      <w:r>
+        <w:rPr>
+          <w:rFonts w:ascii="Times" w:hAnsi="Times"/>
+        </w:rPr>
+        <w:t xml:space="preserve"> </w:t>
+      </w:r>
+      <w:r>
+        <w:rPr>
+          <w:rFonts w:ascii="Times" w:hAnsi="Times"/>
+        </w:rPr>
+        <w:t>ASL</w:t>
+      </w:r>
+      <w:r>
+        <w:rPr>
+          <w:rFonts w:ascii="Times" w:hAnsi="Times"/>
+        </w:rPr>
+        <w:t>-</w:t>
+      </w:r>
+      <w:r>
+        <w:rPr>
+          <w:rFonts w:ascii="Times" w:hAnsi="Times"/>
+        </w:rPr>
+        <w:t xml:space="preserve">learners.  Next, </w:t>
+      </w:r>
+      <w:r>
+        <w:rPr>
+          <w:rFonts w:ascii="Times" w:hAnsi="Times"/>
+        </w:rPr>
+        <w:t xml:space="preserve">we </w:t>
+      </w:r>
+      <w:r>
+        <w:rPr>
+          <w:rFonts w:ascii="Times" w:hAnsi="Times"/>
+        </w:rPr>
+        <w:t xml:space="preserve">compare </w:t>
+      </w:r>
+      <w:r>
+        <w:rPr>
+          <w:rFonts w:ascii="Times" w:hAnsi="Times"/>
+        </w:rPr>
+        <w:t xml:space="preserve">the </w:t>
+      </w:r>
+      <w:r>
+        <w:rPr>
+          <w:rFonts w:ascii="Times" w:hAnsi="Times"/>
+        </w:rPr>
+        <w:t xml:space="preserve">performance </w:t>
+      </w:r>
+      <w:r>
+        <w:rPr>
+          <w:rFonts w:ascii="Times" w:hAnsi="Times"/>
+        </w:rPr>
+        <w:t xml:space="preserve">of </w:t>
+      </w:r>
+      <w:r>
+        <w:rPr>
+          <w:rFonts w:ascii="Times" w:hAnsi="Times"/>
+        </w:rPr>
+        <w:t>young</w:t>
+      </w:r>
+      <w:r>
+        <w:rPr>
+          <w:rFonts w:ascii="Times" w:hAnsi="Times"/>
+        </w:rPr>
+        <w:t xml:space="preserve"> ASL</w:t>
+      </w:r>
+      <w:r>
+        <w:rPr>
+          <w:rFonts w:ascii="Times" w:hAnsi="Times"/>
+        </w:rPr>
+        <w:t>-learners</w:t>
+      </w:r>
+      <w:r>
+        <w:rPr>
+          <w:rFonts w:ascii="Times" w:hAnsi="Times"/>
+        </w:rPr>
+        <w:t xml:space="preserve"> to adult signers</w:t>
+      </w:r>
+      <w:r>
+        <w:rPr>
+          <w:rFonts w:ascii="Times" w:hAnsi="Times"/>
+        </w:rPr>
+        <w:t xml:space="preserve"> and ask whether there are</w:t>
+      </w:r>
+      <w:r>
+        <w:rPr>
+          <w:rFonts w:ascii="Times" w:hAnsi="Times"/>
+        </w:rPr>
+        <w:t xml:space="preserve"> </w:t>
+      </w:r>
+      <w:r>
+        <w:rPr>
+          <w:rFonts w:ascii="Times" w:hAnsi="Times"/>
+        </w:rPr>
+        <w:t>age-related increases in processing efficiency</w:t>
+      </w:r>
+      <w:r>
+        <w:rPr>
+          <w:rFonts w:ascii="Times" w:hAnsi="Times"/>
+        </w:rPr>
+        <w:t xml:space="preserve"> that</w:t>
+      </w:r>
+      <w:r>
+        <w:rPr>
+          <w:rFonts w:ascii="Times" w:hAnsi="Times"/>
+        </w:rPr>
+        <w:t xml:space="preserve"> parallel those </w:t>
+      </w:r>
+      <w:r>
+        <w:rPr>
+          <w:rFonts w:ascii="Times" w:hAnsi="Times"/>
+        </w:rPr>
+        <w:t>found</w:t>
+      </w:r>
+      <w:r>
+        <w:rPr>
+          <w:rFonts w:ascii="Times" w:hAnsi="Times"/>
+        </w:rPr>
+        <w:t xml:space="preserve"> in spoken language</w:t>
+      </w:r>
+      <w:r>
+        <w:rPr>
+          <w:rFonts w:ascii="Times" w:hAnsi="Times"/>
+        </w:rPr>
+        <w:t>s</w:t>
+      </w:r>
+      <w:r>
+        <w:rPr>
+          <w:rFonts w:ascii="Times" w:hAnsi="Times"/>
+        </w:rPr>
+        <w:t xml:space="preserve">. </w:t>
+      </w:r>
+      <w:r>
+        <w:rPr>
+          <w:rFonts w:ascii="Times" w:hAnsi="Times"/>
+        </w:rPr>
+        <w:t xml:space="preserve">Then, we </w:t>
+      </w:r>
+      <w:r>
+        <w:rPr>
+          <w:rFonts w:ascii="Times" w:hAnsi="Times"/>
+        </w:rPr>
+        <w:t>estimate the extent to which</w:t>
+      </w:r>
+      <w:r>
+        <w:rPr>
+          <w:rFonts w:ascii="Times" w:hAnsi="Times"/>
+        </w:rPr>
+        <w:t xml:space="preserve"> adults and children</w:t>
+      </w:r>
+      <w:r>
+        <w:rPr>
+          <w:rFonts w:ascii="Times" w:hAnsi="Times"/>
+        </w:rPr>
+        <w:t xml:space="preserve"> </w:t>
+      </w:r>
+      <w:r>
+        <w:rPr>
+          <w:rFonts w:ascii="Times" w:hAnsi="Times"/>
+        </w:rPr>
+        <w:t>shift visual attention</w:t>
+      </w:r>
+      <w:r>
+        <w:rPr>
+          <w:rFonts w:ascii="Times" w:hAnsi="Times"/>
+        </w:rPr>
+        <w:t xml:space="preserve"> away from a language source and to a named referent</w:t>
+      </w:r>
+      <w:r>
+        <w:rPr>
+          <w:rFonts w:ascii="Times" w:hAnsi="Times"/>
+        </w:rPr>
+        <w:t xml:space="preserve"> prior to</w:t>
+      </w:r>
+      <w:r>
+        <w:rPr>
+          <w:rFonts w:ascii="Times" w:hAnsi="Times"/>
+        </w:rPr>
+        <w:t xml:space="preserve"> the offset of the target sign, showing evidence of incremental language processing</w:t>
+      </w:r>
+      <w:r>
+        <w:rPr>
+          <w:rFonts w:ascii="Times" w:hAnsi="Times"/>
+        </w:rPr>
+        <w:t xml:space="preserve">. </w:t>
+      </w:r>
+      <w:r>
+        <w:rPr>
+          <w:rFonts w:ascii="Times" w:hAnsi="Times"/>
+        </w:rPr>
+        <w:t>Finally</w:t>
+      </w:r>
+      <w:r>
+        <w:rPr>
+          <w:rFonts w:ascii="Times" w:hAnsi="Times"/>
+        </w:rPr>
+        <w:t xml:space="preserve">, we </w:t>
+      </w:r>
+      <w:r>
+        <w:rPr>
+          <w:rFonts w:ascii="Times" w:hAnsi="Times"/>
+        </w:rPr>
+        <w:t>measure links between</w:t>
+      </w:r>
+      <w:r>
+        <w:rPr>
+          <w:rFonts w:ascii="Times" w:hAnsi="Times"/>
+        </w:rPr>
+        <w:t xml:space="preserve"> variability in </w:t>
+      </w:r>
+      <w:r>
+        <w:rPr>
+          <w:rFonts w:ascii="Times" w:hAnsi="Times"/>
+        </w:rPr>
+        <w:t xml:space="preserve">children’s ASL </w:t>
+      </w:r>
+      <w:r>
+        <w:rPr>
+          <w:rFonts w:ascii="Times" w:hAnsi="Times"/>
+        </w:rPr>
+        <w:t>processing</w:t>
+      </w:r>
+      <w:r>
+        <w:rPr>
+          <w:rFonts w:ascii="Times" w:hAnsi="Times"/>
+        </w:rPr>
+        <w:t xml:space="preserve"> skill</w:t>
+      </w:r>
+      <w:r>
+        <w:rPr>
+          <w:rFonts w:ascii="Times" w:hAnsi="Times"/>
+        </w:rPr>
+        <w:t xml:space="preserve"> </w:t>
+      </w:r>
+      <w:r>
+        <w:rPr>
+          <w:rFonts w:ascii="Times" w:hAnsi="Times"/>
+        </w:rPr>
+        <w:t>and</w:t>
+      </w:r>
+      <w:r>
+        <w:rPr>
+          <w:rFonts w:ascii="Times" w:hAnsi="Times"/>
+        </w:rPr>
+        <w:t xml:space="preserve"> </w:t>
+      </w:r>
+      <w:r>
+        <w:rPr>
+          <w:rFonts w:ascii="Times" w:hAnsi="Times"/>
+        </w:rPr>
+        <w:t xml:space="preserve">their </w:t>
+      </w:r>
+      <w:r>
+        <w:rPr>
+          <w:rFonts w:ascii="Times" w:hAnsi="Times"/>
+        </w:rPr>
+        <w:t>expressive vocabulary development</w:t>
+      </w:r>
+      <w:r>
+        <w:rPr>
+          <w:rFonts w:ascii="Times" w:hAnsi="Times"/>
+        </w:rPr>
+        <w:t>.</w:t>
+      </w:r>
+    </w:p>
+    <w:p>
+      <w:pPr>
         <w:pStyle w:val="Heading2"/>
         <w:rPr>
           <w:rFonts w:ascii="Times" w:hAnsi="Times" w:cs="Times New Roman"/>
@@ -2170,14 +2234,14 @@
         <w:rPr>
           <w:rFonts w:ascii="Times" w:hAnsi="Times"/>
         </w:rPr>
-        <w:t xml:space="preserve"> (1990) showed deaf adults increasingly longer videos of signs in isolation and asked them to identify the signs in </w:t>
+        <w:t xml:space="preserve"> (1990) showed </w:t>
       </w:r>
       <w:r>
         <w:rPr>
           <w:rFonts w:ascii="Times" w:hAnsi="Times"/>
         </w:rPr>
         <w:lastRenderedPageBreak/>
-        <w:t xml:space="preserve">an open-ended response format. </w:t>
+        <w:t xml:space="preserve">deaf adults increasingly longer videos of signs in isolation and asked them to identify the signs in an open-ended response format. </w:t>
       </w:r>
       <w:r>
         <w:rPr>
@@ -2460,30 +2524,40 @@
         </w:rPr>
         <w:t>lexical processing as it unfolds in time</w:t>
       </w:r>
-      <w:r>
-        <w:rPr>
-          <w:rFonts w:ascii="Times" w:hAnsi="Times"/>
-        </w:rPr>
-        <w:t xml:space="preserve"> </w:t>
-      </w:r>
-      <w:r>
-        <w:rPr>
-          <w:rFonts w:ascii="Times" w:hAnsi="Times"/>
-        </w:rPr>
-        <w:t>(e.g., lexical decision</w:t>
-      </w:r>
-      <w:r>
-        <w:rPr>
-          <w:rFonts w:ascii="Times" w:hAnsi="Times"/>
-        </w:rPr>
-        <w:t xml:space="preserve"> tasks</w:t>
-      </w:r>
-      <w:r>
-        <w:rPr>
-          <w:rFonts w:ascii="Times" w:hAnsi="Times"/>
-        </w:rPr>
-        <w:t>)</w:t>
-      </w:r>
+      <w:ins w:id="24" w:author="Kyle MacDonald" w:date="2017-09-29T10:29:00Z">
+        <w:r>
+          <w:rPr>
+            <w:rFonts w:ascii="Times" w:hAnsi="Times"/>
+          </w:rPr>
+          <w:t xml:space="preserve"> during naturalistic language comprehension</w:t>
+        </w:r>
+      </w:ins>
+      <w:del w:id="25" w:author="Kyle MacDonald" w:date="2017-09-29T10:29:00Z">
+        <w:r>
+          <w:rPr>
+            <w:rFonts w:ascii="Times" w:hAnsi="Times"/>
+          </w:rPr>
+          <w:delText xml:space="preserve"> </w:delText>
+        </w:r>
+        <w:r>
+          <w:rPr>
+            <w:rFonts w:ascii="Times" w:hAnsi="Times"/>
+          </w:rPr>
+          <w:delText>(e.g., lexical decision</w:delText>
+        </w:r>
+        <w:r>
+          <w:rPr>
+            <w:rFonts w:ascii="Times" w:hAnsi="Times"/>
+          </w:rPr>
+          <w:delText xml:space="preserve"> tasks</w:delText>
+        </w:r>
+        <w:r>
+          <w:rPr>
+            <w:rFonts w:ascii="Times" w:hAnsi="Times"/>
+          </w:rPr>
+          <w:delText>)</w:delText>
+        </w:r>
+      </w:del>
       <w:r>
         <w:rPr>
           <w:rFonts w:ascii="Times" w:hAnsi="Times"/>
@@ -2796,7 +2870,14 @@
         <w:rPr>
           <w:rFonts w:ascii="Times" w:hAnsi="Times"/>
         </w:rPr>
-        <w:t xml:space="preserve">basic learning mechanisms, such as the allocation of visual attention </w:t>
+        <w:t xml:space="preserve">basic learning mechanisms, such as </w:t>
+      </w:r>
+      <w:r>
+        <w:rPr>
+          <w:rFonts w:ascii="Times" w:hAnsi="Times"/>
+        </w:rPr>
+        <w:lastRenderedPageBreak/>
+        <w:t xml:space="preserve">the allocation of visual attention </w:t>
       </w:r>
       <w:r>
         <w:rPr>
@@ -2816,7 +2897,6 @@
         <w:rPr>
           <w:rFonts w:ascii="Times" w:hAnsi="Times"/>
         </w:rPr>
-        <w:lastRenderedPageBreak/>
         <w:t>Mohay</w:t>
       </w:r>
       <w:proofErr w:type="spellEnd"/>
@@ -2913,11 +2993,25 @@
           <w:rFonts w:ascii="Times" w:hAnsi="Times"/>
         </w:rPr>
       </w:pPr>
-      <w:r>
-        <w:rPr>
-          <w:rFonts w:ascii="Times" w:hAnsi="Times"/>
-        </w:rPr>
-        <w:t>The c</w:t>
+      <w:commentRangeStart w:id="26"/>
+      <w:r>
+        <w:rPr>
+          <w:rFonts w:ascii="Times" w:hAnsi="Times"/>
+        </w:rPr>
+        <w:t>The</w:t>
+      </w:r>
+      <w:commentRangeEnd w:id="26"/>
+      <w:r>
+        <w:rPr>
+          <w:rStyle w:val="CommentReference"/>
+        </w:rPr>
+        <w:commentReference w:id="26"/>
+      </w:r>
+      <w:r>
+        <w:rPr>
+          <w:rFonts w:ascii="Times" w:hAnsi="Times"/>
+        </w:rPr>
+        <w:t xml:space="preserve"> c</w:t>
       </w:r>
       <w:r>
         <w:rPr>
@@ -3033,7 +3127,7 @@
         </w:rPr>
         <w:t xml:space="preserve"> </w:t>
       </w:r>
-      <w:del w:id="14" w:author="Kyle MacDonald" w:date="2017-09-26T11:54:00Z">
+      <w:del w:id="27" w:author="Kyle MacDonald" w:date="2017-09-26T11:54:00Z">
         <w:r>
           <w:rPr>
             <w:rFonts w:ascii="Times" w:hAnsi="Times"/>
@@ -3041,7 +3135,7 @@
           <w:delText>users</w:delText>
         </w:r>
       </w:del>
-      <w:ins w:id="15" w:author="Kyle MacDonald" w:date="2017-09-26T11:54:00Z">
+      <w:ins w:id="28" w:author="Kyle MacDonald" w:date="2017-09-26T11:54:00Z">
         <w:r>
           <w:rPr>
             <w:rFonts w:ascii="Times" w:hAnsi="Times"/>
@@ -3163,7 +3257,7 @@
         </w:rPr>
         <w:t>movements</w:t>
       </w:r>
-      <w:ins w:id="16" w:author="Kyle MacDonald" w:date="2017-09-26T11:56:00Z">
+      <w:ins w:id="29" w:author="Kyle MacDonald" w:date="2017-09-26T11:56:00Z">
         <w:r>
           <w:rPr>
             <w:rFonts w:ascii="Times" w:hAnsi="Times"/>
@@ -5268,12 +5362,12 @@
           <w:szCs w:val="24"/>
         </w:rPr>
       </w:pPr>
-      <w:bookmarkStart w:id="17" w:name="apparatus"/>
-      <w:bookmarkStart w:id="18" w:name="trial-structure"/>
-      <w:bookmarkStart w:id="19" w:name="linguistic-and-visual-stimuli"/>
-      <w:bookmarkEnd w:id="17"/>
-      <w:bookmarkEnd w:id="18"/>
-      <w:bookmarkEnd w:id="19"/>
+      <w:bookmarkStart w:id="30" w:name="apparatus"/>
+      <w:bookmarkStart w:id="31" w:name="trial-structure"/>
+      <w:bookmarkStart w:id="32" w:name="linguistic-and-visual-stimuli"/>
+      <w:bookmarkEnd w:id="30"/>
+      <w:bookmarkEnd w:id="31"/>
+      <w:bookmarkEnd w:id="32"/>
       <w:r>
         <w:rPr>
           <w:rFonts w:ascii="Times" w:hAnsi="Times" w:cs="Times New Roman"/>
@@ -5304,7 +5398,23 @@
         <w:rPr>
           <w:rFonts w:ascii="Times" w:hAnsi="Times"/>
         </w:rPr>
-        <w:t xml:space="preserve">ook Pro laptop connected to a 27” monitor.  The child sat on their caregiver’s lap, and the child’s gaze was recorded using a digital camcorder set up behind the monitor. To minimize visual distractions, testing occurred in a portable 5’ by 5’ </w:t>
+        <w:t>ook Pro laptop connected to a 27” monitor.  The child sat on their caregiver’s lap</w:t>
+      </w:r>
+      <w:ins w:id="33" w:author="Kyle MacDonald" w:date="2017-09-29T10:34:00Z">
+        <w:r>
+          <w:rPr>
+            <w:rFonts w:ascii="Times" w:hAnsi="Times"/>
+          </w:rPr>
+          <w:t xml:space="preserve"> approximately 60cm from the screen</w:t>
+        </w:r>
+      </w:ins>
+      <w:bookmarkStart w:id="34" w:name="_GoBack"/>
+      <w:bookmarkEnd w:id="34"/>
+      <w:r>
+        <w:rPr>
+          <w:rFonts w:ascii="Times" w:hAnsi="Times"/>
+        </w:rPr>
+        <w:t xml:space="preserve">, and the child’s gaze was recorded using a digital camcorder set up behind the monitor. To minimize visual distractions, testing occurred in a portable 5’ by 5’ </w:t>
       </w:r>
       <w:r>
         <w:rPr>
@@ -5312,13 +5422,21 @@
         </w:rPr>
         <w:t>booth with cloth sides</w:t>
       </w:r>
-      <w:r>
-        <w:rPr>
-          <w:rFonts w:ascii="Times" w:hAnsi="Times"/>
-        </w:rPr>
-        <w:t>, which reduced visual distractions during the task. On each trial, pictures of two familiar objects appeared on the screen, a target object corresponding to the target noun, and a distracter object</w:t>
-      </w:r>
-      <w:ins w:id="20" w:author="Kyle MacDonald" w:date="2017-09-26T11:58:00Z">
+      <w:del w:id="35" w:author="Kyle MacDonald" w:date="2017-09-29T09:42:00Z">
+        <w:r>
+          <w:rPr>
+            <w:rFonts w:ascii="Times" w:hAnsi="Times"/>
+          </w:rPr>
+          <w:delText>, which reduced visual distractions during the task</w:delText>
+        </w:r>
+      </w:del>
+      <w:r>
+        <w:rPr>
+          <w:rFonts w:ascii="Times" w:hAnsi="Times"/>
+        </w:rPr>
+        <w:t>. On each trial, pictures of two familiar objects appeared on the screen, a target object corresponding to the target noun, and a distracter object</w:t>
+      </w:r>
+      <w:ins w:id="36" w:author="Kyle MacDonald" w:date="2017-09-26T11:58:00Z">
         <w:r>
           <w:rPr>
             <w:rFonts w:ascii="Times" w:hAnsi="Times"/>
@@ -5332,9 +5450,7 @@
         </w:rPr>
         <w:t xml:space="preserve"> matched for visual salience</w:t>
       </w:r>
-      <w:bookmarkStart w:id="21" w:name="_GoBack"/>
-      <w:bookmarkEnd w:id="21"/>
-      <w:ins w:id="22" w:author="Kyle MacDonald" w:date="2017-09-26T11:58:00Z">
+      <w:ins w:id="37" w:author="Kyle MacDonald" w:date="2017-09-26T11:58:00Z">
         <w:r>
           <w:rPr>
             <w:rFonts w:ascii="Times" w:hAnsi="Times"/>
@@ -5711,14 +5827,52 @@
         <w:rPr>
           <w:rFonts w:ascii="Times" w:hAnsi="Times"/>
         </w:rPr>
-        <w:t xml:space="preserve">, and </w:t>
-      </w:r>
-      <w:r>
-        <w:rPr>
-          <w:rFonts w:ascii="Times" w:hAnsi="Times"/>
-        </w:rPr>
-        <w:t>final tokens were chosen based on naturalness.</w:t>
-      </w:r>
+        <w:t>, and</w:t>
+      </w:r>
+      <w:ins w:id="38" w:author="Kyle MacDonald" w:date="2017-09-29T08:52:00Z">
+        <w:r>
+          <w:rPr>
+            <w:rFonts w:ascii="Times" w:hAnsi="Times"/>
+          </w:rPr>
+          <w:t xml:space="preserve"> two native signers selected the</w:t>
+        </w:r>
+      </w:ins>
+      <w:r>
+        <w:rPr>
+          <w:rFonts w:ascii="Times" w:hAnsi="Times"/>
+        </w:rPr>
+        <w:t xml:space="preserve"> </w:t>
+      </w:r>
+      <w:r>
+        <w:rPr>
+          <w:rFonts w:ascii="Times" w:hAnsi="Times"/>
+        </w:rPr>
+        <w:t>final tokens</w:t>
+      </w:r>
+      <w:del w:id="39" w:author="Kyle MacDonald" w:date="2017-09-29T09:52:00Z">
+        <w:r>
+          <w:rPr>
+            <w:rFonts w:ascii="Times" w:hAnsi="Times"/>
+          </w:rPr>
+          <w:delText xml:space="preserve"> </w:delText>
+        </w:r>
+      </w:del>
+      <w:del w:id="40" w:author="Kyle MacDonald" w:date="2017-09-29T08:52:00Z">
+        <w:r>
+          <w:rPr>
+            <w:rFonts w:ascii="Times" w:hAnsi="Times"/>
+          </w:rPr>
+          <w:delText xml:space="preserve">were chosen </w:delText>
+        </w:r>
+      </w:del>
+      <w:del w:id="41" w:author="Kyle MacDonald" w:date="2017-09-29T09:52:00Z">
+        <w:r>
+          <w:rPr>
+            <w:rFonts w:ascii="Times" w:hAnsi="Times"/>
+          </w:rPr>
+          <w:delText>based on naturalness.</w:delText>
+        </w:r>
+      </w:del>
     </w:p>
     <w:p>
       <w:pPr>
@@ -5738,25 +5892,39 @@
         <w:rPr>
           <w:rFonts w:ascii="Times" w:hAnsi="Times"/>
         </w:rPr>
-        <w:t xml:space="preserve">Target nouns consisted of eight object names familiar to most children learning ASL at this age.  Visual stimuli consisted of colorful digitized pictures of these objects presented in four fixed pairs, in which the object names had </w:t>
-      </w:r>
-      <w:r>
-        <w:rPr>
-          <w:rFonts w:ascii="Times" w:hAnsi="Times"/>
-        </w:rPr>
-        <w:t>minimal</w:t>
-      </w:r>
-      <w:r>
-        <w:rPr>
-          <w:rFonts w:ascii="Times" w:hAnsi="Times"/>
-        </w:rPr>
-        <w:t xml:space="preserve"> </w:t>
-      </w:r>
-      <w:r>
-        <w:rPr>
-          <w:rFonts w:ascii="Times" w:hAnsi="Times"/>
-        </w:rPr>
-        <w:t>phonological overlap (cat—bird, car—book, bear—doll, ball—shoe). Images were digitized pictures presented in fixed pairs, matched for visual salience with 3–4 tokens of each object type. Each object served as target four times and as distracter four times. Side of target picture was counterbalanced across trials.</w:t>
+        <w:t>Target nouns consisted of eight object names familiar to most children learning ASL at this age.  Visual stimuli consisted of colorful digitized pictures of these objects presented in four fixed pairs</w:t>
+      </w:r>
+      <w:del w:id="42" w:author="Kyle MacDonald" w:date="2017-09-29T09:59:00Z">
+        <w:r>
+          <w:rPr>
+            <w:rFonts w:ascii="Times" w:hAnsi="Times"/>
+          </w:rPr>
+          <w:delText xml:space="preserve">, in which the object names had </w:delText>
+        </w:r>
+        <w:r>
+          <w:rPr>
+            <w:rFonts w:ascii="Times" w:hAnsi="Times"/>
+          </w:rPr>
+          <w:delText>minimal</w:delText>
+        </w:r>
+        <w:r>
+          <w:rPr>
+            <w:rFonts w:ascii="Times" w:hAnsi="Times"/>
+          </w:rPr>
+          <w:delText xml:space="preserve"> </w:delText>
+        </w:r>
+        <w:r>
+          <w:rPr>
+            <w:rFonts w:ascii="Times" w:hAnsi="Times"/>
+          </w:rPr>
+          <w:delText>phonological overlap</w:delText>
+        </w:r>
+      </w:del>
+      <w:r>
+        <w:rPr>
+          <w:rFonts w:ascii="Times" w:hAnsi="Times"/>
+        </w:rPr>
+        <w:t xml:space="preserve"> (cat—bird, car—book, bear—doll, ball—shoe). Images were digitized pictures presented in fixed pairs, matched for visual salience with 3–4 tokens of each object type. Each object served as target four times and as distracter four times. Side of target picture was counterbalanced across trials.</w:t>
       </w:r>
     </w:p>
     <w:p>
@@ -5858,7 +6026,7 @@
         <w:lastRenderedPageBreak/>
         <w:t xml:space="preserve">screen for </w:t>
       </w:r>
-      <w:ins w:id="23" w:author="Kyle MacDonald" w:date="2017-09-26T10:18:00Z">
+      <w:ins w:id="43" w:author="Kyle MacDonald" w:date="2017-09-26T10:18:00Z">
         <w:r>
           <w:rPr>
             <w:rFonts w:ascii="Times" w:hAnsi="Times"/>
@@ -5866,7 +6034,7 @@
           <w:t>two</w:t>
         </w:r>
       </w:ins>
-      <w:del w:id="24" w:author="Kyle MacDonald" w:date="2017-09-26T10:18:00Z">
+      <w:del w:id="44" w:author="Kyle MacDonald" w:date="2017-09-26T10:18:00Z">
         <w:r>
           <w:rPr>
             <w:rFonts w:ascii="Times" w:hAnsi="Times"/>
@@ -5880,7 +6048,7 @@
         </w:rPr>
         <w:t xml:space="preserve"> s</w:t>
       </w:r>
-      <w:ins w:id="25" w:author="Kyle MacDonald" w:date="2017-09-26T10:18:00Z">
+      <w:ins w:id="45" w:author="Kyle MacDonald" w:date="2017-09-26T10:18:00Z">
         <w:r>
           <w:rPr>
             <w:rFonts w:ascii="Times" w:hAnsi="Times"/>
@@ -5906,7 +6074,7 @@
         </w:rPr>
         <w:t xml:space="preserve">to inspect both images. Next, children saw a still frame of the signer for </w:t>
       </w:r>
-      <w:ins w:id="26" w:author="Kyle MacDonald" w:date="2017-09-26T10:18:00Z">
+      <w:ins w:id="46" w:author="Kyle MacDonald" w:date="2017-09-26T10:18:00Z">
         <w:r>
           <w:rPr>
             <w:rFonts w:ascii="Times" w:hAnsi="Times"/>
@@ -5914,7 +6082,7 @@
           <w:t>one</w:t>
         </w:r>
       </w:ins>
-      <w:del w:id="27" w:author="Kyle MacDonald" w:date="2017-09-26T10:18:00Z">
+      <w:del w:id="47" w:author="Kyle MacDonald" w:date="2017-09-26T10:18:00Z">
         <w:r>
           <w:rPr>
             <w:rFonts w:ascii="Times" w:hAnsi="Times"/>
@@ -5928,7 +6096,7 @@
         </w:rPr>
         <w:t xml:space="preserve"> s</w:t>
       </w:r>
-      <w:ins w:id="28" w:author="Kyle MacDonald" w:date="2017-09-26T10:18:00Z">
+      <w:ins w:id="48" w:author="Kyle MacDonald" w:date="2017-09-26T10:18:00Z">
         <w:r>
           <w:rPr>
             <w:rFonts w:ascii="Times" w:hAnsi="Times"/>
@@ -5942,7 +6110,7 @@
         </w:rPr>
         <w:t xml:space="preserve">, so they could orient to the signer prior to sentence onset. The target sentence was then presented, followed by a question and </w:t>
       </w:r>
-      <w:ins w:id="29" w:author="Kyle MacDonald" w:date="2017-09-26T10:18:00Z">
+      <w:ins w:id="49" w:author="Kyle MacDonald" w:date="2017-09-26T10:18:00Z">
         <w:r>
           <w:rPr>
             <w:rFonts w:ascii="Times" w:hAnsi="Times"/>
@@ -5950,7 +6118,7 @@
           <w:t>two</w:t>
         </w:r>
       </w:ins>
-      <w:del w:id="30" w:author="Kyle MacDonald" w:date="2017-09-26T10:18:00Z">
+      <w:del w:id="50" w:author="Kyle MacDonald" w:date="2017-09-26T10:18:00Z">
         <w:r>
           <w:rPr>
             <w:rFonts w:ascii="Times" w:hAnsi="Times"/>
@@ -5964,7 +6132,7 @@
         </w:rPr>
         <w:t>-s</w:t>
       </w:r>
-      <w:ins w:id="31" w:author="Kyle MacDonald" w:date="2017-09-26T10:18:00Z">
+      <w:ins w:id="51" w:author="Kyle MacDonald" w:date="2017-09-26T10:18:00Z">
         <w:r>
           <w:rPr>
             <w:rFonts w:ascii="Times" w:hAnsi="Times"/>
@@ -5978,9 +6146,9 @@
         </w:rPr>
         <w:t xml:space="preserve"> hold, followed by an exclamation to encourage attention to the task. </w:t>
       </w:r>
-      <w:bookmarkStart w:id="32" w:name="coding-and-reliability"/>
-      <w:bookmarkEnd w:id="32"/>
-      <w:ins w:id="33" w:author="Kyle MacDonald" w:date="2017-09-26T10:17:00Z">
+      <w:bookmarkStart w:id="52" w:name="coding-and-reliability"/>
+      <w:bookmarkEnd w:id="52"/>
+      <w:ins w:id="53" w:author="Kyle MacDonald" w:date="2017-09-26T10:17:00Z">
         <w:r>
           <w:rPr>
             <w:rFonts w:ascii="Times" w:hAnsi="Times"/>
@@ -5988,7 +6156,7 @@
           <w:t>This structure is nearly identical to the auditory LWL task, with the only difference being the addition of the two-s</w:t>
         </w:r>
       </w:ins>
-      <w:ins w:id="34" w:author="Kyle MacDonald" w:date="2017-09-26T10:18:00Z">
+      <w:ins w:id="54" w:author="Kyle MacDonald" w:date="2017-09-26T10:18:00Z">
         <w:r>
           <w:rPr>
             <w:rFonts w:ascii="Times" w:hAnsi="Times"/>
@@ -5996,7 +6164,7 @@
           <w:t>econd hold</w:t>
         </w:r>
       </w:ins>
-      <w:ins w:id="35" w:author="Kyle MacDonald" w:date="2017-09-26T10:19:00Z">
+      <w:ins w:id="55" w:author="Kyle MacDonald" w:date="2017-09-26T10:19:00Z">
         <w:r>
           <w:rPr>
             <w:rFonts w:ascii="Times" w:hAnsi="Times"/>
@@ -6004,7 +6172,7 @@
           <w:t xml:space="preserve">. </w:t>
         </w:r>
       </w:ins>
-      <w:ins w:id="36" w:author="Kyle MacDonald" w:date="2017-09-26T10:20:00Z">
+      <w:ins w:id="56" w:author="Kyle MacDonald" w:date="2017-09-26T10:20:00Z">
         <w:r>
           <w:rPr>
             <w:rFonts w:ascii="Times" w:hAnsi="Times"/>
@@ -6061,7 +6229,37 @@
         <w:rPr>
           <w:rFonts w:ascii="Times" w:hAnsi="Times"/>
         </w:rPr>
-        <w:t xml:space="preserve">sign onset.  Ten fluent adult signers unfamiliar with the stimuli watched videos of the target signs while viewing the same picture pairs as in the VLP task. For each sign token, the onset of the target noun was operationalized as the earliest point in the signed sentence at which adults selected the correct picture with 100% agreement. To determine sign offset, two native signers independently marked the final point at which the </w:t>
+        <w:t>sign onset</w:t>
+      </w:r>
+      <w:ins w:id="57" w:author="Kyle MacDonald" w:date="2017-09-29T10:10:00Z">
+        <w:r>
+          <w:rPr>
+            <w:rFonts w:ascii="Times" w:hAnsi="Times"/>
+          </w:rPr>
+          <w:t xml:space="preserve"> using a gating task in which signers viewed randomly presented tokens varying </w:t>
+        </w:r>
+        <w:commentRangeStart w:id="58"/>
+        <w:r>
+          <w:rPr>
+            <w:rFonts w:ascii="Times" w:hAnsi="Times"/>
+          </w:rPr>
+          <w:t>lengths</w:t>
+        </w:r>
+      </w:ins>
+      <w:commentRangeEnd w:id="58"/>
+      <w:ins w:id="59" w:author="Kyle MacDonald" w:date="2017-09-29T10:11:00Z">
+        <w:r>
+          <w:rPr>
+            <w:rStyle w:val="CommentReference"/>
+          </w:rPr>
+          <w:commentReference w:id="58"/>
+        </w:r>
+      </w:ins>
+      <w:r>
+        <w:rPr>
+          <w:rFonts w:ascii="Times" w:hAnsi="Times"/>
+        </w:rPr>
+        <w:t xml:space="preserve">.  Ten fluent adult signers unfamiliar with the stimuli watched videos of the target signs while viewing the same picture pairs as in the VLP task. For each sign token, the onset of the target noun was operationalized as the earliest point in the signed sentence at which adults selected the correct picture with 100% agreement. To determine sign offset, two native signers independently marked the final point at which the </w:t>
       </w:r>
       <w:proofErr w:type="spellStart"/>
       <w:r>
@@ -6075,7 +6273,14 @@
         <w:rPr>
           <w:rFonts w:ascii="Times" w:hAnsi="Times"/>
         </w:rPr>
-        <w:t xml:space="preserve"> of each target sign was no longer identifiable.  Agreements were resolved by discussion. Sign length was defined as sign offset minus sign onset (Median sign length was </w:t>
+        <w:t xml:space="preserve"> of each target sign was no longer identifiable.  </w:t>
+      </w:r>
+      <w:r>
+        <w:rPr>
+          <w:rFonts w:ascii="Times" w:hAnsi="Times"/>
+        </w:rPr>
+        <w:lastRenderedPageBreak/>
+        <w:t xml:space="preserve">Agreements were resolved by discussion. Sign length was defined as sign offset minus sign onset (Median sign length was </w:t>
       </w:r>
       <w:r>
         <w:rPr>
@@ -6156,7 +6361,6 @@
           <w:rFonts w:ascii="Times" w:hAnsi="Times"/>
           <w:i/>
         </w:rPr>
-        <w:lastRenderedPageBreak/>
         <w:t>Reaction Time.</w:t>
       </w:r>
       <w:r>
@@ -6253,7 +6457,7 @@
                     </pic:cNvPicPr>
                   </pic:nvPicPr>
                   <pic:blipFill>
-                    <a:blip r:embed="rId8">
+                    <a:blip r:embed="rId9">
                       <a:extLst>
                         <a:ext uri="{28A0092B-C50C-407E-A947-70E740481C1C}">
                           <a14:useLocalDpi xmlns:a14="http://schemas.microsoft.com/office/drawing/2010/main" val="0"/>
@@ -6351,6 +6555,7 @@
           <w:rFonts w:ascii="Times" w:hAnsi="Times"/>
           <w:i/>
         </w:rPr>
+        <w:lastRenderedPageBreak/>
         <w:t>Target Accuracy.</w:t>
       </w:r>
       <w:r>
@@ -6407,14 +6612,7 @@
         <w:rPr>
           <w:rFonts w:ascii="Times" w:hAnsi="Times"/>
         </w:rPr>
-        <w:t xml:space="preserve">maintain fixation </w:t>
-      </w:r>
-      <w:r>
-        <w:rPr>
-          <w:rFonts w:ascii="Times" w:hAnsi="Times"/>
-        </w:rPr>
-        <w:lastRenderedPageBreak/>
-        <w:t xml:space="preserve">on the target picture. Mean proportion looking to target was calculated for each participant for </w:t>
+        <w:t xml:space="preserve">maintain fixation on the target picture. Mean proportion looking to target was calculated for each participant for </w:t>
       </w:r>
       <w:r>
         <w:rPr>
@@ -6921,6 +7119,7 @@
           <w:rFonts w:ascii="Times" w:hAnsi="Times" w:cs="Times New Roman"/>
           <w:szCs w:val="24"/>
         </w:rPr>
+        <w:lastRenderedPageBreak/>
         <w:t>Analysis Plan</w:t>
       </w:r>
     </w:p>
@@ -7030,14 +7229,7 @@
         <w:rPr>
           <w:rFonts w:ascii="Times" w:hAnsi="Times"/>
         </w:rPr>
-        <w:t xml:space="preserve"> us to quantify support in favor of a null hypothesis of </w:t>
-      </w:r>
-      <w:r>
-        <w:rPr>
-          <w:rFonts w:ascii="Times" w:hAnsi="Times"/>
-        </w:rPr>
-        <w:lastRenderedPageBreak/>
-        <w:t>interest –</w:t>
+        <w:t xml:space="preserve"> us to quantify support in favor of a null hypothesis of interest –</w:t>
       </w:r>
       <w:r>
         <w:rPr>
@@ -7512,6 +7704,7 @@
           <w:color w:val="383838"/>
           <w:shd w:val="clear" w:color="auto" w:fill="FFFFFF"/>
         </w:rPr>
+        <w:lastRenderedPageBreak/>
         <w:t xml:space="preserve">Supplemental Material available online </w:t>
       </w:r>
       <w:r>
@@ -7719,7 +7912,6 @@
         <w:rPr>
           <w:rFonts w:ascii="Times" w:hAnsi="Times"/>
         </w:rPr>
-        <w:lastRenderedPageBreak/>
         <w:t xml:space="preserve">To </w:t>
       </w:r>
       <w:r>
@@ -8180,7 +8372,14 @@
         <w:rPr>
           <w:rFonts w:ascii="Times" w:hAnsi="Times"/>
         </w:rPr>
-        <w:t xml:space="preserve"> the degree to which children and adults tended to initiate eye-movements prior to target sign offset, exploring evidence for incremental ASL processing.  Finally, we </w:t>
+        <w:t xml:space="preserve"> the degree to which children and adults tended to initiate eye-movements prior to target sign offset, </w:t>
+      </w:r>
+      <w:r>
+        <w:rPr>
+          <w:rFonts w:ascii="Times" w:hAnsi="Times"/>
+        </w:rPr>
+        <w:lastRenderedPageBreak/>
+        <w:t xml:space="preserve">exploring evidence for incremental ASL processing.  Finally, we </w:t>
       </w:r>
       <w:r>
         <w:rPr>
@@ -8220,7 +8419,6 @@
           <w:rFonts w:ascii="Times" w:hAnsi="Times" w:cs="Times New Roman"/>
           <w:szCs w:val="24"/>
         </w:rPr>
-        <w:lastRenderedPageBreak/>
         <w:t>R</w:t>
       </w:r>
       <w:r>
@@ -8519,7 +8717,6 @@
           <w:color w:val="222222"/>
           <w:shd w:val="clear" w:color="auto" w:fill="FFFFFF"/>
         </w:rPr>
-        <w:lastRenderedPageBreak/>
         <w:drawing>
           <wp:anchor distT="0" distB="0" distL="114300" distR="114300" simplePos="0" relativeHeight="251673600" behindDoc="0" locked="0" layoutInCell="1" allowOverlap="1" wp14:anchorId="77B69078" wp14:editId="404A2DCB">
             <wp:simplePos x="0" y="0"/>
@@ -8546,7 +8743,7 @@
                     </pic:cNvPicPr>
                   </pic:nvPicPr>
                   <pic:blipFill>
-                    <a:blip r:embed="rId9">
+                    <a:blip r:embed="rId10">
                       <a:extLst>
                         <a:ext uri="{28A0092B-C50C-407E-A947-70E740481C1C}">
                           <a14:useLocalDpi xmlns:a14="http://schemas.microsoft.com/office/drawing/2010/main" val="0"/>
@@ -8974,6 +9171,7 @@
         <w:rPr>
           <w:rFonts w:ascii="Times" w:hAnsi="Times"/>
         </w:rPr>
+        <w:lastRenderedPageBreak/>
         <w:t xml:space="preserve">same-aged </w:t>
       </w:r>
       <w:r>
@@ -9010,14 +9208,7 @@
         <w:rPr>
           <w:rFonts w:ascii="Times" w:hAnsi="Times"/>
         </w:rPr>
-        <w:t xml:space="preserve">qualitatively similar looking behavior during </w:t>
-      </w:r>
-      <w:r>
-        <w:rPr>
-          <w:rFonts w:ascii="Times" w:hAnsi="Times"/>
-        </w:rPr>
-        <w:lastRenderedPageBreak/>
-        <w:t xml:space="preserve">real-time sentence processing, reflecting </w:t>
+        <w:t xml:space="preserve">qualitatively similar looking behavior during real-time sentence processing, reflecting </w:t>
       </w:r>
       <w:r>
         <w:rPr>
@@ -9540,7 +9731,14 @@
         <w:rPr>
           <w:rFonts w:ascii="Times" w:hAnsi="Times"/>
         </w:rPr>
-        <w:t>the nonlinguistic visual world? O</w:t>
+        <w:t xml:space="preserve">the nonlinguistic </w:t>
+      </w:r>
+      <w:r>
+        <w:rPr>
+          <w:rFonts w:ascii="Times" w:hAnsi="Times"/>
+        </w:rPr>
+        <w:lastRenderedPageBreak/>
+        <w:t>visual world? O</w:t>
       </w:r>
       <w:r>
         <w:rPr>
@@ -9594,7 +9792,6 @@
           <w:b/>
           <w:noProof/>
         </w:rPr>
-        <w:lastRenderedPageBreak/>
         <w:drawing>
           <wp:inline distT="0" distB="0" distL="0" distR="0" wp14:anchorId="1D2A6FD1" wp14:editId="67755C58">
             <wp:extent cx="5597703" cy="3200400"/>
@@ -9613,7 +9810,7 @@
                     </pic:cNvPicPr>
                   </pic:nvPicPr>
                   <pic:blipFill>
-                    <a:blip r:embed="rId10">
+                    <a:blip r:embed="rId11">
                       <a:extLst>
                         <a:ext uri="{28A0092B-C50C-407E-A947-70E740481C1C}">
                           <a14:useLocalDpi xmlns:a14="http://schemas.microsoft.com/office/drawing/2010/main" val="0"/>
@@ -9953,7 +10150,14 @@
         <w:rPr>
           <w:rFonts w:ascii="Times" w:hAnsi="Times"/>
         </w:rPr>
-        <w:t>. This analysis provides evidence that both adults and young signers process signs incrementally as they unfold in time. Moreover,</w:t>
+        <w:t xml:space="preserve">. This analysis provides evidence that both adults and young </w:t>
+      </w:r>
+      <w:r>
+        <w:rPr>
+          <w:rFonts w:ascii="Times" w:hAnsi="Times"/>
+        </w:rPr>
+        <w:lastRenderedPageBreak/>
+        <w:t>signers process signs incrementally as they unfold in time. Moreover,</w:t>
       </w:r>
       <w:r>
         <w:rPr>
@@ -9965,14 +10169,7 @@
         <w:rPr>
           <w:rFonts w:ascii="Times" w:hAnsi="Times"/>
         </w:rPr>
-        <w:t xml:space="preserve"> suggests that eye </w:t>
-      </w:r>
-      <w:r>
-        <w:rPr>
-          <w:rFonts w:ascii="Times" w:hAnsi="Times"/>
-        </w:rPr>
-        <w:lastRenderedPageBreak/>
-        <w:t xml:space="preserve">movements in the VLP </w:t>
+        <w:t xml:space="preserve"> suggests that eye movements in the VLP </w:t>
       </w:r>
       <w:r>
         <w:rPr>
@@ -10337,7 +10534,7 @@
                     </pic:cNvPicPr>
                   </pic:nvPicPr>
                   <pic:blipFill>
-                    <a:blip r:embed="rId11">
+                    <a:blip r:embed="rId12">
                       <a:extLst>
                         <a:ext uri="{28A0092B-C50C-407E-A947-70E740481C1C}">
                           <a14:useLocalDpi xmlns:a14="http://schemas.microsoft.com/office/drawing/2010/main" val="0"/>
@@ -15516,7 +15713,7 @@
         </w:rPr>
         <w:t xml:space="preserve">: the R interface to Stan, Version 2.9.0. </w:t>
       </w:r>
-      <w:hyperlink r:id="rId12" w:history="1">
+      <w:hyperlink r:id="rId13" w:history="1">
         <w:r>
           <w:rPr>
             <w:rStyle w:val="Hyperlink"/>
@@ -15956,9 +16153,9 @@
       </w:r>
     </w:p>
     <w:sectPr>
-      <w:headerReference w:type="even" r:id="rId13"/>
-      <w:headerReference w:type="default" r:id="rId14"/>
-      <w:headerReference w:type="first" r:id="rId15"/>
+      <w:headerReference w:type="even" r:id="rId14"/>
+      <w:headerReference w:type="default" r:id="rId15"/>
+      <w:headerReference w:type="first" r:id="rId16"/>
       <w:pgSz w:w="12240" w:h="15840" w:code="1"/>
       <w:pgMar w:top="1440" w:right="1440" w:bottom="1440" w:left="1440" w:header="720" w:footer="720" w:gutter="0"/>
       <w:cols w:space="720"/>
@@ -15967,6 +16164,81 @@
     </w:sectPr>
   </w:body>
 </w:document>
+</file>
+
+<file path=word/comments.xml><?xml version="1.0" encoding="utf-8"?>
+<w:comments xmlns:wpc="http://schemas.microsoft.com/office/word/2010/wordprocessingCanvas" xmlns:mo="http://schemas.microsoft.com/office/mac/office/2008/main" xmlns:mc="http://schemas.openxmlformats.org/markup-compatibility/2006" xmlns:mv="urn:schemas-microsoft-com:mac:vml" xmlns:o="urn:schemas-microsoft-com:office:office" xmlns:r="http://schemas.openxmlformats.org/officeDocument/2006/relationships" xmlns:m="http://schemas.openxmlformats.org/officeDocument/2006/math" xmlns:v="urn:schemas-microsoft-com:vml" xmlns:wp14="http://schemas.microsoft.com/office/word/2010/wordprocessingDrawing" xmlns:wp="http://schemas.openxmlformats.org/drawingml/2006/wordprocessingDrawing" xmlns:w10="urn:schemas-microsoft-com:office:word" xmlns:w="http://schemas.openxmlformats.org/wordprocessingml/2006/main" xmlns:w14="http://schemas.microsoft.com/office/word/2010/wordml" xmlns:wpg="http://schemas.microsoft.com/office/word/2010/wordprocessingGroup" xmlns:wpi="http://schemas.microsoft.com/office/word/2010/wordprocessingInk" xmlns:wne="http://schemas.microsoft.com/office/word/2006/wordml" xmlns:wps="http://schemas.microsoft.com/office/word/2010/wordprocessingShape" mc:Ignorable="w14 wp14">
+  <w:comment w:id="16" w:author="Kyle MacDonald" w:date="2017-09-29T10:27:00Z" w:initials="KM">
+    <w:p>
+      <w:pPr>
+        <w:pStyle w:val="CommentText"/>
+      </w:pPr>
+      <w:ins w:id="19" w:author="Kyle MacDonald" w:date="2017-09-29T10:26:00Z">
+        <w:r>
+          <w:rPr>
+            <w:rStyle w:val="CommentReference"/>
+          </w:rPr>
+          <w:annotationRef/>
+        </w:r>
+      </w:ins>
+      <w:r>
+        <w:t>Add one or two sentences motivating Deaf/CODA comparison somewhere around here</w:t>
+      </w:r>
+    </w:p>
+  </w:comment>
+  <w:comment w:id="17" w:author="Kyle MacDonald" w:date="2017-09-29T10:27:00Z" w:initials="KM">
+    <w:p>
+      <w:pPr>
+        <w:pStyle w:val="CommentText"/>
+      </w:pPr>
+      <w:ins w:id="21" w:author="Kyle MacDonald" w:date="2017-09-29T10:27:00Z">
+        <w:r>
+          <w:rPr>
+            <w:rStyle w:val="CommentReference"/>
+          </w:rPr>
+          <w:annotationRef/>
+        </w:r>
+      </w:ins>
+      <w:r>
+        <w:t xml:space="preserve">Add citations to age-related changes in spoken language to motivate the current work. </w:t>
+      </w:r>
+    </w:p>
+  </w:comment>
+  <w:comment w:id="26" w:author="Kyle MacDonald" w:date="2017-09-29T10:21:00Z" w:initials="KM">
+    <w:p>
+      <w:pPr>
+        <w:pStyle w:val="CommentText"/>
+      </w:pPr>
+      <w:r>
+        <w:rPr>
+          <w:rStyle w:val="CommentReference"/>
+        </w:rPr>
+        <w:annotationRef/>
+      </w:r>
+      <w:r>
+        <w:t>Add paragraph to motivate CODA/DEAF comparison. Pull language from results and discussion.</w:t>
+      </w:r>
+    </w:p>
+  </w:comment>
+  <w:comment w:id="58" w:author="Kyle MacDonald" w:date="2017-09-29T10:11:00Z" w:initials="KM">
+    <w:p>
+      <w:pPr>
+        <w:pStyle w:val="CommentText"/>
+      </w:pPr>
+      <w:ins w:id="60" w:author="Kyle MacDonald" w:date="2017-09-29T10:11:00Z">
+        <w:r>
+          <w:rPr>
+            <w:rStyle w:val="CommentReference"/>
+          </w:rPr>
+          <w:annotationRef/>
+        </w:r>
+      </w:ins>
+      <w:r>
+        <w:t>Add details about gate lengths</w:t>
+      </w:r>
+    </w:p>
+  </w:comment>
+</w:comments>
 </file>
 
 <file path=word/commentsExtended.xml><?xml version="1.0" encoding="utf-8"?>
@@ -16681,7 +16953,6 @@
   <w:style w:type="character" w:default="1" w:styleId="DefaultParagraphFont">
     <w:name w:val="Default Paragraph Font"/>
     <w:uiPriority w:val="1"/>
-    <w:semiHidden/>
     <w:unhideWhenUsed/>
   </w:style>
   <w:style w:type="table" w:default="1" w:styleId="TableNormal">
@@ -17288,7 +17559,6 @@
   <w:style w:type="character" w:default="1" w:styleId="DefaultParagraphFont">
     <w:name w:val="Default Paragraph Font"/>
     <w:uiPriority w:val="1"/>
-    <w:semiHidden/>
     <w:unhideWhenUsed/>
   </w:style>
   <w:style w:type="table" w:default="1" w:styleId="TableNormal">

</xml_diff>

<commit_message>
added phonological overlap analysis
</commit_message>
<xml_diff>
--- a/paper/devsci_resubmission/sol_ms_blinded_review_revision.docx
+++ b/paper/devsci_resubmission/sol_ms_blinded_review_revision.docx
@@ -98,6 +98,16 @@
           </w:rPr>
           <w:t xml:space="preserve"> prior to sign offset</w:t>
         </w:r>
+      </w:ins>
+      <w:ins w:id="2" w:author="Kyle MacDonald" w:date="2017-10-26T10:01:00Z">
+        <w:r>
+          <w:rPr>
+            <w:rFonts w:ascii="Times" w:hAnsi="Times"/>
+          </w:rPr>
+          <w:t>, providing evidence that these gaze shifts index speed of lexical processing</w:t>
+        </w:r>
+      </w:ins>
+      <w:ins w:id="3" w:author="Kyle MacDonald" w:date="2017-10-25T10:22:00Z">
         <w:r>
           <w:rPr>
             <w:rFonts w:ascii="Times" w:hAnsi="Times"/>
@@ -141,7 +151,7 @@
         </w:rPr>
         <w:t>for deaf and hearing</w:t>
       </w:r>
-      <w:ins w:id="2" w:author="Kyle MacDonald" w:date="2017-10-25T10:17:00Z">
+      <w:ins w:id="4" w:author="Kyle MacDonald" w:date="2017-10-25T10:17:00Z">
         <w:r>
           <w:rPr>
             <w:rFonts w:ascii="Times" w:hAnsi="Times"/>
@@ -161,7 +171,7 @@
         </w:rPr>
         <w:t>learners suggest that</w:t>
       </w:r>
-      <w:ins w:id="3" w:author="Kyle MacDonald" w:date="2017-10-25T10:18:00Z">
+      <w:ins w:id="5" w:author="Kyle MacDonald" w:date="2017-10-25T10:18:00Z">
         <w:r>
           <w:rPr>
             <w:rFonts w:ascii="Times" w:hAnsi="Times"/>
@@ -169,7 +179,7 @@
           <w:t xml:space="preserve"> </w:t>
         </w:r>
       </w:ins>
-      <w:del w:id="4" w:author="Kyle MacDonald" w:date="2017-10-25T10:18:00Z">
+      <w:del w:id="6" w:author="Kyle MacDonald" w:date="2017-10-25T10:18:00Z">
         <w:r>
           <w:rPr>
             <w:rFonts w:ascii="Times" w:hAnsi="Times"/>
@@ -177,7 +187,7 @@
           <w:delText xml:space="preserve"> </w:delText>
         </w:r>
       </w:del>
-      <w:ins w:id="5" w:author="Kyle MacDonald" w:date="2017-10-25T10:20:00Z">
+      <w:ins w:id="7" w:author="Kyle MacDonald" w:date="2017-10-25T10:20:00Z">
         <w:r>
           <w:rPr>
             <w:rFonts w:ascii="Times" w:hAnsi="Times"/>
@@ -185,7 +195,15 @@
           <w:t xml:space="preserve">the dynamics of eye movements during </w:t>
         </w:r>
       </w:ins>
-      <w:del w:id="6" w:author="Kyle MacDonald" w:date="2017-10-25T10:18:00Z">
+      <w:ins w:id="8" w:author="Kyle MacDonald" w:date="2017-10-26T10:01:00Z">
+        <w:r>
+          <w:rPr>
+            <w:rFonts w:ascii="Times" w:hAnsi="Times"/>
+          </w:rPr>
+          <w:t xml:space="preserve">real-time </w:t>
+        </w:r>
+      </w:ins>
+      <w:del w:id="9" w:author="Kyle MacDonald" w:date="2017-10-25T10:18:00Z">
         <w:r>
           <w:rPr>
             <w:rFonts w:ascii="Times" w:hAnsi="Times"/>
@@ -193,7 +211,7 @@
           <w:delText xml:space="preserve">both groups </w:delText>
         </w:r>
       </w:del>
-      <w:del w:id="7" w:author="Kyle MacDonald" w:date="2017-10-25T10:17:00Z">
+      <w:del w:id="10" w:author="Kyle MacDonald" w:date="2017-10-25T10:17:00Z">
         <w:r>
           <w:rPr>
             <w:rFonts w:ascii="Times" w:hAnsi="Times"/>
@@ -207,7 +225,7 @@
           <w:delText xml:space="preserve"> </w:delText>
         </w:r>
       </w:del>
-      <w:ins w:id="8" w:author="Kyle MacDonald" w:date="2017-10-25T10:18:00Z">
+      <w:ins w:id="11" w:author="Kyle MacDonald" w:date="2017-10-25T10:18:00Z">
         <w:r>
           <w:rPr>
             <w:rFonts w:ascii="Times" w:hAnsi="Times"/>
@@ -215,7 +233,7 @@
           <w:t xml:space="preserve">ASL </w:t>
         </w:r>
       </w:ins>
-      <w:ins w:id="9" w:author="Kyle MacDonald" w:date="2017-10-25T10:20:00Z">
+      <w:ins w:id="12" w:author="Kyle MacDonald" w:date="2017-10-25T10:20:00Z">
         <w:r>
           <w:rPr>
             <w:rFonts w:ascii="Times" w:hAnsi="Times"/>
@@ -223,7 +241,7 @@
           <w:t>processing</w:t>
         </w:r>
       </w:ins>
-      <w:ins w:id="10" w:author="Kyle MacDonald" w:date="2017-10-25T10:22:00Z">
+      <w:ins w:id="13" w:author="Kyle MacDonald" w:date="2017-10-25T10:22:00Z">
         <w:r>
           <w:rPr>
             <w:rFonts w:ascii="Times" w:hAnsi="Times"/>
@@ -231,31 +249,37 @@
           <w:t xml:space="preserve"> are </w:t>
         </w:r>
       </w:ins>
-      <w:ins w:id="11" w:author="Kyle MacDonald" w:date="2017-10-25T10:24:00Z">
-        <w:r>
-          <w:rPr>
-            <w:rFonts w:ascii="Times" w:hAnsi="Times"/>
-          </w:rPr>
-          <w:t>similar despite large</w:t>
-        </w:r>
-      </w:ins>
-      <w:ins w:id="12" w:author="Kyle MacDonald" w:date="2017-10-25T10:23:00Z">
-        <w:r>
-          <w:rPr>
-            <w:rFonts w:ascii="Times" w:hAnsi="Times"/>
-          </w:rPr>
-          <w:t xml:space="preserve"> differences in</w:t>
-        </w:r>
-      </w:ins>
-      <w:ins w:id="13" w:author="Kyle MacDonald" w:date="2017-10-25T10:25:00Z">
-        <w:r>
-          <w:rPr>
-            <w:rFonts w:ascii="Times" w:hAnsi="Times"/>
-          </w:rPr>
-          <w:t xml:space="preserve"> deaf children’s</w:t>
-        </w:r>
-      </w:ins>
-      <w:ins w:id="14" w:author="Kyle MacDonald" w:date="2017-10-25T10:23:00Z">
+      <w:ins w:id="14" w:author="Kyle MacDonald" w:date="2017-10-26T10:01:00Z">
+        <w:r>
+          <w:rPr>
+            <w:rFonts w:ascii="Times" w:hAnsi="Times"/>
+          </w:rPr>
+          <w:t>shaped by learning a visual language and not by</w:t>
+        </w:r>
+      </w:ins>
+      <w:ins w:id="15" w:author="Kyle MacDonald" w:date="2017-10-25T10:23:00Z">
+        <w:r>
+          <w:rPr>
+            <w:rFonts w:ascii="Times" w:hAnsi="Times"/>
+          </w:rPr>
+          <w:t xml:space="preserve"> differe</w:t>
+        </w:r>
+        <w:r>
+          <w:rPr>
+            <w:rFonts w:ascii="Times" w:hAnsi="Times"/>
+          </w:rPr>
+          <w:t xml:space="preserve">ntial access to auditory information </w:t>
+        </w:r>
+      </w:ins>
+      <w:ins w:id="16" w:author="Kyle MacDonald" w:date="2017-10-25T10:25:00Z">
+        <w:r>
+          <w:rPr>
+            <w:rFonts w:ascii="Times" w:hAnsi="Times"/>
+          </w:rPr>
+          <w:t>children’s</w:t>
+        </w:r>
+      </w:ins>
+      <w:ins w:id="17" w:author="Kyle MacDonald" w:date="2017-10-25T10:23:00Z">
         <w:r>
           <w:rPr>
             <w:rFonts w:ascii="Times" w:hAnsi="Times"/>
@@ -263,23 +287,15 @@
           <w:t xml:space="preserve"> </w:t>
         </w:r>
       </w:ins>
-      <w:ins w:id="15" w:author="Kyle MacDonald" w:date="2017-10-25T10:24:00Z">
-        <w:r>
-          <w:rPr>
-            <w:rFonts w:ascii="Times" w:hAnsi="Times"/>
-          </w:rPr>
-          <w:t xml:space="preserve">reliance on visual information </w:t>
-        </w:r>
-      </w:ins>
-      <w:ins w:id="16" w:author="Kyle MacDonald" w:date="2017-10-25T10:25:00Z">
-        <w:r>
-          <w:rPr>
-            <w:rFonts w:ascii="Times" w:hAnsi="Times"/>
-          </w:rPr>
-          <w:t>processing</w:t>
-        </w:r>
-      </w:ins>
-      <w:ins w:id="17" w:author="Kyle MacDonald" w:date="2017-10-25T10:23:00Z">
+      <w:bookmarkStart w:id="18" w:name="_GoBack"/>
+      <w:bookmarkEnd w:id="18"/>
+      <w:ins w:id="19" w:author="Kyle MacDonald" w:date="2017-10-25T10:25:00Z">
+        <w:r>
+          <w:rPr>
+            <w:rFonts w:ascii="Times" w:hAnsi="Times"/>
+          </w:rPr>
+          <w:t>daily lives.</w:t>
+        </w:r>
         <w:r>
           <w:rPr>
             <w:rFonts w:ascii="Times" w:hAnsi="Times"/>
@@ -287,21 +303,7 @@
           <w:t xml:space="preserve"> </w:t>
         </w:r>
       </w:ins>
-      <w:ins w:id="18" w:author="Kyle MacDonald" w:date="2017-10-25T10:25:00Z">
-        <w:r>
-          <w:rPr>
-            <w:rFonts w:ascii="Times" w:hAnsi="Times"/>
-          </w:rPr>
-          <w:t>in their daily lives.</w:t>
-        </w:r>
-        <w:r>
-          <w:rPr>
-            <w:rFonts w:ascii="Times" w:hAnsi="Times"/>
-          </w:rPr>
-          <w:t xml:space="preserve"> </w:t>
-        </w:r>
-      </w:ins>
-      <w:del w:id="19" w:author="Kyle MacDonald" w:date="2017-10-25T10:18:00Z">
+      <w:del w:id="20" w:author="Kyle MacDonald" w:date="2017-10-25T10:18:00Z">
         <w:r>
           <w:rPr>
             <w:rFonts w:ascii="Times" w:hAnsi="Times"/>
@@ -315,7 +317,7 @@
           <w:delText>ts of</w:delText>
         </w:r>
       </w:del>
-      <w:del w:id="20" w:author="Kyle MacDonald" w:date="2017-10-25T10:19:00Z">
+      <w:del w:id="21" w:author="Kyle MacDonald" w:date="2017-10-25T10:19:00Z">
         <w:r>
           <w:rPr>
             <w:rFonts w:ascii="Times" w:hAnsi="Times"/>
@@ -323,7 +325,7 @@
           <w:delText xml:space="preserve"> processing a sign language</w:delText>
         </w:r>
       </w:del>
-      <w:del w:id="21" w:author="Kyle MacDonald" w:date="2017-10-25T10:20:00Z">
+      <w:del w:id="22" w:author="Kyle MacDonald" w:date="2017-10-25T10:20:00Z">
         <w:r>
           <w:rPr>
             <w:rFonts w:ascii="Times" w:hAnsi="Times"/>
@@ -340,11 +342,11 @@
           <w:numId w:val="2"/>
         </w:numPr>
         <w:rPr>
-          <w:del w:id="22" w:author="Kyle MacDonald" w:date="2017-10-25T10:22:00Z"/>
+          <w:del w:id="23" w:author="Kyle MacDonald" w:date="2017-10-25T10:22:00Z"/>
           <w:rFonts w:ascii="Times" w:hAnsi="Times"/>
         </w:rPr>
       </w:pPr>
-      <w:del w:id="23" w:author="Kyle MacDonald" w:date="2017-10-25T10:22:00Z">
+      <w:del w:id="24" w:author="Kyle MacDonald" w:date="2017-10-25T10:22:00Z">
         <w:r>
           <w:rPr>
             <w:rFonts w:ascii="Times" w:hAnsi="Times"/>
@@ -370,7 +372,7 @@
           <w:delText xml:space="preserve"> </w:delText>
         </w:r>
       </w:del>
-      <w:del w:id="24" w:author="Kyle MacDonald" w:date="2017-10-25T10:21:00Z">
+      <w:del w:id="25" w:author="Kyle MacDonald" w:date="2017-10-25T10:21:00Z">
         <w:r>
           <w:rPr>
             <w:rFonts w:ascii="Times" w:hAnsi="Times"/>
@@ -396,7 +398,7 @@
           <w:delText xml:space="preserve"> to </w:delText>
         </w:r>
       </w:del>
-      <w:del w:id="25" w:author="Kyle MacDonald" w:date="2017-10-25T10:22:00Z">
+      <w:del w:id="26" w:author="Kyle MacDonald" w:date="2017-10-25T10:22:00Z">
         <w:r>
           <w:rPr>
             <w:rFonts w:ascii="Times" w:hAnsi="Times"/>
@@ -458,7 +460,7 @@
         </w:rPr>
         <w:t xml:space="preserve"> that skill in </w:t>
       </w:r>
-      <w:del w:id="26" w:author="Kyle MacDonald" w:date="2017-10-25T10:21:00Z">
+      <w:del w:id="27" w:author="Kyle MacDonald" w:date="2017-10-25T10:21:00Z">
         <w:r>
           <w:rPr>
             <w:rFonts w:ascii="Times" w:hAnsi="Times"/>
@@ -466,7 +468,7 @@
           <w:delText xml:space="preserve">allocating </w:delText>
         </w:r>
       </w:del>
-      <w:ins w:id="27" w:author="Kyle MacDonald" w:date="2017-10-25T10:21:00Z">
+      <w:ins w:id="28" w:author="Kyle MacDonald" w:date="2017-10-25T10:21:00Z">
         <w:r>
           <w:rPr>
             <w:rFonts w:ascii="Times" w:hAnsi="Times"/>
@@ -474,7 +476,7 @@
           <w:t>processing lexical items</w:t>
         </w:r>
       </w:ins>
-      <w:del w:id="28" w:author="Kyle MacDonald" w:date="2017-10-25T10:21:00Z">
+      <w:del w:id="29" w:author="Kyle MacDonald" w:date="2017-10-25T10:21:00Z">
         <w:r>
           <w:rPr>
             <w:rFonts w:ascii="Times" w:hAnsi="Times"/>
@@ -548,7 +550,7 @@
       <w:r>
         <w:t xml:space="preserve"> spoken language in real time, linguistic information drives rapid shifts in visual attention</w:t>
       </w:r>
-      <w:ins w:id="29" w:author="Kyle MacDonald" w:date="2017-09-26T11:39:00Z">
+      <w:ins w:id="30" w:author="Kyle MacDonald" w:date="2017-09-26T11:39:00Z">
         <w:r>
           <w:t xml:space="preserve"> to objects in the visual world</w:t>
         </w:r>
@@ -606,18 +608,18 @@
       <w:r>
         <w:t xml:space="preserve">. </w:t>
       </w:r>
-      <w:moveToRangeStart w:id="30" w:author="Kyle MacDonald" w:date="2017-10-25T10:26:00Z" w:name="move370546493"/>
-      <w:moveTo w:id="31" w:author="Kyle MacDonald" w:date="2017-10-25T10:26:00Z">
+      <w:moveToRangeStart w:id="31" w:author="Kyle MacDonald" w:date="2017-10-25T10:26:00Z" w:name="move370546493"/>
+      <w:moveTo w:id="32" w:author="Kyle MacDonald" w:date="2017-10-25T10:26:00Z">
         <w:r>
           <w:t>All signers showed</w:t>
         </w:r>
       </w:moveTo>
-      <w:ins w:id="32" w:author="Kyle MacDonald" w:date="2017-10-25T10:26:00Z">
+      <w:ins w:id="33" w:author="Kyle MacDonald" w:date="2017-10-25T10:26:00Z">
         <w:r>
           <w:t xml:space="preserve"> evidence of rapid,</w:t>
         </w:r>
       </w:ins>
-      <w:moveTo w:id="33" w:author="Kyle MacDonald" w:date="2017-10-25T10:26:00Z">
+      <w:moveTo w:id="34" w:author="Kyle MacDonald" w:date="2017-10-25T10:26:00Z">
         <w:r>
           <w:t xml:space="preserve"> incremental language comprehension,</w:t>
         </w:r>
@@ -628,8 +630,8 @@
           <w:t xml:space="preserve">initiating eye movements prior to sign offset. </w:t>
         </w:r>
       </w:moveTo>
-      <w:moveToRangeEnd w:id="30"/>
-      <w:ins w:id="34" w:author="Kyle MacDonald" w:date="2017-10-25T10:26:00Z">
+      <w:moveToRangeEnd w:id="31"/>
+      <w:ins w:id="35" w:author="Kyle MacDonald" w:date="2017-10-25T10:26:00Z">
         <w:r>
           <w:t xml:space="preserve"> </w:t>
         </w:r>
@@ -652,17 +654,17 @@
       <w:r>
         <w:t xml:space="preserve">patterns, suggesting </w:t>
       </w:r>
-      <w:ins w:id="35" w:author="Kyle MacDonald" w:date="2017-10-25T10:27:00Z">
+      <w:ins w:id="36" w:author="Kyle MacDonald" w:date="2017-10-25T10:27:00Z">
         <w:r>
           <w:t>that the dynamics of eye movements during ASL processing are not affected by access to auditory experience</w:t>
         </w:r>
       </w:ins>
-      <w:del w:id="36" w:author="Kyle MacDonald" w:date="2017-10-25T10:27:00Z">
+      <w:del w:id="37" w:author="Kyle MacDonald" w:date="2017-10-25T10:27:00Z">
         <w:r>
           <w:delText xml:space="preserve">comparable </w:delText>
         </w:r>
       </w:del>
-      <w:del w:id="37" w:author="Kyle MacDonald" w:date="2017-10-25T10:26:00Z">
+      <w:del w:id="38" w:author="Kyle MacDonald" w:date="2017-10-25T10:26:00Z">
         <w:r>
           <w:delText xml:space="preserve">sensitivity to the </w:delText>
         </w:r>
@@ -676,7 +678,7 @@
           <w:delText>processing</w:delText>
         </w:r>
       </w:del>
-      <w:del w:id="38" w:author="Kyle MacDonald" w:date="2017-10-25T10:27:00Z">
+      <w:del w:id="39" w:author="Kyle MacDonald" w:date="2017-10-25T10:27:00Z">
         <w:r>
           <w:delText xml:space="preserve"> ASL</w:delText>
         </w:r>
@@ -684,8 +686,8 @@
       <w:r>
         <w:t xml:space="preserve">. </w:t>
       </w:r>
-      <w:moveFromRangeStart w:id="39" w:author="Kyle MacDonald" w:date="2017-10-25T10:26:00Z" w:name="move370546493"/>
-      <w:moveFrom w:id="40" w:author="Kyle MacDonald" w:date="2017-10-25T10:26:00Z">
+      <w:moveFromRangeStart w:id="40" w:author="Kyle MacDonald" w:date="2017-10-25T10:26:00Z" w:name="move370546493"/>
+      <w:moveFrom w:id="41" w:author="Kyle MacDonald" w:date="2017-10-25T10:26:00Z">
         <w:r>
           <w:t xml:space="preserve">All signers showed incremental language </w:t>
         </w:r>
@@ -702,7 +704,7 @@
           <w:t xml:space="preserve"> prior to sign offset. </w:t>
         </w:r>
       </w:moveFrom>
-      <w:moveFromRangeEnd w:id="39"/>
+      <w:moveFromRangeEnd w:id="40"/>
       <w:r>
         <w:t>Finally, variation in c</w:t>
       </w:r>
@@ -742,12 +744,12 @@
       <w:r>
         <w:t xml:space="preserve">, </w:t>
       </w:r>
-      <w:del w:id="41" w:author="Kyle MacDonald" w:date="2017-09-26T11:40:00Z">
+      <w:del w:id="42" w:author="Kyle MacDonald" w:date="2017-09-26T11:40:00Z">
         <w:r>
           <w:delText xml:space="preserve">deployment </w:delText>
         </w:r>
       </w:del>
-      <w:ins w:id="42" w:author="Kyle MacDonald" w:date="2017-09-26T11:40:00Z">
+      <w:ins w:id="43" w:author="Kyle MacDonald" w:date="2017-09-26T11:40:00Z">
         <w:r>
           <w:t>allocation</w:t>
         </w:r>
@@ -949,7 +951,7 @@
         </w:rPr>
         <w:t xml:space="preserve"> have measured </w:t>
       </w:r>
-      <w:ins w:id="43" w:author="Kyle MacDonald" w:date="2017-10-25T10:45:00Z">
+      <w:ins w:id="44" w:author="Kyle MacDonald" w:date="2017-10-25T10:45:00Z">
         <w:r>
           <w:rPr>
             <w:rFonts w:ascii="Times" w:hAnsi="Times"/>
@@ -1011,7 +1013,7 @@
         </w:rPr>
         <w:t xml:space="preserve">to </w:t>
       </w:r>
-      <w:del w:id="44" w:author="Kyle MacDonald" w:date="2017-10-25T10:46:00Z">
+      <w:del w:id="45" w:author="Kyle MacDonald" w:date="2017-10-25T10:46:00Z">
         <w:r>
           <w:rPr>
             <w:rFonts w:ascii="Times" w:hAnsi="Times"/>
@@ -1019,7 +1021,7 @@
           <w:delText xml:space="preserve">speech </w:delText>
         </w:r>
       </w:del>
-      <w:ins w:id="45" w:author="Kyle MacDonald" w:date="2017-10-25T10:46:00Z">
+      <w:ins w:id="46" w:author="Kyle MacDonald" w:date="2017-10-25T10:46:00Z">
         <w:r>
           <w:rPr>
             <w:rFonts w:ascii="Times" w:hAnsi="Times"/>
@@ -1027,7 +1029,7 @@
           <w:t xml:space="preserve">simple sentences </w:t>
         </w:r>
       </w:ins>
-      <w:ins w:id="46" w:author="Kyle MacDonald" w:date="2017-10-25T10:47:00Z">
+      <w:ins w:id="47" w:author="Kyle MacDonald" w:date="2017-10-25T10:47:00Z">
         <w:r>
           <w:rPr>
             <w:rFonts w:ascii="Times" w:hAnsi="Times"/>
@@ -1151,7 +1153,7 @@
         </w:rPr>
         <w:t xml:space="preserve">, 2013).  Such research finds </w:t>
       </w:r>
-      <w:ins w:id="47" w:author="Kyle MacDonald" w:date="2017-10-25T10:48:00Z">
+      <w:ins w:id="48" w:author="Kyle MacDonald" w:date="2017-10-25T10:48:00Z">
         <w:r>
           <w:rPr>
             <w:rFonts w:ascii="Times" w:hAnsi="Times"/>
@@ -1159,7 +1161,7 @@
           <w:t xml:space="preserve">that </w:t>
         </w:r>
       </w:ins>
-      <w:del w:id="48" w:author="Kyle MacDonald" w:date="2017-10-25T10:47:00Z">
+      <w:del w:id="49" w:author="Kyle MacDonald" w:date="2017-10-25T10:47:00Z">
         <w:r>
           <w:rPr>
             <w:rFonts w:ascii="Times" w:hAnsi="Times"/>
@@ -1173,7 +1175,7 @@
         </w:rPr>
         <w:t>eye movements</w:t>
       </w:r>
-      <w:ins w:id="49" w:author="Kyle MacDonald" w:date="2017-10-25T10:48:00Z">
+      <w:ins w:id="50" w:author="Kyle MacDonald" w:date="2017-10-25T10:48:00Z">
         <w:r>
           <w:rPr>
             <w:rFonts w:ascii="Times" w:hAnsi="Times"/>
@@ -1181,7 +1183,7 @@
           <w:t xml:space="preserve"> </w:t>
         </w:r>
       </w:ins>
-      <w:ins w:id="50" w:author="Kyle MacDonald" w:date="2017-10-25T10:47:00Z">
+      <w:ins w:id="51" w:author="Kyle MacDonald" w:date="2017-10-25T10:47:00Z">
         <w:r>
           <w:rPr>
             <w:rFonts w:ascii="Times" w:hAnsi="Times"/>
@@ -1189,7 +1191,7 @@
           <w:t xml:space="preserve">to named objects </w:t>
         </w:r>
       </w:ins>
-      <w:ins w:id="51" w:author="Kyle MacDonald" w:date="2017-10-23T23:36:00Z">
+      <w:ins w:id="52" w:author="Kyle MacDonald" w:date="2017-10-23T23:36:00Z">
         <w:r>
           <w:rPr>
             <w:rFonts w:ascii="Times" w:hAnsi="Times"/>
@@ -1209,7 +1211,7 @@
         </w:rPr>
         <w:t>occur</w:t>
       </w:r>
-      <w:del w:id="52" w:author="Kyle MacDonald" w:date="2017-10-25T10:47:00Z">
+      <w:del w:id="53" w:author="Kyle MacDonald" w:date="2017-10-25T10:47:00Z">
         <w:r>
           <w:rPr>
             <w:rFonts w:ascii="Times" w:hAnsi="Times"/>
@@ -1223,7 +1225,7 @@
         </w:rPr>
         <w:t xml:space="preserve"> </w:t>
       </w:r>
-      <w:del w:id="53" w:author="Kyle MacDonald" w:date="2017-10-24T00:12:00Z">
+      <w:del w:id="54" w:author="Kyle MacDonald" w:date="2017-10-24T00:12:00Z">
         <w:r>
           <w:rPr>
             <w:rFonts w:ascii="Times" w:hAnsi="Times"/>
@@ -1237,7 +1239,7 @@
         </w:rPr>
         <w:t xml:space="preserve">soon </w:t>
       </w:r>
-      <w:ins w:id="54" w:author="Kyle MacDonald" w:date="2017-10-24T00:12:00Z">
+      <w:ins w:id="55" w:author="Kyle MacDonald" w:date="2017-10-24T00:12:00Z">
         <w:r>
           <w:rPr>
             <w:rFonts w:ascii="Times" w:hAnsi="Times"/>
@@ -1245,7 +1247,7 @@
           <w:t xml:space="preserve">after </w:t>
         </w:r>
       </w:ins>
-      <w:del w:id="55" w:author="Kyle MacDonald" w:date="2017-10-24T00:12:00Z">
+      <w:del w:id="56" w:author="Kyle MacDonald" w:date="2017-10-24T00:12:00Z">
         <w:r>
           <w:rPr>
             <w:rFonts w:ascii="Times" w:hAnsi="Times"/>
@@ -1259,7 +1261,7 @@
         </w:rPr>
         <w:t>the auditory information is sufficient to enable referent identification</w:t>
       </w:r>
-      <w:ins w:id="56" w:author="Kyle MacDonald" w:date="2017-10-25T10:47:00Z">
+      <w:ins w:id="57" w:author="Kyle MacDonald" w:date="2017-10-25T10:47:00Z">
         <w:r>
           <w:rPr>
             <w:rFonts w:ascii="Times" w:hAnsi="Times"/>
@@ -1267,7 +1269,7 @@
           <w:t xml:space="preserve"> and prior to the offset of the </w:t>
         </w:r>
       </w:ins>
-      <w:ins w:id="57" w:author="Kyle MacDonald" w:date="2017-10-25T10:49:00Z">
+      <w:ins w:id="58" w:author="Kyle MacDonald" w:date="2017-10-25T10:49:00Z">
         <w:r>
           <w:rPr>
             <w:rFonts w:ascii="Times" w:hAnsi="Times"/>
@@ -1275,7 +1277,7 @@
           <w:t xml:space="preserve">spoken </w:t>
         </w:r>
       </w:ins>
-      <w:ins w:id="58" w:author="Kyle MacDonald" w:date="2017-10-25T10:47:00Z">
+      <w:ins w:id="59" w:author="Kyle MacDonald" w:date="2017-10-25T10:47:00Z">
         <w:r>
           <w:rPr>
             <w:rFonts w:ascii="Times" w:hAnsi="Times"/>
@@ -1283,7 +1285,7 @@
           <w:t xml:space="preserve">word </w:t>
         </w:r>
       </w:ins>
-      <w:del w:id="59" w:author="Kyle MacDonald" w:date="2017-10-23T23:37:00Z">
+      <w:del w:id="60" w:author="Kyle MacDonald" w:date="2017-10-23T23:37:00Z">
         <w:r>
           <w:rPr>
             <w:rFonts w:ascii="Times" w:hAnsi="Times"/>
@@ -1325,7 +1327,7 @@
         </w:rPr>
         <w:t>, 1998</w:t>
       </w:r>
-      <w:ins w:id="60" w:author="Kyle MacDonald" w:date="2017-10-24T00:12:00Z">
+      <w:ins w:id="61" w:author="Kyle MacDonald" w:date="2017-10-24T00:12:00Z">
         <w:r>
           <w:rPr>
             <w:rFonts w:ascii="Times" w:hAnsi="Times"/>
@@ -1345,7 +1347,7 @@
         </w:rPr>
         <w:t>.</w:t>
       </w:r>
-      <w:ins w:id="61" w:author="Kyle MacDonald" w:date="2017-10-25T10:50:00Z">
+      <w:ins w:id="62" w:author="Kyle MacDonald" w:date="2017-10-25T10:50:00Z">
         <w:r>
           <w:rPr>
             <w:rFonts w:ascii="Times" w:hAnsi="Times"/>
@@ -1353,7 +1355,7 @@
           <w:t xml:space="preserve"> </w:t>
         </w:r>
       </w:ins>
-      <w:del w:id="62" w:author="Kyle MacDonald" w:date="2017-10-25T10:49:00Z">
+      <w:del w:id="63" w:author="Kyle MacDonald" w:date="2017-10-25T10:49:00Z">
         <w:r>
           <w:rPr>
             <w:rFonts w:ascii="Times" w:hAnsi="Times"/>
@@ -1367,7 +1369,7 @@
         </w:rPr>
         <w:t>Moreover, individual differences in</w:t>
       </w:r>
-      <w:ins w:id="63" w:author="Kyle MacDonald" w:date="2017-09-26T11:43:00Z">
+      <w:ins w:id="64" w:author="Kyle MacDonald" w:date="2017-09-26T11:43:00Z">
         <w:r>
           <w:rPr>
             <w:rFonts w:ascii="Times" w:hAnsi="Times"/>
@@ -1375,7 +1377,7 @@
           <w:t xml:space="preserve"> </w:t>
         </w:r>
       </w:ins>
-      <w:ins w:id="64" w:author="Kyle MacDonald" w:date="2017-10-25T10:44:00Z">
+      <w:ins w:id="65" w:author="Kyle MacDonald" w:date="2017-10-25T10:44:00Z">
         <w:r>
           <w:rPr>
             <w:rFonts w:ascii="Times" w:hAnsi="Times"/>
@@ -1383,7 +1385,7 @@
           <w:t>the speed and accuracy</w:t>
         </w:r>
       </w:ins>
-      <w:ins w:id="65" w:author="Kyle MacDonald" w:date="2017-09-26T11:43:00Z">
+      <w:ins w:id="66" w:author="Kyle MacDonald" w:date="2017-09-26T11:43:00Z">
         <w:r>
           <w:rPr>
             <w:rFonts w:ascii="Times" w:hAnsi="Times"/>
@@ -1391,7 +1393,7 @@
           <w:t xml:space="preserve"> of eye movements </w:t>
         </w:r>
       </w:ins>
-      <w:ins w:id="66" w:author="Kyle MacDonald" w:date="2017-10-25T10:44:00Z">
+      <w:ins w:id="67" w:author="Kyle MacDonald" w:date="2017-10-25T10:44:00Z">
         <w:r>
           <w:rPr>
             <w:rFonts w:ascii="Times" w:hAnsi="Times"/>
@@ -1399,7 +1401,7 @@
           <w:t xml:space="preserve">in response to </w:t>
         </w:r>
       </w:ins>
-      <w:ins w:id="67" w:author="Kyle MacDonald" w:date="2017-10-25T10:49:00Z">
+      <w:ins w:id="68" w:author="Kyle MacDonald" w:date="2017-10-25T10:49:00Z">
         <w:r>
           <w:rPr>
             <w:rFonts w:ascii="Times" w:hAnsi="Times"/>
@@ -1407,7 +1409,7 @@
           <w:t>familiar words</w:t>
         </w:r>
       </w:ins>
-      <w:ins w:id="68" w:author="Kyle MacDonald" w:date="2017-10-25T10:44:00Z">
+      <w:ins w:id="69" w:author="Kyle MacDonald" w:date="2017-10-25T10:44:00Z">
         <w:r>
           <w:rPr>
             <w:rFonts w:ascii="Times" w:hAnsi="Times"/>
@@ -1415,7 +1417,7 @@
           <w:t xml:space="preserve"> </w:t>
         </w:r>
       </w:ins>
-      <w:del w:id="69" w:author="Kyle MacDonald" w:date="2017-10-25T10:45:00Z">
+      <w:del w:id="70" w:author="Kyle MacDonald" w:date="2017-10-25T10:45:00Z">
         <w:r>
           <w:rPr>
             <w:rFonts w:ascii="Times" w:hAnsi="Times"/>
@@ -1435,7 +1437,7 @@
           <w:delText xml:space="preserve">processing </w:delText>
         </w:r>
       </w:del>
-      <w:del w:id="70" w:author="Kyle MacDonald" w:date="2017-09-26T11:43:00Z">
+      <w:del w:id="71" w:author="Kyle MacDonald" w:date="2017-09-26T11:43:00Z">
         <w:r>
           <w:rPr>
             <w:rFonts w:ascii="Times" w:hAnsi="Times"/>
@@ -1491,7 +1493,7 @@
         </w:rPr>
         <w:t xml:space="preserve"> &amp; Fernald, 2008).  </w:t>
       </w:r>
-      <w:ins w:id="71" w:author="Kyle MacDonald" w:date="2017-10-25T10:50:00Z">
+      <w:ins w:id="72" w:author="Kyle MacDonald" w:date="2017-10-25T10:50:00Z">
         <w:r>
           <w:rPr>
             <w:rFonts w:ascii="Times" w:hAnsi="Times"/>
@@ -1499,7 +1501,7 @@
           <w:t xml:space="preserve">Together, these results suggest that in spoken language gaze shifts </w:t>
         </w:r>
       </w:ins>
-      <w:ins w:id="72" w:author="Kyle MacDonald" w:date="2017-10-25T11:07:00Z">
+      <w:ins w:id="73" w:author="Kyle MacDonald" w:date="2017-10-25T11:07:00Z">
         <w:r>
           <w:rPr>
             <w:rFonts w:ascii="Times" w:hAnsi="Times"/>
@@ -1507,7 +1509,7 @@
           <w:t xml:space="preserve">that occur </w:t>
         </w:r>
       </w:ins>
-      <w:ins w:id="73" w:author="Kyle MacDonald" w:date="2017-10-25T10:50:00Z">
+      <w:ins w:id="74" w:author="Kyle MacDonald" w:date="2017-10-25T10:50:00Z">
         <w:r>
           <w:rPr>
             <w:rFonts w:ascii="Times" w:hAnsi="Times"/>
@@ -1515,7 +1517,7 @@
           <w:t xml:space="preserve">immediately following the onset of a named object reflect </w:t>
         </w:r>
       </w:ins>
-      <w:ins w:id="74" w:author="Kyle MacDonald" w:date="2017-10-25T11:07:00Z">
+      <w:ins w:id="75" w:author="Kyle MacDonald" w:date="2017-10-25T11:07:00Z">
         <w:r>
           <w:rPr>
             <w:rFonts w:ascii="Times" w:hAnsi="Times"/>
@@ -1523,7 +1525,7 @@
           <w:t>a</w:t>
         </w:r>
       </w:ins>
-      <w:ins w:id="75" w:author="Kyle MacDonald" w:date="2017-10-25T10:51:00Z">
+      <w:ins w:id="76" w:author="Kyle MacDonald" w:date="2017-10-25T10:51:00Z">
         <w:r>
           <w:rPr>
             <w:rFonts w:ascii="Times" w:hAnsi="Times"/>
@@ -1531,7 +1533,7 @@
           <w:t xml:space="preserve"> </w:t>
         </w:r>
       </w:ins>
-      <w:ins w:id="76" w:author="Kyle MacDonald" w:date="2017-10-25T10:50:00Z">
+      <w:ins w:id="77" w:author="Kyle MacDonald" w:date="2017-10-25T10:50:00Z">
         <w:r>
           <w:rPr>
             <w:rFonts w:ascii="Times" w:hAnsi="Times"/>
@@ -1539,7 +1541,7 @@
           <w:t xml:space="preserve">rapid integration of linguistic </w:t>
         </w:r>
       </w:ins>
-      <w:ins w:id="77" w:author="Kyle MacDonald" w:date="2017-10-25T11:07:00Z">
+      <w:ins w:id="78" w:author="Kyle MacDonald" w:date="2017-10-25T11:07:00Z">
         <w:r>
           <w:rPr>
             <w:rFonts w:ascii="Times" w:hAnsi="Times"/>
@@ -1547,7 +1549,7 @@
           <w:t xml:space="preserve">and visual </w:t>
         </w:r>
       </w:ins>
-      <w:ins w:id="78" w:author="Kyle MacDonald" w:date="2017-10-25T10:51:00Z">
+      <w:ins w:id="79" w:author="Kyle MacDonald" w:date="2017-10-25T10:51:00Z">
         <w:r>
           <w:rPr>
             <w:rFonts w:ascii="Times" w:hAnsi="Times"/>
@@ -1561,7 +1563,7 @@
           <w:t>,</w:t>
         </w:r>
       </w:ins>
-      <w:ins w:id="79" w:author="Kyle MacDonald" w:date="2017-10-25T11:08:00Z">
+      <w:ins w:id="80" w:author="Kyle MacDonald" w:date="2017-10-25T11:08:00Z">
         <w:r>
           <w:rPr>
             <w:rFonts w:ascii="Times" w:hAnsi="Times"/>
@@ -1569,7 +1571,7 @@
           <w:t xml:space="preserve"> and variability in the timing of these eye movements </w:t>
         </w:r>
       </w:ins>
-      <w:ins w:id="80" w:author="Kyle MacDonald" w:date="2017-10-25T11:07:00Z">
+      <w:ins w:id="81" w:author="Kyle MacDonald" w:date="2017-10-25T11:07:00Z">
         <w:r>
           <w:rPr>
             <w:rFonts w:ascii="Times" w:hAnsi="Times"/>
@@ -1577,7 +1579,7 @@
           <w:t>allows researchers to measure</w:t>
         </w:r>
       </w:ins>
-      <w:ins w:id="81" w:author="Kyle MacDonald" w:date="2017-10-25T10:51:00Z">
+      <w:ins w:id="82" w:author="Kyle MacDonald" w:date="2017-10-25T10:51:00Z">
         <w:r>
           <w:rPr>
             <w:rFonts w:ascii="Times" w:hAnsi="Times"/>
@@ -1585,7 +1587,7 @@
           <w:t xml:space="preserve"> the speed </w:t>
         </w:r>
       </w:ins>
-      <w:ins w:id="82" w:author="Kyle MacDonald" w:date="2017-10-25T10:52:00Z">
+      <w:ins w:id="83" w:author="Kyle MacDonald" w:date="2017-10-25T10:52:00Z">
         <w:r>
           <w:rPr>
             <w:rFonts w:ascii="Times" w:hAnsi="Times"/>
@@ -1593,7 +1595,7 @@
           <w:t xml:space="preserve">of </w:t>
         </w:r>
       </w:ins>
-      <w:ins w:id="83" w:author="Kyle MacDonald" w:date="2017-10-25T11:08:00Z">
+      <w:ins w:id="84" w:author="Kyle MacDonald" w:date="2017-10-25T11:08:00Z">
         <w:r>
           <w:rPr>
             <w:rFonts w:ascii="Times" w:hAnsi="Times"/>
@@ -1601,7 +1603,7 @@
           <w:t xml:space="preserve">the underlying </w:t>
         </w:r>
       </w:ins>
-      <w:ins w:id="84" w:author="Kyle MacDonald" w:date="2017-10-25T11:09:00Z">
+      <w:ins w:id="85" w:author="Kyle MacDonald" w:date="2017-10-25T11:09:00Z">
         <w:r>
           <w:rPr>
             <w:rFonts w:ascii="Times" w:hAnsi="Times"/>
@@ -1609,7 +1611,7 @@
           <w:t>integration</w:t>
         </w:r>
       </w:ins>
-      <w:ins w:id="85" w:author="Kyle MacDonald" w:date="2017-10-25T10:52:00Z">
+      <w:ins w:id="86" w:author="Kyle MacDonald" w:date="2017-10-25T10:52:00Z">
         <w:r>
           <w:rPr>
             <w:rFonts w:ascii="Times" w:hAnsi="Times"/>
@@ -1617,7 +1619,7 @@
           <w:t xml:space="preserve"> </w:t>
         </w:r>
       </w:ins>
-      <w:ins w:id="86" w:author="Kyle MacDonald" w:date="2017-10-25T10:51:00Z">
+      <w:ins w:id="87" w:author="Kyle MacDonald" w:date="2017-10-25T10:51:00Z">
         <w:r>
           <w:rPr>
             <w:rFonts w:ascii="Times" w:hAnsi="Times"/>
@@ -1625,7 +1627,7 @@
           <w:t>process</w:t>
         </w:r>
       </w:ins>
-      <w:ins w:id="87" w:author="Kyle MacDonald" w:date="2017-10-25T10:52:00Z">
+      <w:ins w:id="88" w:author="Kyle MacDonald" w:date="2017-10-25T10:52:00Z">
         <w:r>
           <w:rPr>
             <w:rFonts w:ascii="Times" w:hAnsi="Times"/>
@@ -1637,7 +1639,7 @@
     <w:p>
       <w:pPr>
         <w:rPr>
-          <w:ins w:id="88" w:author="Kyle MacDonald" w:date="2017-09-29T10:25:00Z"/>
+          <w:ins w:id="89" w:author="Kyle MacDonald" w:date="2017-09-29T10:25:00Z"/>
           <w:rFonts w:ascii="Times" w:hAnsi="Times"/>
         </w:rPr>
       </w:pPr>
@@ -1647,7 +1649,7 @@
         </w:rPr>
         <w:t>Much less is known about how language influences visual attention during</w:t>
       </w:r>
-      <w:ins w:id="89" w:author="Kyle MacDonald" w:date="2017-10-24T00:23:00Z">
+      <w:ins w:id="90" w:author="Kyle MacDonald" w:date="2017-10-24T00:23:00Z">
         <w:r>
           <w:rPr>
             <w:rFonts w:ascii="Times" w:hAnsi="Times"/>
@@ -1655,7 +1657,7 @@
           <w:t xml:space="preserve"> </w:t>
         </w:r>
       </w:ins>
-      <w:del w:id="90" w:author="Kyle MacDonald" w:date="2017-10-24T00:23:00Z">
+      <w:del w:id="91" w:author="Kyle MacDonald" w:date="2017-10-24T00:23:00Z">
         <w:r>
           <w:rPr>
             <w:rFonts w:ascii="Times" w:hAnsi="Times"/>
@@ -1675,7 +1677,7 @@
         </w:rPr>
         <w:t>comprehension</w:t>
       </w:r>
-      <w:ins w:id="91" w:author="Kyle MacDonald" w:date="2017-10-25T11:09:00Z">
+      <w:ins w:id="92" w:author="Kyle MacDonald" w:date="2017-10-25T11:09:00Z">
         <w:r>
           <w:rPr>
             <w:rFonts w:ascii="Times" w:hAnsi="Times"/>
@@ -1683,7 +1685,7 @@
           <w:t>, especially</w:t>
         </w:r>
       </w:ins>
-      <w:ins w:id="92" w:author="Kyle MacDonald" w:date="2017-10-24T00:23:00Z">
+      <w:ins w:id="93" w:author="Kyle MacDonald" w:date="2017-10-24T00:23:00Z">
         <w:r>
           <w:rPr>
             <w:rFonts w:ascii="Times" w:hAnsi="Times"/>
@@ -1697,7 +1699,7 @@
         </w:rPr>
         <w:t>.</w:t>
       </w:r>
-      <w:ins w:id="93" w:author="Kyle MacDonald" w:date="2017-09-26T11:49:00Z">
+      <w:ins w:id="94" w:author="Kyle MacDonald" w:date="2017-09-26T11:49:00Z">
         <w:r>
           <w:rPr>
             <w:rFonts w:ascii="Times" w:hAnsi="Times"/>
@@ -1705,7 +1707,7 @@
           <w:t xml:space="preserve"> Given the many </w:t>
         </w:r>
       </w:ins>
-      <w:ins w:id="94" w:author="Kyle MacDonald" w:date="2017-10-25T10:28:00Z">
+      <w:ins w:id="95" w:author="Kyle MacDonald" w:date="2017-10-25T10:28:00Z">
         <w:r>
           <w:rPr>
             <w:rFonts w:ascii="Times" w:hAnsi="Times"/>
@@ -1713,7 +1715,7 @@
           <w:t xml:space="preserve">surface-level </w:t>
         </w:r>
       </w:ins>
-      <w:ins w:id="95" w:author="Kyle MacDonald" w:date="2017-09-26T11:49:00Z">
+      <w:ins w:id="96" w:author="Kyle MacDonald" w:date="2017-09-26T11:49:00Z">
         <w:r>
           <w:rPr>
             <w:rFonts w:ascii="Times" w:hAnsi="Times"/>
@@ -1721,7 +1723,7 @@
           <w:t xml:space="preserve">differences </w:t>
         </w:r>
       </w:ins>
-      <w:ins w:id="96" w:author="Kyle MacDonald" w:date="2017-09-26T11:50:00Z">
+      <w:ins w:id="97" w:author="Kyle MacDonald" w:date="2017-09-26T11:50:00Z">
         <w:r>
           <w:rPr>
             <w:rFonts w:ascii="Times" w:hAnsi="Times"/>
@@ -1729,7 +1731,7 @@
           <w:t>between sign</w:t>
         </w:r>
       </w:ins>
-      <w:ins w:id="97" w:author="Kyle MacDonald" w:date="2017-10-25T10:52:00Z">
+      <w:ins w:id="98" w:author="Kyle MacDonald" w:date="2017-10-25T10:52:00Z">
         <w:r>
           <w:rPr>
             <w:rFonts w:ascii="Times" w:hAnsi="Times"/>
@@ -1737,7 +1739,7 @@
           <w:t>ed</w:t>
         </w:r>
       </w:ins>
-      <w:ins w:id="98" w:author="Kyle MacDonald" w:date="2017-09-26T11:50:00Z">
+      <w:ins w:id="99" w:author="Kyle MacDonald" w:date="2017-09-26T11:50:00Z">
         <w:r>
           <w:rPr>
             <w:rFonts w:ascii="Times" w:hAnsi="Times"/>
@@ -1745,7 +1747,7 @@
           <w:t xml:space="preserve"> and spoken language</w:t>
         </w:r>
       </w:ins>
-      <w:ins w:id="99" w:author="Kyle MacDonald" w:date="2017-10-24T00:24:00Z">
+      <w:ins w:id="100" w:author="Kyle MacDonald" w:date="2017-10-24T00:24:00Z">
         <w:r>
           <w:rPr>
             <w:rFonts w:ascii="Times" w:hAnsi="Times"/>
@@ -1753,7 +1755,7 @@
           <w:t>s</w:t>
         </w:r>
       </w:ins>
-      <w:ins w:id="100" w:author="Kyle MacDonald" w:date="2017-09-26T11:50:00Z">
+      <w:ins w:id="101" w:author="Kyle MacDonald" w:date="2017-09-26T11:50:00Z">
         <w:r>
           <w:rPr>
             <w:rFonts w:ascii="Times" w:hAnsi="Times"/>
@@ -1761,7 +1763,7 @@
           <w:t xml:space="preserve">, </w:t>
         </w:r>
       </w:ins>
-      <w:del w:id="101" w:author="Kyle MacDonald" w:date="2017-09-26T11:50:00Z">
+      <w:del w:id="102" w:author="Kyle MacDonald" w:date="2017-09-26T11:50:00Z">
         <w:r>
           <w:rPr>
             <w:rFonts w:ascii="Times" w:hAnsi="Times"/>
@@ -1775,7 +1777,7 @@
           <w:delText xml:space="preserve">Do </w:delText>
         </w:r>
       </w:del>
-      <w:ins w:id="102" w:author="Kyle MacDonald" w:date="2017-10-25T11:09:00Z">
+      <w:ins w:id="103" w:author="Kyle MacDonald" w:date="2017-10-25T11:09:00Z">
         <w:r>
           <w:rPr>
             <w:rFonts w:ascii="Times" w:hAnsi="Times"/>
@@ -1783,7 +1785,7 @@
           <w:t>do</w:t>
         </w:r>
       </w:ins>
-      <w:ins w:id="103" w:author="Kyle MacDonald" w:date="2017-10-24T00:24:00Z">
+      <w:ins w:id="104" w:author="Kyle MacDonald" w:date="2017-10-24T00:24:00Z">
         <w:r>
           <w:rPr>
             <w:rFonts w:ascii="Times" w:hAnsi="Times"/>
@@ -1797,7 +1799,7 @@
         </w:rPr>
         <w:t xml:space="preserve">the findings from spoken language </w:t>
       </w:r>
-      <w:del w:id="104" w:author="Kyle MacDonald" w:date="2017-10-25T10:28:00Z">
+      <w:del w:id="105" w:author="Kyle MacDonald" w:date="2017-10-25T10:28:00Z">
         <w:r>
           <w:rPr>
             <w:rFonts w:ascii="Times" w:hAnsi="Times"/>
@@ -1805,7 +1807,7 @@
           <w:delText xml:space="preserve">reflect </w:delText>
         </w:r>
       </w:del>
-      <w:ins w:id="105" w:author="Kyle MacDonald" w:date="2017-10-25T10:28:00Z">
+      <w:ins w:id="106" w:author="Kyle MacDonald" w:date="2017-10-25T10:28:00Z">
         <w:r>
           <w:rPr>
             <w:rFonts w:ascii="Times" w:hAnsi="Times"/>
@@ -1813,7 +1815,7 @@
           <w:t xml:space="preserve">generalize </w:t>
         </w:r>
       </w:ins>
-      <w:del w:id="106" w:author="Kyle MacDonald" w:date="2017-10-25T10:29:00Z">
+      <w:del w:id="107" w:author="Kyle MacDonald" w:date="2017-10-25T10:29:00Z">
         <w:r>
           <w:rPr>
             <w:rFonts w:ascii="Times" w:hAnsi="Times"/>
@@ -1827,7 +1829,7 @@
           <w:delText>a</w:delText>
         </w:r>
       </w:del>
-      <w:del w:id="107" w:author="Kyle MacDonald" w:date="2017-10-25T10:52:00Z">
+      <w:del w:id="108" w:author="Kyle MacDonald" w:date="2017-10-25T10:52:00Z">
         <w:r>
           <w:rPr>
             <w:rFonts w:ascii="Times" w:hAnsi="Times"/>
@@ -1859,7 +1861,7 @@
         </w:rPr>
         <w:t xml:space="preserve"> the</w:t>
       </w:r>
-      <w:ins w:id="108" w:author="Kyle MacDonald" w:date="2017-09-26T11:45:00Z">
+      <w:ins w:id="109" w:author="Kyle MacDonald" w:date="2017-09-26T11:45:00Z">
         <w:r>
           <w:rPr>
             <w:rFonts w:ascii="Times" w:hAnsi="Times"/>
@@ -1867,7 +1869,7 @@
           <w:t xml:space="preserve"> mechanisms of language comprehension </w:t>
         </w:r>
       </w:ins>
-      <w:ins w:id="109" w:author="Kyle MacDonald" w:date="2017-09-26T11:48:00Z">
+      <w:ins w:id="110" w:author="Kyle MacDonald" w:date="2017-09-26T11:48:00Z">
         <w:r>
           <w:rPr>
             <w:rFonts w:ascii="Times" w:hAnsi="Times"/>
@@ -1875,7 +1877,7 @@
           <w:t xml:space="preserve">in the </w:t>
         </w:r>
       </w:ins>
-      <w:del w:id="110" w:author="Kyle MacDonald" w:date="2017-09-26T11:48:00Z">
+      <w:del w:id="111" w:author="Kyle MacDonald" w:date="2017-09-26T11:48:00Z">
         <w:r>
           <w:rPr>
             <w:rFonts w:ascii="Times" w:hAnsi="Times"/>
@@ -1901,7 +1903,7 @@
         </w:rPr>
         <w:t xml:space="preserve"> </w:t>
       </w:r>
-      <w:ins w:id="111" w:author="Kyle MacDonald" w:date="2017-09-29T10:25:00Z">
+      <w:ins w:id="112" w:author="Kyle MacDonald" w:date="2017-09-29T10:25:00Z">
         <w:r>
           <w:rPr>
             <w:rFonts w:ascii="Times" w:hAnsi="Times"/>
@@ -1909,7 +1911,7 @@
           <w:t xml:space="preserve">In particular, </w:t>
         </w:r>
       </w:ins>
-      <w:ins w:id="112" w:author="Kyle MacDonald" w:date="2017-10-24T00:14:00Z">
+      <w:ins w:id="113" w:author="Kyle MacDonald" w:date="2017-10-24T00:14:00Z">
         <w:r>
           <w:rPr>
             <w:rFonts w:ascii="Times" w:hAnsi="Times"/>
@@ -1917,7 +1919,7 @@
           <w:t xml:space="preserve">studies with </w:t>
         </w:r>
       </w:ins>
-      <w:ins w:id="113" w:author="Kyle MacDonald" w:date="2017-09-29T10:25:00Z">
+      <w:ins w:id="114" w:author="Kyle MacDonald" w:date="2017-09-29T10:25:00Z">
         <w:r>
           <w:rPr>
             <w:rFonts w:ascii="Times" w:hAnsi="Times"/>
@@ -1925,7 +1927,7 @@
           <w:t xml:space="preserve">children learning </w:t>
         </w:r>
       </w:ins>
-      <w:ins w:id="114" w:author="Kyle MacDonald" w:date="2017-10-24T00:14:00Z">
+      <w:ins w:id="115" w:author="Kyle MacDonald" w:date="2017-10-24T00:14:00Z">
         <w:r>
           <w:rPr>
             <w:rFonts w:ascii="Times" w:hAnsi="Times"/>
@@ -1939,7 +1941,7 @@
           <w:t xml:space="preserve">find strong relations between efficiency in online language comprehension </w:t>
         </w:r>
       </w:ins>
-      <w:ins w:id="115" w:author="Kyle MacDonald" w:date="2017-10-25T11:09:00Z">
+      <w:ins w:id="116" w:author="Kyle MacDonald" w:date="2017-10-25T11:09:00Z">
         <w:r>
           <w:rPr>
             <w:rFonts w:ascii="Times" w:hAnsi="Times"/>
@@ -1947,7 +1949,7 @@
           <w:t xml:space="preserve">as indexed by language-driven eye movements </w:t>
         </w:r>
       </w:ins>
-      <w:ins w:id="116" w:author="Kyle MacDonald" w:date="2017-10-24T00:14:00Z">
+      <w:ins w:id="117" w:author="Kyle MacDonald" w:date="2017-10-24T00:14:00Z">
         <w:r>
           <w:rPr>
             <w:rFonts w:ascii="Times" w:hAnsi="Times"/>
@@ -1974,7 +1976,7 @@
     <w:p>
       <w:pPr>
         <w:rPr>
-          <w:ins w:id="117" w:author="Kyle MacDonald" w:date="2017-10-25T10:35:00Z"/>
+          <w:ins w:id="118" w:author="Kyle MacDonald" w:date="2017-10-25T10:35:00Z"/>
           <w:rFonts w:ascii="Times" w:hAnsi="Times"/>
         </w:rPr>
       </w:pPr>
@@ -1996,7 +1998,7 @@
         </w:rPr>
         <w:t>th</w:t>
       </w:r>
-      <w:ins w:id="118" w:author="Kyle MacDonald" w:date="2017-10-24T00:31:00Z">
+      <w:ins w:id="119" w:author="Kyle MacDonald" w:date="2017-10-24T00:31:00Z">
         <w:r>
           <w:rPr>
             <w:rFonts w:ascii="Times" w:hAnsi="Times"/>
@@ -2004,7 +2006,7 @@
           <w:t>is</w:t>
         </w:r>
       </w:ins>
-      <w:del w:id="119" w:author="Kyle MacDonald" w:date="2017-10-24T00:31:00Z">
+      <w:del w:id="120" w:author="Kyle MacDonald" w:date="2017-10-24T00:31:00Z">
         <w:r>
           <w:rPr>
             <w:rFonts w:ascii="Times" w:hAnsi="Times"/>
@@ -2018,7 +2020,7 @@
         </w:rPr>
         <w:t xml:space="preserve"> </w:t>
       </w:r>
-      <w:ins w:id="120" w:author="Kyle MacDonald" w:date="2017-10-25T11:09:00Z">
+      <w:ins w:id="121" w:author="Kyle MacDonald" w:date="2017-10-25T11:09:00Z">
         <w:r>
           <w:rPr>
             <w:rFonts w:ascii="Times" w:hAnsi="Times"/>
@@ -2032,7 +2034,7 @@
         </w:rPr>
         <w:t>question</w:t>
       </w:r>
-      <w:ins w:id="121" w:author="Kyle MacDonald" w:date="2017-10-24T00:37:00Z">
+      <w:ins w:id="122" w:author="Kyle MacDonald" w:date="2017-10-24T00:37:00Z">
         <w:r>
           <w:rPr>
             <w:rFonts w:ascii="Times" w:hAnsi="Times"/>
@@ -2040,7 +2042,7 @@
           <w:t xml:space="preserve"> </w:t>
         </w:r>
       </w:ins>
-      <w:del w:id="122" w:author="Kyle MacDonald" w:date="2017-10-24T00:37:00Z">
+      <w:del w:id="123" w:author="Kyle MacDonald" w:date="2017-10-24T00:37:00Z">
         <w:r>
           <w:rPr>
             <w:rFonts w:ascii="Times" w:hAnsi="Times"/>
@@ -2122,7 +2124,7 @@
         </w:rPr>
         <w:t xml:space="preserve">American Sign Language (ASL).  First, </w:t>
       </w:r>
-      <w:ins w:id="123" w:author="Kyle MacDonald" w:date="2017-10-24T00:25:00Z">
+      <w:ins w:id="124" w:author="Kyle MacDonald" w:date="2017-10-24T00:25:00Z">
         <w:r>
           <w:rPr>
             <w:rFonts w:ascii="Times" w:hAnsi="Times"/>
@@ -2154,7 +2156,7 @@
           <w:t xml:space="preserve">shift visual attention away from a language source and to a named referent prior to the offset of </w:t>
         </w:r>
       </w:ins>
-      <w:ins w:id="124" w:author="Kyle MacDonald" w:date="2017-10-25T11:10:00Z">
+      <w:ins w:id="125" w:author="Kyle MacDonald" w:date="2017-10-25T11:10:00Z">
         <w:r>
           <w:rPr>
             <w:rFonts w:ascii="Times" w:hAnsi="Times"/>
@@ -2162,7 +2164,7 @@
           <w:t>a</w:t>
         </w:r>
       </w:ins>
-      <w:ins w:id="125" w:author="Kyle MacDonald" w:date="2017-10-24T00:25:00Z">
+      <w:ins w:id="126" w:author="Kyle MacDonald" w:date="2017-10-24T00:25:00Z">
         <w:r>
           <w:rPr>
             <w:rFonts w:ascii="Times" w:hAnsi="Times"/>
@@ -2170,7 +2172,7 @@
           <w:t xml:space="preserve"> sign</w:t>
         </w:r>
       </w:ins>
-      <w:ins w:id="126" w:author="Kyle MacDonald" w:date="2017-10-25T11:10:00Z">
+      <w:ins w:id="127" w:author="Kyle MacDonald" w:date="2017-10-25T11:10:00Z">
         <w:r>
           <w:rPr>
             <w:rFonts w:ascii="Times" w:hAnsi="Times"/>
@@ -2178,7 +2180,7 @@
           <w:t xml:space="preserve"> naming an object in the visual scene</w:t>
         </w:r>
       </w:ins>
-      <w:ins w:id="127" w:author="Kyle MacDonald" w:date="2017-10-25T10:40:00Z">
+      <w:ins w:id="128" w:author="Kyle MacDonald" w:date="2017-10-25T10:40:00Z">
         <w:r>
           <w:rPr>
             <w:rFonts w:ascii="Times" w:hAnsi="Times"/>
@@ -2186,7 +2188,7 @@
           <w:t>.</w:t>
         </w:r>
       </w:ins>
-      <w:ins w:id="128" w:author="Kyle MacDonald" w:date="2017-10-24T00:26:00Z">
+      <w:ins w:id="129" w:author="Kyle MacDonald" w:date="2017-10-24T00:26:00Z">
         <w:r>
           <w:rPr>
             <w:rFonts w:ascii="Times" w:hAnsi="Times"/>
@@ -2194,7 +2196,7 @@
           <w:t xml:space="preserve"> </w:t>
         </w:r>
       </w:ins>
-      <w:ins w:id="129" w:author="Kyle MacDonald" w:date="2017-10-25T10:56:00Z">
+      <w:ins w:id="130" w:author="Kyle MacDonald" w:date="2017-10-25T10:56:00Z">
         <w:r>
           <w:rPr>
             <w:rFonts w:ascii="Times" w:hAnsi="Times"/>
@@ -2202,7 +2204,7 @@
           <w:t xml:space="preserve">Would signers wait until </w:t>
         </w:r>
       </w:ins>
-      <w:ins w:id="130" w:author="Kyle MacDonald" w:date="2017-10-25T10:57:00Z">
+      <w:ins w:id="131" w:author="Kyle MacDonald" w:date="2017-10-25T10:57:00Z">
         <w:r>
           <w:rPr>
             <w:rFonts w:ascii="Times" w:hAnsi="Times"/>
@@ -2210,7 +2212,7 @@
           <w:t>the</w:t>
         </w:r>
       </w:ins>
-      <w:ins w:id="131" w:author="Kyle MacDonald" w:date="2017-10-25T11:10:00Z">
+      <w:ins w:id="132" w:author="Kyle MacDonald" w:date="2017-10-25T11:10:00Z">
         <w:r>
           <w:rPr>
             <w:rFonts w:ascii="Times" w:hAnsi="Times"/>
@@ -2218,7 +2220,7 @@
           <w:t xml:space="preserve"> very</w:t>
         </w:r>
       </w:ins>
-      <w:ins w:id="132" w:author="Kyle MacDonald" w:date="2017-10-25T10:57:00Z">
+      <w:ins w:id="133" w:author="Kyle MacDonald" w:date="2017-10-25T10:57:00Z">
         <w:r>
           <w:rPr>
             <w:rFonts w:ascii="Times" w:hAnsi="Times"/>
@@ -2226,7 +2228,7 @@
           <w:t xml:space="preserve"> end of the signed utterance</w:t>
         </w:r>
       </w:ins>
-      <w:ins w:id="133" w:author="Kyle MacDonald" w:date="2017-10-25T11:10:00Z">
+      <w:ins w:id="134" w:author="Kyle MacDonald" w:date="2017-10-25T11:10:00Z">
         <w:r>
           <w:rPr>
             <w:rFonts w:ascii="Times" w:hAnsi="Times"/>
@@ -2234,7 +2236,7 @@
           <w:t xml:space="preserve">, perhaps </w:t>
         </w:r>
       </w:ins>
-      <w:ins w:id="134" w:author="Kyle MacDonald" w:date="2017-10-25T11:11:00Z">
+      <w:ins w:id="135" w:author="Kyle MacDonald" w:date="2017-10-25T11:11:00Z">
         <w:r>
           <w:rPr>
             <w:rFonts w:ascii="Times" w:hAnsi="Times"/>
@@ -2242,7 +2244,7 @@
           <w:t>to reduce</w:t>
         </w:r>
       </w:ins>
-      <w:ins w:id="135" w:author="Kyle MacDonald" w:date="2017-10-25T11:10:00Z">
+      <w:ins w:id="136" w:author="Kyle MacDonald" w:date="2017-10-25T11:10:00Z">
         <w:r>
           <w:rPr>
             <w:rFonts w:ascii="Times" w:hAnsi="Times"/>
@@ -2250,7 +2252,7 @@
           <w:t xml:space="preserve"> the </w:t>
         </w:r>
       </w:ins>
-      <w:ins w:id="136" w:author="Kyle MacDonald" w:date="2017-10-25T11:11:00Z">
+      <w:ins w:id="137" w:author="Kyle MacDonald" w:date="2017-10-25T11:11:00Z">
         <w:r>
           <w:rPr>
             <w:rFonts w:ascii="Times" w:hAnsi="Times"/>
@@ -2258,7 +2260,7 @@
           <w:t>probability</w:t>
         </w:r>
       </w:ins>
-      <w:ins w:id="137" w:author="Kyle MacDonald" w:date="2017-10-25T11:10:00Z">
+      <w:ins w:id="138" w:author="Kyle MacDonald" w:date="2017-10-25T11:10:00Z">
         <w:r>
           <w:rPr>
             <w:rFonts w:ascii="Times" w:hAnsi="Times"/>
@@ -2266,7 +2268,7 @@
           <w:t xml:space="preserve"> of missing upcoming linguistic information?</w:t>
         </w:r>
       </w:ins>
-      <w:ins w:id="138" w:author="Kyle MacDonald" w:date="2017-10-25T10:57:00Z">
+      <w:ins w:id="139" w:author="Kyle MacDonald" w:date="2017-10-25T10:57:00Z">
         <w:r>
           <w:rPr>
             <w:rFonts w:ascii="Times" w:hAnsi="Times"/>
@@ -2274,7 +2276,7 @@
           <w:t xml:space="preserve"> </w:t>
         </w:r>
       </w:ins>
-      <w:ins w:id="139" w:author="Kyle MacDonald" w:date="2017-10-25T10:56:00Z">
+      <w:ins w:id="140" w:author="Kyle MacDonald" w:date="2017-10-25T10:56:00Z">
         <w:r>
           <w:rPr>
             <w:rFonts w:ascii="Times" w:hAnsi="Times"/>
@@ -2288,7 +2290,7 @@
           <w:t>r would they shift</w:t>
         </w:r>
       </w:ins>
-      <w:ins w:id="140" w:author="Kyle MacDonald" w:date="2017-10-25T11:10:00Z">
+      <w:ins w:id="141" w:author="Kyle MacDonald" w:date="2017-10-25T11:10:00Z">
         <w:r>
           <w:rPr>
             <w:rFonts w:ascii="Times" w:hAnsi="Times"/>
@@ -2296,7 +2298,7 @@
           <w:t xml:space="preserve"> gaze</w:t>
         </w:r>
       </w:ins>
-      <w:ins w:id="141" w:author="Kyle MacDonald" w:date="2017-10-25T10:56:00Z">
+      <w:ins w:id="142" w:author="Kyle MacDonald" w:date="2017-10-25T10:56:00Z">
         <w:r>
           <w:rPr>
             <w:rFonts w:ascii="Times" w:hAnsi="Times"/>
@@ -2304,7 +2306,7 @@
           <w:t xml:space="preserve"> as the sign unfolded</w:t>
         </w:r>
       </w:ins>
-      <w:ins w:id="142" w:author="Kyle MacDonald" w:date="2017-10-25T10:57:00Z">
+      <w:ins w:id="143" w:author="Kyle MacDonald" w:date="2017-10-25T10:57:00Z">
         <w:r>
           <w:rPr>
             <w:rFonts w:ascii="Times" w:hAnsi="Times"/>
@@ -2312,7 +2314,7 @@
           <w:t xml:space="preserve"> in time</w:t>
         </w:r>
       </w:ins>
-      <w:ins w:id="143" w:author="Kyle MacDonald" w:date="2017-10-25T11:11:00Z">
+      <w:ins w:id="144" w:author="Kyle MacDonald" w:date="2017-10-25T11:11:00Z">
         <w:r>
           <w:rPr>
             <w:rFonts w:ascii="Times" w:hAnsi="Times"/>
@@ -2320,7 +2322,7 @@
           <w:t xml:space="preserve"> similar to children learning spoken language</w:t>
         </w:r>
       </w:ins>
-      <w:ins w:id="144" w:author="Kyle MacDonald" w:date="2017-10-25T10:57:00Z">
+      <w:ins w:id="145" w:author="Kyle MacDonald" w:date="2017-10-25T10:57:00Z">
         <w:r>
           <w:rPr>
             <w:rFonts w:ascii="Times" w:hAnsi="Times"/>
@@ -2328,7 +2330,7 @@
           <w:t>?</w:t>
         </w:r>
       </w:ins>
-      <w:ins w:id="145" w:author="Kyle MacDonald" w:date="2017-10-25T10:56:00Z">
+      <w:ins w:id="146" w:author="Kyle MacDonald" w:date="2017-10-25T10:56:00Z">
         <w:r>
           <w:rPr>
             <w:rFonts w:ascii="Times" w:hAnsi="Times"/>
@@ -2336,7 +2338,7 @@
           <w:t xml:space="preserve"> </w:t>
         </w:r>
       </w:ins>
-      <w:ins w:id="146" w:author="Kyle MacDonald" w:date="2017-10-25T10:37:00Z">
+      <w:ins w:id="147" w:author="Kyle MacDonald" w:date="2017-10-25T10:37:00Z">
         <w:r>
           <w:rPr>
             <w:rFonts w:ascii="Times" w:hAnsi="Times"/>
@@ -2344,7 +2346,7 @@
           <w:t xml:space="preserve">This analysis </w:t>
         </w:r>
       </w:ins>
-      <w:ins w:id="147" w:author="Kyle MacDonald" w:date="2017-10-25T10:54:00Z">
+      <w:ins w:id="148" w:author="Kyle MacDonald" w:date="2017-10-25T10:54:00Z">
         <w:r>
           <w:rPr>
             <w:rFonts w:ascii="Times" w:hAnsi="Times"/>
@@ -2352,7 +2354,7 @@
           <w:t>provides</w:t>
         </w:r>
       </w:ins>
-      <w:ins w:id="148" w:author="Kyle MacDonald" w:date="2017-10-25T10:58:00Z">
+      <w:ins w:id="149" w:author="Kyle MacDonald" w:date="2017-10-25T10:58:00Z">
         <w:r>
           <w:rPr>
             <w:rFonts w:ascii="Times" w:hAnsi="Times"/>
@@ -2366,7 +2368,7 @@
           <w:t>first step,</w:t>
         </w:r>
       </w:ins>
-      <w:ins w:id="149" w:author="Kyle MacDonald" w:date="2017-10-25T10:54:00Z">
+      <w:ins w:id="150" w:author="Kyle MacDonald" w:date="2017-10-25T10:54:00Z">
         <w:r>
           <w:rPr>
             <w:rFonts w:ascii="Times" w:hAnsi="Times"/>
@@ -2374,7 +2376,7 @@
           <w:t xml:space="preserve"> validating </w:t>
         </w:r>
       </w:ins>
-      <w:ins w:id="150" w:author="Kyle MacDonald" w:date="2017-10-25T10:37:00Z">
+      <w:ins w:id="151" w:author="Kyle MacDonald" w:date="2017-10-25T10:37:00Z">
         <w:r>
           <w:rPr>
             <w:rFonts w:ascii="Times" w:hAnsi="Times"/>
@@ -2382,7 +2384,7 @@
           <w:t>the linking hypothesis that</w:t>
         </w:r>
       </w:ins>
-      <w:ins w:id="151" w:author="Kyle MacDonald" w:date="2017-10-25T10:54:00Z">
+      <w:ins w:id="152" w:author="Kyle MacDonald" w:date="2017-10-25T10:54:00Z">
         <w:r>
           <w:rPr>
             <w:rFonts w:ascii="Times" w:hAnsi="Times"/>
@@ -2390,7 +2392,7 @@
           <w:t xml:space="preserve"> </w:t>
         </w:r>
       </w:ins>
-      <w:ins w:id="152" w:author="Kyle MacDonald" w:date="2017-10-25T10:37:00Z">
+      <w:ins w:id="153" w:author="Kyle MacDonald" w:date="2017-10-25T10:37:00Z">
         <w:r>
           <w:rPr>
             <w:rFonts w:ascii="Times" w:hAnsi="Times"/>
@@ -2398,7 +2400,7 @@
           <w:t xml:space="preserve">eye movements </w:t>
         </w:r>
       </w:ins>
-      <w:ins w:id="153" w:author="Kyle MacDonald" w:date="2017-10-25T10:53:00Z">
+      <w:ins w:id="154" w:author="Kyle MacDonald" w:date="2017-10-25T10:53:00Z">
         <w:r>
           <w:rPr>
             <w:rFonts w:ascii="Times" w:hAnsi="Times"/>
@@ -2406,7 +2408,7 @@
           <w:t xml:space="preserve">generated </w:t>
         </w:r>
       </w:ins>
-      <w:ins w:id="154" w:author="Kyle MacDonald" w:date="2017-10-25T10:58:00Z">
+      <w:ins w:id="155" w:author="Kyle MacDonald" w:date="2017-10-25T10:58:00Z">
         <w:r>
           <w:rPr>
             <w:rFonts w:ascii="Times" w:hAnsi="Times"/>
@@ -2414,7 +2416,7 @@
           <w:t>in our task</w:t>
         </w:r>
       </w:ins>
-      <w:ins w:id="155" w:author="Kyle MacDonald" w:date="2017-10-25T10:54:00Z">
+      <w:ins w:id="156" w:author="Kyle MacDonald" w:date="2017-10-25T10:54:00Z">
         <w:r>
           <w:rPr>
             <w:rFonts w:ascii="Times" w:hAnsi="Times"/>
@@ -2422,7 +2424,7 @@
           <w:t xml:space="preserve"> </w:t>
         </w:r>
       </w:ins>
-      <w:ins w:id="156" w:author="Kyle MacDonald" w:date="2017-10-25T10:38:00Z">
+      <w:ins w:id="157" w:author="Kyle MacDonald" w:date="2017-10-25T10:38:00Z">
         <w:r>
           <w:rPr>
             <w:rFonts w:ascii="Times" w:hAnsi="Times"/>
@@ -2430,7 +2432,7 @@
           <w:t xml:space="preserve">reflect </w:t>
         </w:r>
       </w:ins>
-      <w:ins w:id="157" w:author="Kyle MacDonald" w:date="2017-10-25T10:55:00Z">
+      <w:ins w:id="158" w:author="Kyle MacDonald" w:date="2017-10-25T10:55:00Z">
         <w:r>
           <w:rPr>
             <w:rFonts w:ascii="Times" w:hAnsi="Times"/>
@@ -2438,7 +2440,7 @@
           <w:t>speed of</w:t>
         </w:r>
       </w:ins>
-      <w:ins w:id="158" w:author="Kyle MacDonald" w:date="2017-10-25T10:38:00Z">
+      <w:ins w:id="159" w:author="Kyle MacDonald" w:date="2017-10-25T10:38:00Z">
         <w:r>
           <w:rPr>
             <w:rFonts w:ascii="Times" w:hAnsi="Times"/>
@@ -2446,7 +2448,7 @@
           <w:t xml:space="preserve"> lexical processing</w:t>
         </w:r>
       </w:ins>
-      <w:ins w:id="159" w:author="Kyle MacDonald" w:date="2017-10-25T10:59:00Z">
+      <w:ins w:id="160" w:author="Kyle MacDonald" w:date="2017-10-25T10:59:00Z">
         <w:r>
           <w:rPr>
             <w:rFonts w:ascii="Times" w:hAnsi="Times"/>
@@ -2454,7 +2456,7 @@
           <w:t xml:space="preserve"> and not some other generative process</w:t>
         </w:r>
       </w:ins>
-      <w:ins w:id="160" w:author="Kyle MacDonald" w:date="2017-10-25T11:12:00Z">
+      <w:ins w:id="161" w:author="Kyle MacDonald" w:date="2017-10-25T11:12:00Z">
         <w:r>
           <w:rPr>
             <w:rFonts w:ascii="Times" w:hAnsi="Times"/>
@@ -2462,7 +2464,7 @@
           <w:t xml:space="preserve"> such as gathering visual information about</w:t>
         </w:r>
       </w:ins>
-      <w:ins w:id="161" w:author="Kyle MacDonald" w:date="2017-10-25T11:13:00Z">
+      <w:ins w:id="162" w:author="Kyle MacDonald" w:date="2017-10-25T11:13:00Z">
         <w:r>
           <w:rPr>
             <w:rFonts w:ascii="Times" w:hAnsi="Times"/>
@@ -2470,7 +2472,7 @@
           <w:t xml:space="preserve"> the objects after lexical access is complete</w:t>
         </w:r>
       </w:ins>
-      <w:ins w:id="162" w:author="Kyle MacDonald" w:date="2017-10-25T10:38:00Z">
+      <w:ins w:id="163" w:author="Kyle MacDonald" w:date="2017-10-25T10:38:00Z">
         <w:r>
           <w:rPr>
             <w:rFonts w:ascii="Times" w:hAnsi="Times"/>
@@ -2478,7 +2480,7 @@
           <w:t xml:space="preserve">. </w:t>
         </w:r>
       </w:ins>
-      <w:ins w:id="163" w:author="Kyle MacDonald" w:date="2017-10-25T10:55:00Z">
+      <w:ins w:id="164" w:author="Kyle MacDonald" w:date="2017-10-25T10:55:00Z">
         <w:r>
           <w:rPr>
             <w:rFonts w:ascii="Times" w:hAnsi="Times"/>
@@ -2486,7 +2488,7 @@
           <w:t xml:space="preserve"> </w:t>
         </w:r>
       </w:ins>
-      <w:ins w:id="164" w:author="Kyle MacDonald" w:date="2017-10-25T10:58:00Z">
+      <w:ins w:id="165" w:author="Kyle MacDonald" w:date="2017-10-25T10:58:00Z">
         <w:r>
           <w:rPr>
             <w:rFonts w:ascii="Times" w:hAnsi="Times"/>
@@ -2494,7 +2496,7 @@
           <w:t xml:space="preserve">Moreover, </w:t>
         </w:r>
       </w:ins>
-      <w:ins w:id="165" w:author="Kyle MacDonald" w:date="2017-10-25T11:00:00Z">
+      <w:ins w:id="166" w:author="Kyle MacDonald" w:date="2017-10-25T11:00:00Z">
         <w:r>
           <w:rPr>
             <w:rFonts w:ascii="Times" w:hAnsi="Times"/>
@@ -2502,7 +2504,7 @@
           <w:t>if children and adults produce</w:t>
         </w:r>
       </w:ins>
-      <w:ins w:id="166" w:author="Kyle MacDonald" w:date="2017-10-25T10:59:00Z">
+      <w:ins w:id="167" w:author="Kyle MacDonald" w:date="2017-10-25T10:59:00Z">
         <w:r>
           <w:rPr>
             <w:rFonts w:ascii="Times" w:hAnsi="Times"/>
@@ -2510,7 +2512,7 @@
           <w:t xml:space="preserve"> rapid gaze shifts prior to target sign offset, this </w:t>
         </w:r>
       </w:ins>
-      <w:ins w:id="167" w:author="Kyle MacDonald" w:date="2017-10-25T11:00:00Z">
+      <w:ins w:id="168" w:author="Kyle MacDonald" w:date="2017-10-25T11:00:00Z">
         <w:r>
           <w:rPr>
             <w:rFonts w:ascii="Times" w:hAnsi="Times"/>
@@ -2518,7 +2520,7 @@
           <w:t>provide</w:t>
         </w:r>
       </w:ins>
-      <w:ins w:id="168" w:author="Kyle MacDonald" w:date="2017-10-25T11:14:00Z">
+      <w:ins w:id="169" w:author="Kyle MacDonald" w:date="2017-10-25T11:14:00Z">
         <w:r>
           <w:rPr>
             <w:rFonts w:ascii="Times" w:hAnsi="Times"/>
@@ -2526,7 +2528,7 @@
           <w:t>s</w:t>
         </w:r>
       </w:ins>
-      <w:ins w:id="169" w:author="Kyle MacDonald" w:date="2017-10-25T11:00:00Z">
+      <w:ins w:id="170" w:author="Kyle MacDonald" w:date="2017-10-25T11:00:00Z">
         <w:r>
           <w:rPr>
             <w:rFonts w:ascii="Times" w:hAnsi="Times"/>
@@ -2538,11 +2540,11 @@
     <w:p>
       <w:pPr>
         <w:rPr>
-          <w:ins w:id="170" w:author="Kyle MacDonald" w:date="2017-10-25T10:33:00Z"/>
+          <w:ins w:id="171" w:author="Kyle MacDonald" w:date="2017-10-25T10:33:00Z"/>
           <w:rFonts w:ascii="Times" w:hAnsi="Times"/>
         </w:rPr>
       </w:pPr>
-      <w:ins w:id="171" w:author="Kyle MacDonald" w:date="2017-10-24T00:26:00Z">
+      <w:ins w:id="172" w:author="Kyle MacDonald" w:date="2017-10-24T00:26:00Z">
         <w:r>
           <w:rPr>
             <w:rFonts w:ascii="Times" w:hAnsi="Times"/>
@@ -2598,7 +2600,7 @@
         </w:rPr>
         <w:t>learners</w:t>
       </w:r>
-      <w:ins w:id="172" w:author="Kyle MacDonald" w:date="2017-10-24T00:27:00Z">
+      <w:ins w:id="173" w:author="Kyle MacDonald" w:date="2017-10-24T00:27:00Z">
         <w:r>
           <w:rPr>
             <w:rFonts w:ascii="Times" w:hAnsi="Times"/>
@@ -2606,7 +2608,7 @@
           <w:t xml:space="preserve"> to ask whether</w:t>
         </w:r>
       </w:ins>
-      <w:ins w:id="173" w:author="Kyle MacDonald" w:date="2017-10-25T10:34:00Z">
+      <w:ins w:id="174" w:author="Kyle MacDonald" w:date="2017-10-25T10:34:00Z">
         <w:r>
           <w:rPr>
             <w:rFonts w:ascii="Times" w:hAnsi="Times"/>
@@ -2617,7 +2619,7 @@
           <w:rPr>
             <w:rFonts w:ascii="Times" w:hAnsi="Times"/>
             <w:i/>
-            <w:rPrChange w:id="174" w:author="Kyle MacDonald" w:date="2017-10-25T11:14:00Z">
+            <w:rPrChange w:id="175" w:author="Kyle MacDonald" w:date="2017-10-25T11:14:00Z">
               <w:rPr>
                 <w:rFonts w:ascii="Times" w:hAnsi="Times"/>
               </w:rPr>
@@ -2626,7 +2628,7 @@
           <w:t>potential</w:t>
         </w:r>
       </w:ins>
-      <w:ins w:id="175" w:author="Kyle MacDonald" w:date="2017-10-25T11:15:00Z">
+      <w:ins w:id="176" w:author="Kyle MacDonald" w:date="2017-10-25T11:15:00Z">
         <w:r>
           <w:rPr>
             <w:rStyle w:val="FootnoteReference"/>
@@ -2636,7 +2638,7 @@
           <w:footnoteReference w:id="1"/>
         </w:r>
       </w:ins>
-      <w:ins w:id="186" w:author="Kyle MacDonald" w:date="2017-10-25T10:34:00Z">
+      <w:ins w:id="187" w:author="Kyle MacDonald" w:date="2017-10-25T10:34:00Z">
         <w:r>
           <w:rPr>
             <w:rFonts w:ascii="Times" w:hAnsi="Times"/>
@@ -2644,7 +2646,7 @@
           <w:t xml:space="preserve"> to</w:t>
         </w:r>
       </w:ins>
-      <w:ins w:id="187" w:author="Kyle MacDonald" w:date="2017-10-24T00:27:00Z">
+      <w:ins w:id="188" w:author="Kyle MacDonald" w:date="2017-10-24T00:27:00Z">
         <w:r>
           <w:rPr>
             <w:rFonts w:ascii="Times" w:hAnsi="Times"/>
@@ -2664,7 +2666,7 @@
           <w:t xml:space="preserve">auditory information </w:t>
         </w:r>
       </w:ins>
-      <w:ins w:id="188" w:author="Kyle MacDonald" w:date="2017-10-24T00:28:00Z">
+      <w:ins w:id="189" w:author="Kyle MacDonald" w:date="2017-10-24T00:28:00Z">
         <w:r>
           <w:rPr>
             <w:rFonts w:ascii="Times" w:hAnsi="Times"/>
@@ -2678,7 +2680,7 @@
           <w:t xml:space="preserve">s </w:t>
         </w:r>
       </w:ins>
-      <w:ins w:id="189" w:author="Kyle MacDonald" w:date="2017-10-25T10:30:00Z">
+      <w:ins w:id="190" w:author="Kyle MacDonald" w:date="2017-10-25T10:30:00Z">
         <w:r>
           <w:rPr>
             <w:rFonts w:ascii="Times" w:hAnsi="Times"/>
@@ -2686,7 +2688,7 @@
           <w:t xml:space="preserve">the dynamics of eye movements </w:t>
         </w:r>
       </w:ins>
-      <w:ins w:id="190" w:author="Kyle MacDonald" w:date="2017-10-25T10:34:00Z">
+      <w:ins w:id="191" w:author="Kyle MacDonald" w:date="2017-10-25T10:34:00Z">
         <w:r>
           <w:rPr>
             <w:rFonts w:ascii="Times" w:hAnsi="Times"/>
@@ -2700,7 +2702,7 @@
           <w:t xml:space="preserve"> ASL processing. </w:t>
         </w:r>
       </w:ins>
-      <w:ins w:id="191" w:author="Kyle MacDonald" w:date="2017-10-25T10:33:00Z">
+      <w:ins w:id="192" w:author="Kyle MacDonald" w:date="2017-10-25T10:33:00Z">
         <w:r>
           <w:rPr>
             <w:rFonts w:ascii="Times" w:hAnsi="Times"/>
@@ -2723,7 +2725,7 @@
           <w:t xml:space="preserve">driven by their similar language </w:t>
         </w:r>
       </w:ins>
-      <w:ins w:id="192" w:author="Kyle MacDonald" w:date="2017-10-25T11:02:00Z">
+      <w:ins w:id="193" w:author="Kyle MacDonald" w:date="2017-10-25T11:02:00Z">
         <w:r>
           <w:rPr>
             <w:rFonts w:ascii="Times" w:hAnsi="Times"/>
@@ -2732,7 +2734,7 @@
           <w:t xml:space="preserve">background </w:t>
         </w:r>
       </w:ins>
-      <w:ins w:id="193" w:author="Kyle MacDonald" w:date="2017-10-25T10:33:00Z">
+      <w:ins w:id="194" w:author="Kyle MacDonald" w:date="2017-10-25T10:33:00Z">
         <w:r>
           <w:rPr>
             <w:rFonts w:ascii="Times" w:hAnsi="Times"/>
@@ -2741,7 +2743,7 @@
           <w:t>experiences</w:t>
         </w:r>
       </w:ins>
-      <w:ins w:id="194" w:author="Kyle MacDonald" w:date="2017-10-25T11:01:00Z">
+      <w:ins w:id="195" w:author="Kyle MacDonald" w:date="2017-10-25T11:01:00Z">
         <w:r>
           <w:rPr>
             <w:rFonts w:ascii="Times" w:hAnsi="Times"/>
@@ -2750,7 +2752,7 @@
           <w:t xml:space="preserve"> </w:t>
         </w:r>
       </w:ins>
-      <w:ins w:id="195" w:author="Kyle MacDonald" w:date="2017-10-25T10:33:00Z">
+      <w:ins w:id="196" w:author="Kyle MacDonald" w:date="2017-10-25T10:33:00Z">
         <w:r>
           <w:rPr>
             <w:rFonts w:ascii="Times" w:hAnsi="Times"/>
@@ -2759,7 +2761,7 @@
           <w:t xml:space="preserve">and the </w:t>
         </w:r>
       </w:ins>
-      <w:ins w:id="196" w:author="Kyle MacDonald" w:date="2017-10-25T11:02:00Z">
+      <w:ins w:id="197" w:author="Kyle MacDonald" w:date="2017-10-25T11:02:00Z">
         <w:r>
           <w:rPr>
             <w:rFonts w:ascii="Times" w:hAnsi="Times"/>
@@ -2768,7 +2770,7 @@
           <w:t>in-the-moment</w:t>
         </w:r>
       </w:ins>
-      <w:ins w:id="197" w:author="Kyle MacDonald" w:date="2017-10-25T10:33:00Z">
+      <w:ins w:id="198" w:author="Kyle MacDonald" w:date="2017-10-25T10:33:00Z">
         <w:r>
           <w:rPr>
             <w:rFonts w:ascii="Times" w:hAnsi="Times"/>
@@ -2812,7 +2814,7 @@
           <w:t xml:space="preserve"> </w:t>
         </w:r>
       </w:ins>
-      <w:ins w:id="198" w:author="Kyle MacDonald" w:date="2017-10-25T11:02:00Z">
+      <w:ins w:id="199" w:author="Kyle MacDonald" w:date="2017-10-25T11:02:00Z">
         <w:r>
           <w:rPr>
             <w:rFonts w:ascii="Times" w:hAnsi="Times"/>
@@ -2821,7 +2823,7 @@
           <w:t xml:space="preserve">massive </w:t>
         </w:r>
       </w:ins>
-      <w:ins w:id="199" w:author="Kyle MacDonald" w:date="2017-10-25T10:33:00Z">
+      <w:ins w:id="200" w:author="Kyle MacDonald" w:date="2017-10-25T10:33:00Z">
         <w:r>
           <w:rPr>
             <w:rFonts w:ascii="Times" w:hAnsi="Times"/>
@@ -2851,7 +2853,7 @@
           <w:t xml:space="preserve"> visual world result in a qualitatively different pattern of performance, e.g., waiting</w:t>
         </w:r>
       </w:ins>
-      <w:ins w:id="200" w:author="Kyle MacDonald" w:date="2017-10-25T11:02:00Z">
+      <w:ins w:id="201" w:author="Kyle MacDonald" w:date="2017-10-25T11:02:00Z">
         <w:r>
           <w:rPr>
             <w:rFonts w:ascii="Times" w:hAnsi="Times"/>
@@ -2860,7 +2862,7 @@
           <w:t xml:space="preserve"> until the end of the sentence to </w:t>
         </w:r>
       </w:ins>
-      <w:ins w:id="201" w:author="Kyle MacDonald" w:date="2017-10-25T10:33:00Z">
+      <w:ins w:id="202" w:author="Kyle MacDonald" w:date="2017-10-25T10:33:00Z">
         <w:r>
           <w:rPr>
             <w:rFonts w:ascii="Times" w:hAnsi="Times"/>
@@ -2869,7 +2871,7 @@
           <w:t>disengage from the signer?</w:t>
         </w:r>
       </w:ins>
-      <w:ins w:id="202" w:author="Kyle MacDonald" w:date="2017-10-25T11:03:00Z">
+      <w:ins w:id="203" w:author="Kyle MacDonald" w:date="2017-10-25T11:03:00Z">
         <w:r>
           <w:rPr>
             <w:rFonts w:ascii="Times" w:hAnsi="Times"/>
@@ -2885,7 +2887,7 @@
           <w:rFonts w:ascii="Times" w:hAnsi="Times"/>
         </w:rPr>
       </w:pPr>
-      <w:del w:id="203" w:author="Kyle MacDonald" w:date="2017-10-24T00:27:00Z">
+      <w:del w:id="204" w:author="Kyle MacDonald" w:date="2017-10-24T00:27:00Z">
         <w:r>
           <w:rPr>
             <w:rFonts w:ascii="Times" w:hAnsi="Times"/>
@@ -2893,7 +2895,7 @@
           <w:delText>Next</w:delText>
         </w:r>
       </w:del>
-      <w:ins w:id="204" w:author="Kyle MacDonald" w:date="2017-10-25T11:03:00Z">
+      <w:ins w:id="205" w:author="Kyle MacDonald" w:date="2017-10-25T11:03:00Z">
         <w:r>
           <w:rPr>
             <w:rFonts w:ascii="Times" w:hAnsi="Times"/>
@@ -2925,7 +2927,7 @@
         </w:rPr>
         <w:t xml:space="preserve">the </w:t>
       </w:r>
-      <w:del w:id="205" w:author="Kyle MacDonald" w:date="2017-10-25T11:23:00Z">
+      <w:del w:id="206" w:author="Kyle MacDonald" w:date="2017-10-25T11:23:00Z">
         <w:r>
           <w:rPr>
             <w:rFonts w:ascii="Times" w:hAnsi="Times"/>
@@ -2933,7 +2935,7 @@
           <w:delText xml:space="preserve">performance </w:delText>
         </w:r>
       </w:del>
-      <w:ins w:id="206" w:author="Kyle MacDonald" w:date="2017-10-25T11:23:00Z">
+      <w:ins w:id="207" w:author="Kyle MacDonald" w:date="2017-10-25T11:23:00Z">
         <w:r>
           <w:rPr>
             <w:rFonts w:ascii="Times" w:hAnsi="Times"/>
@@ -2971,7 +2973,7 @@
         </w:rPr>
         <w:t>-learners</w:t>
       </w:r>
-      <w:ins w:id="207" w:author="Kyle MacDonald" w:date="2017-10-25T11:24:00Z">
+      <w:ins w:id="208" w:author="Kyle MacDonald" w:date="2017-10-25T11:24:00Z">
         <w:r>
           <w:rPr>
             <w:rFonts w:ascii="Times" w:hAnsi="Times"/>
@@ -2979,7 +2981,7 @@
           <w:t xml:space="preserve">’ </w:t>
         </w:r>
       </w:ins>
-      <w:ins w:id="208" w:author="Kyle MacDonald" w:date="2017-10-25T11:23:00Z">
+      <w:ins w:id="209" w:author="Kyle MacDonald" w:date="2017-10-25T11:23:00Z">
         <w:r>
           <w:rPr>
             <w:rFonts w:ascii="Times" w:hAnsi="Times"/>
@@ -2995,7 +2997,7 @@
       </w:r>
       <w:r>
         <w:rPr>
-          <w:rPrChange w:id="209" w:author="Kyle MacDonald" w:date="2017-10-24T00:29:00Z">
+          <w:rPrChange w:id="210" w:author="Kyle MacDonald" w:date="2017-10-24T00:29:00Z">
             <w:rPr>
               <w:rFonts w:ascii="Times" w:hAnsi="Times"/>
             </w:rPr>
@@ -3051,7 +3053,7 @@
         </w:rPr>
         <w:t>s</w:t>
       </w:r>
-      <w:del w:id="210" w:author="Kyle MacDonald" w:date="2017-10-24T00:27:00Z">
+      <w:del w:id="211" w:author="Kyle MacDonald" w:date="2017-10-24T00:27:00Z">
         <w:r>
           <w:rPr>
             <w:rFonts w:ascii="Times" w:hAnsi="Times"/>
@@ -3113,7 +3115,7 @@
         </w:rPr>
         <w:t xml:space="preserve">. </w:t>
       </w:r>
-      <w:del w:id="211" w:author="Kyle MacDonald" w:date="2017-10-25T11:03:00Z">
+      <w:del w:id="212" w:author="Kyle MacDonald" w:date="2017-10-25T11:03:00Z">
         <w:r>
           <w:rPr>
             <w:rFonts w:ascii="Times" w:hAnsi="Times"/>
@@ -3133,7 +3135,7 @@
         </w:rPr>
         <w:t xml:space="preserve"> </w:t>
       </w:r>
-      <w:ins w:id="212" w:author="Kyle MacDonald" w:date="2017-10-25T11:24:00Z">
+      <w:ins w:id="213" w:author="Kyle MacDonald" w:date="2017-10-25T11:24:00Z">
         <w:r>
           <w:rPr>
             <w:rFonts w:ascii="Times" w:hAnsi="Times"/>
@@ -3141,7 +3143,7 @@
           <w:t>W</w:t>
         </w:r>
       </w:ins>
-      <w:del w:id="213" w:author="Kyle MacDonald" w:date="2017-10-25T11:24:00Z">
+      <w:del w:id="214" w:author="Kyle MacDonald" w:date="2017-10-25T11:24:00Z">
         <w:r>
           <w:rPr>
             <w:rFonts w:ascii="Times" w:hAnsi="Times"/>
@@ -3155,7 +3157,7 @@
         </w:rPr>
         <w:t>e</w:t>
       </w:r>
-      <w:ins w:id="214" w:author="Kyle MacDonald" w:date="2017-10-25T11:24:00Z">
+      <w:ins w:id="215" w:author="Kyle MacDonald" w:date="2017-10-25T11:24:00Z">
         <w:r>
           <w:rPr>
             <w:rFonts w:ascii="Times" w:hAnsi="Times"/>
@@ -3177,7 +3179,7 @@
         <w:t>measure</w:t>
       </w:r>
       <w:proofErr w:type="gramEnd"/>
-      <w:ins w:id="215" w:author="Kyle MacDonald" w:date="2017-10-25T11:24:00Z">
+      <w:ins w:id="216" w:author="Kyle MacDonald" w:date="2017-10-25T11:24:00Z">
         <w:r>
           <w:rPr>
             <w:rFonts w:ascii="Times" w:hAnsi="Times"/>
@@ -3191,7 +3193,7 @@
         </w:rPr>
         <w:t xml:space="preserve"> link</w:t>
       </w:r>
-      <w:ins w:id="216" w:author="Kyle MacDonald" w:date="2017-10-25T11:24:00Z">
+      <w:ins w:id="217" w:author="Kyle MacDonald" w:date="2017-10-25T11:24:00Z">
         <w:r>
           <w:rPr>
             <w:rFonts w:ascii="Times" w:hAnsi="Times"/>
@@ -3199,7 +3201,7 @@
           <w:t xml:space="preserve"> </w:t>
         </w:r>
       </w:ins>
-      <w:del w:id="217" w:author="Kyle MacDonald" w:date="2017-10-25T11:24:00Z">
+      <w:del w:id="218" w:author="Kyle MacDonald" w:date="2017-10-25T11:24:00Z">
         <w:r>
           <w:rPr>
             <w:rFonts w:ascii="Times" w:hAnsi="Times"/>
@@ -3237,7 +3239,7 @@
         </w:rPr>
         <w:t xml:space="preserve"> skill</w:t>
       </w:r>
-      <w:ins w:id="218" w:author="Kyle MacDonald" w:date="2017-10-25T11:24:00Z">
+      <w:ins w:id="219" w:author="Kyle MacDonald" w:date="2017-10-25T11:24:00Z">
         <w:r>
           <w:rPr>
             <w:rFonts w:ascii="Times" w:hAnsi="Times"/>
@@ -3281,7 +3283,7 @@
         </w:rPr>
         <w:t>.</w:t>
       </w:r>
-      <w:ins w:id="219" w:author="Kyle MacDonald" w:date="2017-10-25T11:26:00Z">
+      <w:ins w:id="220" w:author="Kyle MacDonald" w:date="2017-10-25T11:26:00Z">
         <w:r>
           <w:rPr>
             <w:rFonts w:ascii="Times" w:hAnsi="Times"/>
@@ -3289,7 +3291,7 @@
           <w:t xml:space="preserve"> A positive </w:t>
         </w:r>
       </w:ins>
-      <w:ins w:id="220" w:author="Kyle MacDonald" w:date="2017-10-25T11:27:00Z">
+      <w:ins w:id="221" w:author="Kyle MacDonald" w:date="2017-10-25T11:27:00Z">
         <w:r>
           <w:rPr>
             <w:rFonts w:ascii="Times" w:hAnsi="Times"/>
@@ -3297,7 +3299,7 @@
           <w:t xml:space="preserve">association between these two constructs provides important evidence that </w:t>
         </w:r>
       </w:ins>
-      <w:ins w:id="221" w:author="Kyle MacDonald" w:date="2017-10-25T11:26:00Z">
+      <w:ins w:id="222" w:author="Kyle MacDonald" w:date="2017-10-25T11:26:00Z">
         <w:r>
           <w:rPr>
             <w:rFonts w:ascii="Times" w:hAnsi="Times"/>
@@ -3305,7 +3307,7 @@
           <w:t>skill in</w:t>
         </w:r>
       </w:ins>
-      <w:ins w:id="222" w:author="Kyle MacDonald" w:date="2017-10-25T11:27:00Z">
+      <w:ins w:id="223" w:author="Kyle MacDonald" w:date="2017-10-25T11:27:00Z">
         <w:r>
           <w:rPr>
             <w:rFonts w:ascii="Times" w:hAnsi="Times"/>
@@ -3313,8 +3315,6 @@
           <w:t xml:space="preserve"> lexical processing efficiency</w:t>
         </w:r>
       </w:ins>
-      <w:bookmarkStart w:id="223" w:name="_GoBack"/>
-      <w:bookmarkEnd w:id="223"/>
       <w:ins w:id="224" w:author="Kyle MacDonald" w:date="2017-10-25T11:26:00Z">
         <w:r>
           <w:rPr>
@@ -4544,55 +4544,135 @@
         </w:rPr>
         <w:t xml:space="preserve"> </w:t>
       </w:r>
-      <w:r>
-        <w:rPr>
-          <w:rFonts w:ascii="Times" w:hAnsi="Times"/>
-        </w:rPr>
-        <w:t>measured</w:t>
-      </w:r>
-      <w:r>
-        <w:rPr>
-          <w:rFonts w:ascii="Times" w:hAnsi="Times"/>
-        </w:rPr>
-        <w:t xml:space="preserve"> </w:t>
-      </w:r>
-      <w:r>
-        <w:rPr>
-          <w:rFonts w:ascii="Times" w:hAnsi="Times"/>
-        </w:rPr>
-        <w:t>eye movements by</w:t>
-      </w:r>
-      <w:r>
-        <w:rPr>
-          <w:rFonts w:ascii="Times" w:hAnsi="Times"/>
-        </w:rPr>
-        <w:t xml:space="preserve"> </w:t>
-      </w:r>
-      <w:r>
-        <w:rPr>
-          <w:rFonts w:ascii="Times" w:hAnsi="Times"/>
-          <w:i/>
-        </w:rPr>
-        <w:t>young</w:t>
-      </w:r>
-      <w:r>
-        <w:rPr>
-          <w:rFonts w:ascii="Times" w:hAnsi="Times"/>
-        </w:rPr>
-        <w:t xml:space="preserve"> ASL-learners</w:t>
-      </w:r>
-      <w:r>
-        <w:rPr>
-          <w:rFonts w:ascii="Times" w:hAnsi="Times"/>
-        </w:rPr>
-        <w:t>’</w:t>
-      </w:r>
-      <w:r>
-        <w:rPr>
-          <w:rFonts w:ascii="Times" w:hAnsi="Times"/>
-        </w:rPr>
-        <w:t xml:space="preserve"> </w:t>
-      </w:r>
+      <w:del w:id="242" w:author="Kyle MacDonald" w:date="2017-10-25T19:36:00Z">
+        <w:r>
+          <w:rPr>
+            <w:rFonts w:ascii="Times" w:hAnsi="Times"/>
+          </w:rPr>
+          <w:delText>measured</w:delText>
+        </w:r>
+        <w:r>
+          <w:rPr>
+            <w:rFonts w:ascii="Times" w:hAnsi="Times"/>
+          </w:rPr>
+          <w:delText xml:space="preserve"> </w:delText>
+        </w:r>
+      </w:del>
+      <w:ins w:id="243" w:author="Kyle MacDonald" w:date="2017-10-25T19:36:00Z">
+        <w:r>
+          <w:rPr>
+            <w:rFonts w:ascii="Times" w:hAnsi="Times"/>
+          </w:rPr>
+          <w:t xml:space="preserve">characterized how young ASL-learners </w:t>
+        </w:r>
+      </w:ins>
+      <w:ins w:id="244" w:author="Kyle MacDonald" w:date="2017-10-25T19:37:00Z">
+        <w:r>
+          <w:rPr>
+            <w:rFonts w:ascii="Times" w:hAnsi="Times"/>
+          </w:rPr>
+          <w:t xml:space="preserve">choose to </w:t>
+        </w:r>
+      </w:ins>
+      <w:ins w:id="245" w:author="Kyle MacDonald" w:date="2017-10-25T19:38:00Z">
+        <w:r>
+          <w:rPr>
+            <w:rFonts w:ascii="Times" w:hAnsi="Times"/>
+          </w:rPr>
+          <w:t xml:space="preserve">divide </w:t>
+        </w:r>
+      </w:ins>
+      <w:ins w:id="246" w:author="Kyle MacDonald" w:date="2017-10-25T19:37:00Z">
+        <w:r>
+          <w:rPr>
+            <w:rFonts w:ascii="Times" w:hAnsi="Times"/>
+          </w:rPr>
+          <w:t xml:space="preserve">visual attention </w:t>
+        </w:r>
+      </w:ins>
+      <w:ins w:id="247" w:author="Kyle MacDonald" w:date="2017-10-25T19:38:00Z">
+        <w:r>
+          <w:rPr>
+            <w:rFonts w:ascii="Times" w:hAnsi="Times"/>
+          </w:rPr>
+          <w:t xml:space="preserve">between a </w:t>
+        </w:r>
+      </w:ins>
+      <w:ins w:id="248" w:author="Kyle MacDonald" w:date="2017-10-25T19:37:00Z">
+        <w:r>
+          <w:rPr>
+            <w:rFonts w:ascii="Times" w:hAnsi="Times"/>
+          </w:rPr>
+          <w:t>language source and the</w:t>
+        </w:r>
+        <w:r>
+          <w:rPr>
+            <w:rFonts w:ascii="Times" w:hAnsi="Times"/>
+          </w:rPr>
+          <w:t xml:space="preserve"> </w:t>
+        </w:r>
+      </w:ins>
+      <w:ins w:id="249" w:author="Kyle MacDonald" w:date="2017-10-25T19:38:00Z">
+        <w:r>
+          <w:rPr>
+            <w:rFonts w:ascii="Times" w:hAnsi="Times"/>
+          </w:rPr>
+          <w:t>nonlinguistic</w:t>
+        </w:r>
+      </w:ins>
+      <w:ins w:id="250" w:author="Kyle MacDonald" w:date="2017-10-25T19:37:00Z">
+        <w:r>
+          <w:rPr>
+            <w:rFonts w:ascii="Times" w:hAnsi="Times"/>
+          </w:rPr>
+          <w:t xml:space="preserve"> visual world</w:t>
+        </w:r>
+        <w:r>
+          <w:rPr>
+            <w:rFonts w:ascii="Times" w:hAnsi="Times"/>
+          </w:rPr>
+          <w:t xml:space="preserve"> </w:t>
+        </w:r>
+      </w:ins>
+      <w:del w:id="251" w:author="Kyle MacDonald" w:date="2017-10-25T19:36:00Z">
+        <w:r>
+          <w:rPr>
+            <w:rFonts w:ascii="Times" w:hAnsi="Times"/>
+          </w:rPr>
+          <w:delText>eye movements by</w:delText>
+        </w:r>
+        <w:r>
+          <w:rPr>
+            <w:rFonts w:ascii="Times" w:hAnsi="Times"/>
+          </w:rPr>
+          <w:delText xml:space="preserve"> </w:delText>
+        </w:r>
+        <w:r>
+          <w:rPr>
+            <w:rFonts w:ascii="Times" w:hAnsi="Times"/>
+            <w:i/>
+          </w:rPr>
+          <w:delText>young</w:delText>
+        </w:r>
+        <w:r>
+          <w:rPr>
+            <w:rFonts w:ascii="Times" w:hAnsi="Times"/>
+          </w:rPr>
+          <w:delText xml:space="preserve"> ASL-learners</w:delText>
+        </w:r>
+        <w:r>
+          <w:rPr>
+            <w:rFonts w:ascii="Times" w:hAnsi="Times"/>
+          </w:rPr>
+          <w:delText>’</w:delText>
+        </w:r>
+        <w:r>
+          <w:rPr>
+            <w:rFonts w:ascii="Times" w:hAnsi="Times"/>
+          </w:rPr>
+          <w:delText xml:space="preserve"> </w:delText>
+        </w:r>
+      </w:del>
       <w:r>
         <w:rPr>
           <w:rFonts w:ascii="Times" w:hAnsi="Times"/>
@@ -4609,44 +4689,86 @@
         <w:rPr>
           <w:rFonts w:ascii="Times" w:hAnsi="Times"/>
         </w:rPr>
-        <w:t xml:space="preserve">l-time language comprehension, </w:t>
-      </w:r>
-      <w:r>
-        <w:rPr>
-          <w:rFonts w:ascii="Times" w:hAnsi="Times"/>
-        </w:rPr>
-        <w:t xml:space="preserve">an important </w:t>
-      </w:r>
-      <w:r>
-        <w:rPr>
-          <w:rFonts w:ascii="Times" w:hAnsi="Times"/>
-        </w:rPr>
-        <w:t xml:space="preserve">skill for children who must divide visual attention between </w:t>
-      </w:r>
-      <w:r>
-        <w:rPr>
-          <w:rFonts w:ascii="Times" w:hAnsi="Times"/>
-        </w:rPr>
-        <w:t xml:space="preserve">the </w:t>
-      </w:r>
-      <w:r>
-        <w:rPr>
-          <w:rFonts w:ascii="Times" w:hAnsi="Times"/>
-        </w:rPr>
-        <w:t xml:space="preserve">language </w:t>
-      </w:r>
-      <w:r>
-        <w:rPr>
-          <w:rFonts w:ascii="Times" w:hAnsi="Times"/>
-        </w:rPr>
-        <w:t xml:space="preserve">source </w:t>
-      </w:r>
-      <w:r>
-        <w:rPr>
-          <w:rFonts w:ascii="Times" w:hAnsi="Times"/>
-        </w:rPr>
-        <w:t>and the visual world.</w:t>
-      </w:r>
+        <w:t>l-time language comprehension</w:t>
+      </w:r>
+      <w:ins w:id="252" w:author="Kyle MacDonald" w:date="2017-10-25T19:37:00Z">
+        <w:r>
+          <w:rPr>
+            <w:rFonts w:ascii="Times" w:hAnsi="Times"/>
+          </w:rPr>
+          <w:t>.</w:t>
+        </w:r>
+      </w:ins>
+      <w:del w:id="253" w:author="Kyle MacDonald" w:date="2017-10-25T19:37:00Z">
+        <w:r>
+          <w:rPr>
+            <w:rFonts w:ascii="Times" w:hAnsi="Times"/>
+          </w:rPr>
+          <w:delText xml:space="preserve">, </w:delText>
+        </w:r>
+        <w:r>
+          <w:rPr>
+            <w:rFonts w:ascii="Times" w:hAnsi="Times"/>
+          </w:rPr>
+          <w:delText xml:space="preserve">an </w:delText>
+        </w:r>
+      </w:del>
+      <w:del w:id="254" w:author="Kyle MacDonald" w:date="2017-10-25T19:36:00Z">
+        <w:r>
+          <w:rPr>
+            <w:rFonts w:ascii="Times" w:hAnsi="Times"/>
+          </w:rPr>
+          <w:delText xml:space="preserve">important </w:delText>
+        </w:r>
+      </w:del>
+      <w:del w:id="255" w:author="Kyle MacDonald" w:date="2017-10-25T19:37:00Z">
+        <w:r>
+          <w:rPr>
+            <w:rFonts w:ascii="Times" w:hAnsi="Times"/>
+          </w:rPr>
+          <w:delText xml:space="preserve">skill for children who must divide visual attention between </w:delText>
+        </w:r>
+        <w:r>
+          <w:rPr>
+            <w:rFonts w:ascii="Times" w:hAnsi="Times"/>
+          </w:rPr>
+          <w:delText xml:space="preserve">the </w:delText>
+        </w:r>
+        <w:r>
+          <w:rPr>
+            <w:rFonts w:ascii="Times" w:hAnsi="Times"/>
+          </w:rPr>
+          <w:delText xml:space="preserve">language </w:delText>
+        </w:r>
+        <w:r>
+          <w:rPr>
+            <w:rFonts w:ascii="Times" w:hAnsi="Times"/>
+          </w:rPr>
+          <w:delText xml:space="preserve">source </w:delText>
+        </w:r>
+        <w:r>
+          <w:rPr>
+            <w:rFonts w:ascii="Times" w:hAnsi="Times"/>
+          </w:rPr>
+          <w:delText>and the visual world</w:delText>
+        </w:r>
+      </w:del>
+      <w:ins w:id="256" w:author="Kyle MacDonald" w:date="2017-10-25T19:38:00Z">
+        <w:r>
+          <w:rPr>
+            <w:rFonts w:ascii="Times" w:hAnsi="Times"/>
+          </w:rPr>
+          <w:t>.</w:t>
+        </w:r>
+      </w:ins>
+      <w:del w:id="257" w:author="Kyle MacDonald" w:date="2017-10-25T19:37:00Z">
+        <w:r>
+          <w:rPr>
+            <w:rFonts w:ascii="Times" w:hAnsi="Times"/>
+          </w:rPr>
+          <w:delText>.</w:delText>
+        </w:r>
+      </w:del>
     </w:p>
     <w:p>
       <w:pPr>
@@ -4828,7 +4950,7 @@
         </w:rPr>
         <w:t xml:space="preserve">basic learning </w:t>
       </w:r>
-      <w:del w:id="242" w:author="Kyle MacDonald" w:date="2017-10-24T00:07:00Z">
+      <w:del w:id="258" w:author="Kyle MacDonald" w:date="2017-10-24T00:07:00Z">
         <w:r>
           <w:rPr>
             <w:rFonts w:ascii="Times" w:hAnsi="Times"/>
@@ -4836,7 +4958,7 @@
           <w:delText>mechanisms</w:delText>
         </w:r>
       </w:del>
-      <w:ins w:id="243" w:author="Kyle MacDonald" w:date="2017-10-24T00:07:00Z">
+      <w:ins w:id="259" w:author="Kyle MacDonald" w:date="2017-10-24T00:07:00Z">
         <w:r>
           <w:rPr>
             <w:rFonts w:ascii="Times" w:hAnsi="Times"/>
@@ -4850,7 +4972,7 @@
         </w:rPr>
         <w:t xml:space="preserve">, such as the </w:t>
       </w:r>
-      <w:del w:id="244" w:author="Kyle MacDonald" w:date="2017-10-24T00:07:00Z">
+      <w:del w:id="260" w:author="Kyle MacDonald" w:date="2017-10-24T00:07:00Z">
         <w:r>
           <w:rPr>
             <w:rFonts w:ascii="Times" w:hAnsi="Times"/>
@@ -4858,7 +4980,7 @@
           <w:delText xml:space="preserve">allocation </w:delText>
         </w:r>
       </w:del>
-      <w:ins w:id="245" w:author="Kyle MacDonald" w:date="2017-10-24T00:07:00Z">
+      <w:ins w:id="261" w:author="Kyle MacDonald" w:date="2017-10-24T00:07:00Z">
         <w:r>
           <w:rPr>
             <w:rFonts w:ascii="Times" w:hAnsi="Times"/>
@@ -4878,7 +5000,7 @@
         </w:rPr>
         <w:t xml:space="preserve">of </w:t>
       </w:r>
-      <w:ins w:id="246" w:author="Kyle MacDonald" w:date="2017-10-24T00:07:00Z">
+      <w:ins w:id="262" w:author="Kyle MacDonald" w:date="2017-10-24T00:07:00Z">
         <w:r>
           <w:rPr>
             <w:rFonts w:ascii="Times" w:hAnsi="Times"/>
@@ -4963,7 +5085,7 @@
         </w:rPr>
         <w:t>, and Mayberry (201</w:t>
       </w:r>
-      <w:ins w:id="247" w:author="Kyle MacDonald" w:date="2017-10-24T00:10:00Z">
+      <w:ins w:id="263" w:author="Kyle MacDonald" w:date="2017-10-24T00:10:00Z">
         <w:r>
           <w:rPr>
             <w:rFonts w:ascii="Times" w:hAnsi="Times"/>
@@ -4971,7 +5093,7 @@
           <w:t>3</w:t>
         </w:r>
       </w:ins>
-      <w:del w:id="248" w:author="Kyle MacDonald" w:date="2017-10-24T00:10:00Z">
+      <w:del w:id="264" w:author="Kyle MacDonald" w:date="2017-10-24T00:10:00Z">
         <w:r>
           <w:rPr>
             <w:rFonts w:ascii="Times" w:hAnsi="Times"/>
@@ -5028,19 +5150,19 @@
           <w:rFonts w:ascii="Times" w:hAnsi="Times"/>
         </w:rPr>
       </w:pPr>
-      <w:commentRangeStart w:id="249"/>
+      <w:commentRangeStart w:id="265"/>
       <w:r>
         <w:rPr>
           <w:rFonts w:ascii="Times" w:hAnsi="Times"/>
         </w:rPr>
         <w:t>The</w:t>
       </w:r>
-      <w:commentRangeEnd w:id="249"/>
+      <w:commentRangeEnd w:id="265"/>
       <w:r>
         <w:rPr>
           <w:rStyle w:val="CommentReference"/>
         </w:rPr>
-        <w:commentReference w:id="249"/>
+        <w:commentReference w:id="265"/>
       </w:r>
       <w:r>
         <w:rPr>
@@ -5169,7 +5291,7 @@
         </w:rPr>
         <w:t xml:space="preserve"> </w:t>
       </w:r>
-      <w:del w:id="250" w:author="Kyle MacDonald" w:date="2017-09-26T11:54:00Z">
+      <w:del w:id="266" w:author="Kyle MacDonald" w:date="2017-09-26T11:54:00Z">
         <w:r>
           <w:rPr>
             <w:rFonts w:ascii="Times" w:hAnsi="Times"/>
@@ -5177,7 +5299,7 @@
           <w:delText>users</w:delText>
         </w:r>
       </w:del>
-      <w:ins w:id="251" w:author="Kyle MacDonald" w:date="2017-09-26T11:54:00Z">
+      <w:ins w:id="267" w:author="Kyle MacDonald" w:date="2017-09-26T11:54:00Z">
         <w:r>
           <w:rPr>
             <w:rFonts w:ascii="Times" w:hAnsi="Times"/>
@@ -5287,7 +5409,7 @@
         </w:rPr>
         <w:t>, we address four questions.  First</w:t>
       </w:r>
-      <w:del w:id="252" w:author="Kyle MacDonald" w:date="2017-10-24T00:32:00Z">
+      <w:del w:id="268" w:author="Kyle MacDonald" w:date="2017-10-24T00:32:00Z">
         <w:r>
           <w:rPr>
             <w:rFonts w:ascii="Times" w:hAnsi="Times"/>
@@ -5295,9 +5417,9 @@
           <w:delText xml:space="preserve">, </w:delText>
         </w:r>
       </w:del>
-      <w:moveToRangeStart w:id="253" w:author="Kyle MacDonald" w:date="2017-10-24T00:31:00Z" w:name="move370424444"/>
-      <w:moveTo w:id="254" w:author="Kyle MacDonald" w:date="2017-10-24T00:31:00Z">
-        <w:del w:id="255" w:author="Kyle MacDonald" w:date="2017-10-24T00:32:00Z">
+      <w:moveToRangeStart w:id="269" w:author="Kyle MacDonald" w:date="2017-10-24T00:31:00Z" w:name="move370424444"/>
+      <w:moveTo w:id="270" w:author="Kyle MacDonald" w:date="2017-10-24T00:31:00Z">
+        <w:del w:id="271" w:author="Kyle MacDonald" w:date="2017-10-24T00:32:00Z">
           <w:r>
             <w:rPr>
               <w:rFonts w:ascii="Times" w:hAnsi="Times"/>
@@ -5348,8 +5470,8 @@
           <w:t xml:space="preserve"> to a named referent prior to the offset of the target sign? </w:t>
         </w:r>
       </w:moveTo>
-      <w:moveToRangeEnd w:id="253"/>
-      <w:ins w:id="256" w:author="Kyle MacDonald" w:date="2017-10-24T00:32:00Z">
+      <w:moveToRangeEnd w:id="269"/>
+      <w:ins w:id="272" w:author="Kyle MacDonald" w:date="2017-10-24T00:32:00Z">
         <w:r>
           <w:rPr>
             <w:rFonts w:ascii="Times" w:hAnsi="Times"/>
@@ -5363,7 +5485,7 @@
         </w:rPr>
         <w:t xml:space="preserve">how do deaf and hearing ASL-learners compare in the time course of real-time lexical processing? </w:t>
       </w:r>
-      <w:del w:id="257" w:author="Kyle MacDonald" w:date="2017-10-24T00:32:00Z">
+      <w:del w:id="273" w:author="Kyle MacDonald" w:date="2017-10-24T00:32:00Z">
         <w:r>
           <w:rPr>
             <w:rFonts w:ascii="Times" w:hAnsi="Times"/>
@@ -5371,7 +5493,7 @@
           <w:delText>Second</w:delText>
         </w:r>
       </w:del>
-      <w:ins w:id="258" w:author="Kyle MacDonald" w:date="2017-10-24T00:32:00Z">
+      <w:ins w:id="274" w:author="Kyle MacDonald" w:date="2017-10-24T00:32:00Z">
         <w:r>
           <w:rPr>
             <w:rFonts w:ascii="Times" w:hAnsi="Times"/>
@@ -5397,7 +5519,7 @@
         </w:rPr>
         <w:t>movements</w:t>
       </w:r>
-      <w:ins w:id="259" w:author="Kyle MacDonald" w:date="2017-09-26T11:56:00Z">
+      <w:ins w:id="275" w:author="Kyle MacDonald" w:date="2017-09-26T11:56:00Z">
         <w:r>
           <w:rPr>
             <w:rFonts w:ascii="Times" w:hAnsi="Times"/>
@@ -5435,8 +5557,8 @@
         </w:rPr>
         <w:t xml:space="preserve">signers? </w:t>
       </w:r>
-      <w:moveFromRangeStart w:id="260" w:author="Kyle MacDonald" w:date="2017-10-24T00:31:00Z" w:name="move370424444"/>
-      <w:moveFrom w:id="261" w:author="Kyle MacDonald" w:date="2017-10-24T00:31:00Z">
+      <w:moveFromRangeStart w:id="276" w:author="Kyle MacDonald" w:date="2017-10-24T00:31:00Z" w:name="move370424444"/>
+      <w:moveFrom w:id="277" w:author="Kyle MacDonald" w:date="2017-10-24T00:31:00Z">
         <w:r>
           <w:rPr>
             <w:rFonts w:ascii="Times" w:hAnsi="Times"/>
@@ -5486,7 +5608,7 @@
           <w:t xml:space="preserve"> to a named referent prior to the offset of the target sign? </w:t>
         </w:r>
       </w:moveFrom>
-      <w:moveFromRangeEnd w:id="260"/>
+      <w:moveFromRangeEnd w:id="276"/>
       <w:r>
         <w:t>Finally</w:t>
       </w:r>
@@ -7519,12 +7641,12 @@
           <w:szCs w:val="24"/>
         </w:rPr>
       </w:pPr>
-      <w:bookmarkStart w:id="262" w:name="apparatus"/>
-      <w:bookmarkStart w:id="263" w:name="trial-structure"/>
-      <w:bookmarkStart w:id="264" w:name="linguistic-and-visual-stimuli"/>
-      <w:bookmarkEnd w:id="262"/>
-      <w:bookmarkEnd w:id="263"/>
-      <w:bookmarkEnd w:id="264"/>
+      <w:bookmarkStart w:id="278" w:name="apparatus"/>
+      <w:bookmarkStart w:id="279" w:name="trial-structure"/>
+      <w:bookmarkStart w:id="280" w:name="linguistic-and-visual-stimuli"/>
+      <w:bookmarkEnd w:id="278"/>
+      <w:bookmarkEnd w:id="279"/>
+      <w:bookmarkEnd w:id="280"/>
       <w:r>
         <w:rPr>
           <w:rFonts w:ascii="Times" w:hAnsi="Times" w:cs="Times New Roman"/>
@@ -7557,7 +7679,7 @@
         </w:rPr>
         <w:t>ook Pro laptop connected to a 27” monitor.  The child sat on their caregiver’s lap</w:t>
       </w:r>
-      <w:ins w:id="265" w:author="Kyle MacDonald" w:date="2017-09-29T10:34:00Z">
+      <w:ins w:id="281" w:author="Kyle MacDonald" w:date="2017-09-29T10:34:00Z">
         <w:r>
           <w:rPr>
             <w:rFonts w:ascii="Times" w:hAnsi="Times"/>
@@ -7565,7 +7687,7 @@
           <w:t xml:space="preserve"> approximately 60</w:t>
         </w:r>
       </w:ins>
-      <w:ins w:id="266" w:author="Kyle MacDonald" w:date="2017-10-25T11:26:00Z">
+      <w:ins w:id="282" w:author="Kyle MacDonald" w:date="2017-10-25T11:26:00Z">
         <w:r>
           <w:rPr>
             <w:rFonts w:ascii="Times" w:hAnsi="Times"/>
@@ -7573,7 +7695,7 @@
           <w:t xml:space="preserve"> </w:t>
         </w:r>
       </w:ins>
-      <w:ins w:id="267" w:author="Kyle MacDonald" w:date="2017-09-29T10:34:00Z">
+      <w:ins w:id="283" w:author="Kyle MacDonald" w:date="2017-09-29T10:34:00Z">
         <w:r>
           <w:rPr>
             <w:rFonts w:ascii="Times" w:hAnsi="Times"/>
@@ -7593,7 +7715,7 @@
         </w:rPr>
         <w:t>booth with cloth sides</w:t>
       </w:r>
-      <w:del w:id="268" w:author="Kyle MacDonald" w:date="2017-09-29T09:42:00Z">
+      <w:del w:id="284" w:author="Kyle MacDonald" w:date="2017-09-29T09:42:00Z">
         <w:r>
           <w:rPr>
             <w:rFonts w:ascii="Times" w:hAnsi="Times"/>
@@ -7607,7 +7729,7 @@
         </w:rPr>
         <w:t>. On each trial, pictures of two familiar objects appeared on the screen, a target object corresponding to the target noun, and a distracter object</w:t>
       </w:r>
-      <w:ins w:id="269" w:author="Kyle MacDonald" w:date="2017-09-26T11:58:00Z">
+      <w:ins w:id="285" w:author="Kyle MacDonald" w:date="2017-09-26T11:58:00Z">
         <w:r>
           <w:rPr>
             <w:rFonts w:ascii="Times" w:hAnsi="Times"/>
@@ -7621,7 +7743,7 @@
         </w:rPr>
         <w:t xml:space="preserve"> matched for visual salience</w:t>
       </w:r>
-      <w:ins w:id="270" w:author="Kyle MacDonald" w:date="2017-09-26T11:58:00Z">
+      <w:ins w:id="286" w:author="Kyle MacDonald" w:date="2017-09-26T11:58:00Z">
         <w:r>
           <w:rPr>
             <w:rFonts w:ascii="Times" w:hAnsi="Times"/>
@@ -7988,10 +8110,11 @@
     </w:p>
     <w:p>
       <w:pPr>
-        <w:spacing w:before="120"/>
-        <w:ind w:firstLine="0"/>
-        <w:rPr>
-          <w:rFonts w:ascii="Times" w:hAnsi="Times"/>
+        <w:rPr>
+          <w:ins w:id="287" w:author="Kyle MacDonald" w:date="2017-10-25T22:43:00Z"/>
+          <w:rFonts w:ascii="Times" w:hAnsi="Times"/>
+          <w:sz w:val="20"/>
+          <w:szCs w:val="20"/>
         </w:rPr>
       </w:pPr>
       <w:r>
@@ -8006,7 +8129,7 @@
         </w:rPr>
         <w:t>, and</w:t>
       </w:r>
-      <w:ins w:id="271" w:author="Kyle MacDonald" w:date="2017-09-29T08:52:00Z">
+      <w:ins w:id="288" w:author="Kyle MacDonald" w:date="2017-09-29T08:52:00Z">
         <w:r>
           <w:rPr>
             <w:rFonts w:ascii="Times" w:hAnsi="Times"/>
@@ -8026,44 +8149,167 @@
         </w:rPr>
         <w:t>final tokens</w:t>
       </w:r>
-      <w:del w:id="272" w:author="Kyle MacDonald" w:date="2017-09-29T09:52:00Z">
-        <w:r>
-          <w:rPr>
-            <w:rFonts w:ascii="Times" w:hAnsi="Times"/>
-          </w:rPr>
-          <w:delText xml:space="preserve"> </w:delText>
-        </w:r>
-      </w:del>
-      <w:del w:id="273" w:author="Kyle MacDonald" w:date="2017-09-29T08:52:00Z">
-        <w:r>
-          <w:rPr>
-            <w:rFonts w:ascii="Times" w:hAnsi="Times"/>
-          </w:rPr>
-          <w:delText xml:space="preserve">were chosen </w:delText>
-        </w:r>
-      </w:del>
-      <w:del w:id="274" w:author="Kyle MacDonald" w:date="2017-09-29T09:52:00Z">
-        <w:r>
-          <w:rPr>
-            <w:rFonts w:ascii="Times" w:hAnsi="Times"/>
-          </w:rPr>
-          <w:delText>based on naturalness.</w:delText>
-        </w:r>
-      </w:del>
+      <w:ins w:id="289" w:author="Kyle MacDonald" w:date="2017-10-25T22:41:00Z">
+        <w:r>
+          <w:rPr>
+            <w:rFonts w:ascii="Times" w:hAnsi="Times"/>
+          </w:rPr>
+          <w:t xml:space="preserve">. Each participant saw one stimulus set </w:t>
+        </w:r>
+      </w:ins>
+      <w:ins w:id="290" w:author="Kyle MacDonald" w:date="2017-10-25T22:42:00Z">
+        <w:r>
+          <w:rPr>
+            <w:rFonts w:ascii="Times" w:hAnsi="Times"/>
+          </w:rPr>
+          <w:t>and one of the ASL question structures, with roughly an even distribution</w:t>
+        </w:r>
+      </w:ins>
+      <w:ins w:id="291" w:author="Kyle MacDonald" w:date="2017-10-25T22:44:00Z">
+        <w:r>
+          <w:rPr>
+            <w:rFonts w:ascii="Times" w:hAnsi="Times"/>
+          </w:rPr>
+          <w:t xml:space="preserve"> of children</w:t>
+        </w:r>
+      </w:ins>
+      <w:ins w:id="292" w:author="Kyle MacDonald" w:date="2017-10-25T22:43:00Z">
+        <w:r>
+          <w:rPr>
+            <w:rFonts w:ascii="Times" w:hAnsi="Times"/>
+          </w:rPr>
+          <w:t xml:space="preserve"> across the two sets</w:t>
+        </w:r>
+      </w:ins>
+      <w:ins w:id="293" w:author="Kyle MacDonald" w:date="2017-10-25T22:42:00Z">
+        <w:r>
+          <w:rPr>
+            <w:rFonts w:ascii="Times" w:hAnsi="Times"/>
+          </w:rPr>
+          <w:t xml:space="preserve"> (</w:t>
+        </w:r>
+      </w:ins>
+      <w:ins w:id="294" w:author="Kyle MacDonald" w:date="2017-10-25T22:43:00Z">
+        <w:r>
+          <w:rPr>
+            <w:color w:val="000000"/>
+          </w:rPr>
+          <w:t xml:space="preserve">16 saw sentence-initial </w:t>
+        </w:r>
+        <w:proofErr w:type="spellStart"/>
+        <w:r>
+          <w:rPr>
+            <w:color w:val="000000"/>
+          </w:rPr>
+          <w:t>wh</w:t>
+        </w:r>
+        <w:proofErr w:type="spellEnd"/>
+        <w:r>
+          <w:rPr>
+            <w:color w:val="000000"/>
+          </w:rPr>
+          <w:t xml:space="preserve">-phrase structure; </w:t>
+        </w:r>
+        <w:r>
+          <w:rPr>
+            <w:color w:val="000000"/>
+          </w:rPr>
+          <w:t xml:space="preserve">13 </w:t>
+        </w:r>
+        <w:r>
+          <w:rPr>
+            <w:color w:val="000000"/>
+          </w:rPr>
+          <w:t>saw the s</w:t>
+        </w:r>
+        <w:r>
+          <w:rPr>
+            <w:color w:val="000000"/>
+          </w:rPr>
+          <w:t xml:space="preserve">entence-final </w:t>
+        </w:r>
+        <w:proofErr w:type="spellStart"/>
+        <w:r>
+          <w:rPr>
+            <w:color w:val="000000"/>
+          </w:rPr>
+          <w:t>wh</w:t>
+        </w:r>
+        <w:proofErr w:type="spellEnd"/>
+        <w:r>
+          <w:rPr>
+            <w:color w:val="000000"/>
+          </w:rPr>
+          <w:t>-phrase structure</w:t>
+        </w:r>
+        <w:r>
+          <w:rPr>
+            <w:color w:val="000000"/>
+          </w:rPr>
+          <w:t>)</w:t>
+        </w:r>
+        <w:r>
+          <w:rPr>
+            <w:color w:val="000000"/>
+          </w:rPr>
+          <w:t>.</w:t>
+        </w:r>
+      </w:ins>
     </w:p>
     <w:p>
       <w:pPr>
         <w:spacing w:before="120"/>
+        <w:ind w:firstLine="0"/>
         <w:rPr>
           <w:rFonts w:ascii="Times" w:hAnsi="Times"/>
         </w:rPr>
       </w:pPr>
+      <w:ins w:id="295" w:author="Kyle MacDonald" w:date="2017-10-25T22:42:00Z">
+        <w:r>
+          <w:rPr>
+            <w:rFonts w:ascii="Times" w:hAnsi="Times"/>
+          </w:rPr>
+          <w:t>.</w:t>
+        </w:r>
+      </w:ins>
+      <w:del w:id="296" w:author="Kyle MacDonald" w:date="2017-09-29T09:52:00Z">
+        <w:r>
+          <w:rPr>
+            <w:rFonts w:ascii="Times" w:hAnsi="Times"/>
+          </w:rPr>
+          <w:delText xml:space="preserve"> </w:delText>
+        </w:r>
+      </w:del>
+      <w:del w:id="297" w:author="Kyle MacDonald" w:date="2017-09-29T08:52:00Z">
+        <w:r>
+          <w:rPr>
+            <w:rFonts w:ascii="Times" w:hAnsi="Times"/>
+          </w:rPr>
+          <w:delText xml:space="preserve">were chosen </w:delText>
+        </w:r>
+      </w:del>
+      <w:del w:id="298" w:author="Kyle MacDonald" w:date="2017-09-29T09:52:00Z">
+        <w:r>
+          <w:rPr>
+            <w:rFonts w:ascii="Times" w:hAnsi="Times"/>
+          </w:rPr>
+          <w:delText>based on naturalness.</w:delText>
+        </w:r>
+      </w:del>
+      <w:ins w:id="299" w:author="Kyle MacDonald" w:date="2017-10-25T22:44:00Z">
+        <w:r>
+          <w:rPr>
+            <w:rFonts w:ascii="Times" w:hAnsi="Times"/>
+            <w:i/>
+          </w:rPr>
+          <w:tab/>
+        </w:r>
+      </w:ins>
       <w:r>
         <w:rPr>
           <w:rFonts w:ascii="Times" w:hAnsi="Times"/>
           <w:i/>
         </w:rPr>
-        <w:lastRenderedPageBreak/>
         <w:t xml:space="preserve">Visual stimuli. </w:t>
       </w:r>
       <w:r>
@@ -8072,7 +8318,7 @@
         </w:rPr>
         <w:t>Target nouns consisted of eight object names familiar to most children learning ASL at this age.  Visual stimuli consisted of colorful digitized pictures of these objects presented in four fixed pairs</w:t>
       </w:r>
-      <w:del w:id="275" w:author="Kyle MacDonald" w:date="2017-09-29T09:59:00Z">
+      <w:del w:id="300" w:author="Kyle MacDonald" w:date="2017-09-29T09:59:00Z">
         <w:r>
           <w:rPr>
             <w:rFonts w:ascii="Times" w:hAnsi="Times"/>
@@ -8197,7 +8443,7 @@
         </w:rPr>
         <w:t xml:space="preserve">saw two images of familiar objects on the screen for </w:t>
       </w:r>
-      <w:ins w:id="276" w:author="Kyle MacDonald" w:date="2017-09-26T10:18:00Z">
+      <w:ins w:id="301" w:author="Kyle MacDonald" w:date="2017-09-26T10:18:00Z">
         <w:r>
           <w:rPr>
             <w:rFonts w:ascii="Times" w:hAnsi="Times"/>
@@ -8205,7 +8451,7 @@
           <w:t>two</w:t>
         </w:r>
       </w:ins>
-      <w:del w:id="277" w:author="Kyle MacDonald" w:date="2017-09-26T10:18:00Z">
+      <w:del w:id="302" w:author="Kyle MacDonald" w:date="2017-09-26T10:18:00Z">
         <w:r>
           <w:rPr>
             <w:rFonts w:ascii="Times" w:hAnsi="Times"/>
@@ -8219,7 +8465,7 @@
         </w:rPr>
         <w:t xml:space="preserve"> s</w:t>
       </w:r>
-      <w:ins w:id="278" w:author="Kyle MacDonald" w:date="2017-09-26T10:18:00Z">
+      <w:ins w:id="303" w:author="Kyle MacDonald" w:date="2017-09-26T10:18:00Z">
         <w:r>
           <w:rPr>
             <w:rFonts w:ascii="Times" w:hAnsi="Times"/>
@@ -8245,7 +8491,7 @@
         </w:rPr>
         <w:t xml:space="preserve">to inspect both images. Next, children saw a still frame of the signer for </w:t>
       </w:r>
-      <w:ins w:id="279" w:author="Kyle MacDonald" w:date="2017-09-26T10:18:00Z">
+      <w:ins w:id="304" w:author="Kyle MacDonald" w:date="2017-09-26T10:18:00Z">
         <w:r>
           <w:rPr>
             <w:rFonts w:ascii="Times" w:hAnsi="Times"/>
@@ -8253,7 +8499,7 @@
           <w:t>one</w:t>
         </w:r>
       </w:ins>
-      <w:del w:id="280" w:author="Kyle MacDonald" w:date="2017-09-26T10:18:00Z">
+      <w:del w:id="305" w:author="Kyle MacDonald" w:date="2017-09-26T10:18:00Z">
         <w:r>
           <w:rPr>
             <w:rFonts w:ascii="Times" w:hAnsi="Times"/>
@@ -8267,7 +8513,7 @@
         </w:rPr>
         <w:t xml:space="preserve"> s</w:t>
       </w:r>
-      <w:ins w:id="281" w:author="Kyle MacDonald" w:date="2017-09-26T10:18:00Z">
+      <w:ins w:id="306" w:author="Kyle MacDonald" w:date="2017-09-26T10:18:00Z">
         <w:r>
           <w:rPr>
             <w:rFonts w:ascii="Times" w:hAnsi="Times"/>
@@ -8281,7 +8527,7 @@
         </w:rPr>
         <w:t xml:space="preserve">, so they could orient to the signer prior to sentence onset. The target sentence was then presented, followed by a question and </w:t>
       </w:r>
-      <w:ins w:id="282" w:author="Kyle MacDonald" w:date="2017-09-26T10:18:00Z">
+      <w:ins w:id="307" w:author="Kyle MacDonald" w:date="2017-09-26T10:18:00Z">
         <w:r>
           <w:rPr>
             <w:rFonts w:ascii="Times" w:hAnsi="Times"/>
@@ -8289,7 +8535,7 @@
           <w:t>two</w:t>
         </w:r>
       </w:ins>
-      <w:del w:id="283" w:author="Kyle MacDonald" w:date="2017-09-26T10:18:00Z">
+      <w:del w:id="308" w:author="Kyle MacDonald" w:date="2017-09-26T10:18:00Z">
         <w:r>
           <w:rPr>
             <w:rFonts w:ascii="Times" w:hAnsi="Times"/>
@@ -8303,7 +8549,7 @@
         </w:rPr>
         <w:t>-s</w:t>
       </w:r>
-      <w:ins w:id="284" w:author="Kyle MacDonald" w:date="2017-09-26T10:18:00Z">
+      <w:ins w:id="309" w:author="Kyle MacDonald" w:date="2017-09-26T10:18:00Z">
         <w:r>
           <w:rPr>
             <w:rFonts w:ascii="Times" w:hAnsi="Times"/>
@@ -8317,9 +8563,9 @@
         </w:rPr>
         <w:t xml:space="preserve"> hold, followed by an exclamation to encourage attention to the task. </w:t>
       </w:r>
-      <w:bookmarkStart w:id="285" w:name="coding-and-reliability"/>
-      <w:bookmarkEnd w:id="285"/>
-      <w:ins w:id="286" w:author="Kyle MacDonald" w:date="2017-09-26T10:17:00Z">
+      <w:bookmarkStart w:id="310" w:name="coding-and-reliability"/>
+      <w:bookmarkEnd w:id="310"/>
+      <w:ins w:id="311" w:author="Kyle MacDonald" w:date="2017-09-26T10:17:00Z">
         <w:r>
           <w:rPr>
             <w:rFonts w:ascii="Times" w:hAnsi="Times"/>
@@ -8327,7 +8573,7 @@
           <w:t>This structure is nearly identical to the auditory LWL task, with the only difference being the addition of the two-s</w:t>
         </w:r>
       </w:ins>
-      <w:ins w:id="287" w:author="Kyle MacDonald" w:date="2017-09-26T10:18:00Z">
+      <w:ins w:id="312" w:author="Kyle MacDonald" w:date="2017-09-26T10:18:00Z">
         <w:r>
           <w:rPr>
             <w:rFonts w:ascii="Times" w:hAnsi="Times"/>
@@ -8335,7 +8581,7 @@
           <w:t>econd hold</w:t>
         </w:r>
       </w:ins>
-      <w:ins w:id="288" w:author="Kyle MacDonald" w:date="2017-09-26T10:19:00Z">
+      <w:ins w:id="313" w:author="Kyle MacDonald" w:date="2017-09-26T10:19:00Z">
         <w:r>
           <w:rPr>
             <w:rFonts w:ascii="Times" w:hAnsi="Times"/>
@@ -8343,7 +8589,7 @@
           <w:t xml:space="preserve">. </w:t>
         </w:r>
       </w:ins>
-      <w:ins w:id="289" w:author="Kyle MacDonald" w:date="2017-09-26T10:20:00Z">
+      <w:ins w:id="314" w:author="Kyle MacDonald" w:date="2017-09-26T10:20:00Z">
         <w:r>
           <w:rPr>
             <w:rFonts w:ascii="Times" w:hAnsi="Times"/>
@@ -8409,7 +8655,7 @@
         </w:rPr>
         <w:t>sign onset</w:t>
       </w:r>
-      <w:ins w:id="290" w:author="Kyle MacDonald" w:date="2017-10-23T20:54:00Z">
+      <w:ins w:id="315" w:author="Kyle MacDonald" w:date="2017-10-23T20:54:00Z">
         <w:r>
           <w:rPr>
             <w:rFonts w:ascii="Times" w:hAnsi="Times"/>
@@ -8417,7 +8663,7 @@
           <w:t>. We used</w:t>
         </w:r>
       </w:ins>
-      <w:ins w:id="291" w:author="Kyle MacDonald" w:date="2017-09-29T10:10:00Z">
+      <w:ins w:id="316" w:author="Kyle MacDonald" w:date="2017-09-29T10:10:00Z">
         <w:r>
           <w:rPr>
             <w:rFonts w:ascii="Times" w:hAnsi="Times"/>
@@ -8425,7 +8671,7 @@
           <w:t xml:space="preserve"> a gating task in which</w:t>
         </w:r>
       </w:ins>
-      <w:ins w:id="292" w:author="Kyle MacDonald" w:date="2017-10-23T20:58:00Z">
+      <w:ins w:id="317" w:author="Kyle MacDonald" w:date="2017-10-23T20:58:00Z">
         <w:r>
           <w:rPr>
             <w:rFonts w:ascii="Times" w:hAnsi="Times"/>
@@ -8433,7 +8679,7 @@
           <w:t xml:space="preserve"> ten</w:t>
         </w:r>
       </w:ins>
-      <w:ins w:id="293" w:author="Kyle MacDonald" w:date="2017-09-29T10:10:00Z">
+      <w:ins w:id="318" w:author="Kyle MacDonald" w:date="2017-09-29T10:10:00Z">
         <w:r>
           <w:rPr>
             <w:rFonts w:ascii="Times" w:hAnsi="Times"/>
@@ -8441,7 +8687,7 @@
           <w:t xml:space="preserve"> </w:t>
         </w:r>
       </w:ins>
-      <w:ins w:id="294" w:author="Kyle MacDonald" w:date="2017-10-23T20:58:00Z">
+      <w:ins w:id="319" w:author="Kyle MacDonald" w:date="2017-10-23T20:58:00Z">
         <w:r>
           <w:rPr>
             <w:rFonts w:ascii="Times" w:hAnsi="Times"/>
@@ -8449,7 +8695,7 @@
           <w:t xml:space="preserve">fluent adult </w:t>
         </w:r>
       </w:ins>
-      <w:ins w:id="295" w:author="Kyle MacDonald" w:date="2017-09-29T10:10:00Z">
+      <w:ins w:id="320" w:author="Kyle MacDonald" w:date="2017-09-29T10:10:00Z">
         <w:r>
           <w:rPr>
             <w:rFonts w:ascii="Times" w:hAnsi="Times"/>
@@ -8457,7 +8703,7 @@
           <w:t>signers viewed</w:t>
         </w:r>
       </w:ins>
-      <w:ins w:id="296" w:author="Kyle MacDonald" w:date="2017-10-23T20:45:00Z">
+      <w:ins w:id="321" w:author="Kyle MacDonald" w:date="2017-10-23T20:45:00Z">
         <w:r>
           <w:rPr>
             <w:rFonts w:ascii="Times" w:hAnsi="Times"/>
@@ -8465,7 +8711,7 @@
           <w:t xml:space="preserve"> short videos of</w:t>
         </w:r>
       </w:ins>
-      <w:ins w:id="297" w:author="Kyle MacDonald" w:date="2017-09-29T10:10:00Z">
+      <w:ins w:id="322" w:author="Kyle MacDonald" w:date="2017-09-29T10:10:00Z">
         <w:r>
           <w:rPr>
             <w:rFonts w:ascii="Times" w:hAnsi="Times"/>
@@ -8473,7 +8719,7 @@
           <w:t xml:space="preserve"> randomly presented tokens</w:t>
         </w:r>
       </w:ins>
-      <w:ins w:id="298" w:author="Kyle MacDonald" w:date="2017-10-23T20:44:00Z">
+      <w:ins w:id="323" w:author="Kyle MacDonald" w:date="2017-10-23T20:44:00Z">
         <w:r>
           <w:rPr>
             <w:rFonts w:ascii="Times" w:hAnsi="Times"/>
@@ -8481,7 +8727,7 @@
           <w:t xml:space="preserve"> </w:t>
         </w:r>
       </w:ins>
-      <w:ins w:id="299" w:author="Kyle MacDonald" w:date="2017-10-23T20:54:00Z">
+      <w:ins w:id="324" w:author="Kyle MacDonald" w:date="2017-10-23T20:54:00Z">
         <w:r>
           <w:rPr>
             <w:rFonts w:ascii="Times" w:hAnsi="Times"/>
@@ -8489,7 +8735,7 @@
           <w:t>that</w:t>
         </w:r>
       </w:ins>
-      <w:ins w:id="300" w:author="Kyle MacDonald" w:date="2017-09-29T10:10:00Z">
+      <w:ins w:id="325" w:author="Kyle MacDonald" w:date="2017-09-29T10:10:00Z">
         <w:r>
           <w:rPr>
             <w:rFonts w:ascii="Times" w:hAnsi="Times"/>
@@ -8497,7 +8743,7 @@
           <w:t xml:space="preserve"> </w:t>
         </w:r>
       </w:ins>
-      <w:ins w:id="301" w:author="Kyle MacDonald" w:date="2017-10-23T20:54:00Z">
+      <w:ins w:id="326" w:author="Kyle MacDonald" w:date="2017-10-23T20:54:00Z">
         <w:r>
           <w:rPr>
             <w:rFonts w:ascii="Times" w:hAnsi="Times"/>
@@ -8511,7 +8757,7 @@
         </w:rPr>
         <w:t>.</w:t>
       </w:r>
-      <w:ins w:id="302" w:author="Kyle MacDonald" w:date="2017-10-23T20:54:00Z">
+      <w:ins w:id="327" w:author="Kyle MacDonald" w:date="2017-10-23T20:54:00Z">
         <w:r>
           <w:rPr>
             <w:rFonts w:ascii="Times" w:hAnsi="Times"/>
@@ -8519,7 +8765,7 @@
           <w:t xml:space="preserve"> </w:t>
         </w:r>
       </w:ins>
-      <w:ins w:id="303" w:author="Kyle MacDonald" w:date="2017-10-23T20:58:00Z">
+      <w:ins w:id="328" w:author="Kyle MacDonald" w:date="2017-10-23T20:58:00Z">
         <w:r>
           <w:rPr>
             <w:rFonts w:ascii="Times" w:hAnsi="Times"/>
@@ -8527,7 +8773,7 @@
           <w:t xml:space="preserve">Two </w:t>
         </w:r>
       </w:ins>
-      <w:ins w:id="304" w:author="Kyle MacDonald" w:date="2017-10-23T20:54:00Z">
+      <w:ins w:id="329" w:author="Kyle MacDonald" w:date="2017-10-23T20:54:00Z">
         <w:r>
           <w:rPr>
             <w:rFonts w:ascii="Times" w:hAnsi="Times"/>
@@ -8535,7 +8781,7 @@
           <w:t>native signer</w:t>
         </w:r>
       </w:ins>
-      <w:ins w:id="305" w:author="Kyle MacDonald" w:date="2017-10-23T20:57:00Z">
+      <w:ins w:id="330" w:author="Kyle MacDonald" w:date="2017-10-23T20:57:00Z">
         <w:r>
           <w:rPr>
             <w:rFonts w:ascii="Times" w:hAnsi="Times"/>
@@ -8543,7 +8789,7 @@
           <w:t>s</w:t>
         </w:r>
       </w:ins>
-      <w:ins w:id="306" w:author="Kyle MacDonald" w:date="2017-10-23T20:58:00Z">
+      <w:ins w:id="331" w:author="Kyle MacDonald" w:date="2017-10-23T20:58:00Z">
         <w:r>
           <w:rPr>
             <w:rFonts w:ascii="Times" w:hAnsi="Times"/>
@@ -8551,7 +8797,7 @@
           <w:t xml:space="preserve"> first</w:t>
         </w:r>
       </w:ins>
-      <w:ins w:id="307" w:author="Kyle MacDonald" w:date="2017-10-23T20:54:00Z">
+      <w:ins w:id="332" w:author="Kyle MacDonald" w:date="2017-10-23T20:54:00Z">
         <w:r>
           <w:rPr>
             <w:rFonts w:ascii="Times" w:hAnsi="Times"/>
@@ -8559,7 +8805,7 @@
           <w:t xml:space="preserve"> selected</w:t>
         </w:r>
       </w:ins>
-      <w:ins w:id="308" w:author="Kyle MacDonald" w:date="2017-10-23T20:56:00Z">
+      <w:ins w:id="333" w:author="Kyle MacDonald" w:date="2017-10-23T20:56:00Z">
         <w:r>
           <w:rPr>
             <w:rFonts w:ascii="Times" w:hAnsi="Times"/>
@@ -8567,7 +8813,7 @@
           <w:t xml:space="preserve"> </w:t>
         </w:r>
       </w:ins>
-      <w:ins w:id="309" w:author="Kyle MacDonald" w:date="2017-10-23T20:59:00Z">
+      <w:ins w:id="334" w:author="Kyle MacDonald" w:date="2017-10-23T20:59:00Z">
         <w:r>
           <w:rPr>
             <w:rFonts w:ascii="Times" w:hAnsi="Times"/>
@@ -8575,7 +8821,7 @@
           <w:t>a</w:t>
         </w:r>
       </w:ins>
-      <w:ins w:id="310" w:author="Kyle MacDonald" w:date="2017-10-23T20:57:00Z">
+      <w:ins w:id="335" w:author="Kyle MacDonald" w:date="2017-10-23T20:57:00Z">
         <w:r>
           <w:rPr>
             <w:rFonts w:ascii="Times" w:hAnsi="Times"/>
@@ -8583,7 +8829,7 @@
           <w:t xml:space="preserve"> sequence of </w:t>
         </w:r>
       </w:ins>
-      <w:ins w:id="311" w:author="Kyle MacDonald" w:date="2017-10-23T20:56:00Z">
+      <w:ins w:id="336" w:author="Kyle MacDonald" w:date="2017-10-23T20:56:00Z">
         <w:r>
           <w:rPr>
             <w:rFonts w:ascii="Times" w:hAnsi="Times"/>
@@ -8591,7 +8837,7 @@
           <w:t xml:space="preserve">six </w:t>
         </w:r>
       </w:ins>
-      <w:ins w:id="312" w:author="Kyle MacDonald" w:date="2017-10-23T20:57:00Z">
+      <w:ins w:id="337" w:author="Kyle MacDonald" w:date="2017-10-23T20:57:00Z">
         <w:r>
           <w:rPr>
             <w:rFonts w:ascii="Times" w:hAnsi="Times"/>
@@ -8599,7 +8845,7 @@
           <w:t>candidate frames</w:t>
         </w:r>
       </w:ins>
-      <w:ins w:id="313" w:author="Kyle MacDonald" w:date="2017-10-23T20:59:00Z">
+      <w:ins w:id="338" w:author="Kyle MacDonald" w:date="2017-10-23T20:59:00Z">
         <w:r>
           <w:rPr>
             <w:rFonts w:ascii="Times" w:hAnsi="Times"/>
@@ -8607,7 +8853,7 @@
           <w:t xml:space="preserve"> for each token</w:t>
         </w:r>
       </w:ins>
-      <w:ins w:id="314" w:author="Kyle MacDonald" w:date="2017-10-23T20:58:00Z">
+      <w:ins w:id="339" w:author="Kyle MacDonald" w:date="2017-10-23T20:58:00Z">
         <w:r>
           <w:rPr>
             <w:rFonts w:ascii="Times" w:hAnsi="Times"/>
@@ -8615,7 +8861,7 @@
           <w:t>, and then t</w:t>
         </w:r>
       </w:ins>
-      <w:del w:id="315" w:author="Kyle MacDonald" w:date="2017-10-23T20:58:00Z">
+      <w:del w:id="340" w:author="Kyle MacDonald" w:date="2017-10-23T20:58:00Z">
         <w:r>
           <w:rPr>
             <w:rFonts w:ascii="Times" w:hAnsi="Times"/>
@@ -8629,7 +8875,7 @@
         </w:rPr>
         <w:t xml:space="preserve">en fluent adult signers unfamiliar with the stimuli watched videos of the target signs </w:t>
       </w:r>
-      <w:ins w:id="316" w:author="Kyle MacDonald" w:date="2017-10-23T20:59:00Z">
+      <w:ins w:id="341" w:author="Kyle MacDonald" w:date="2017-10-23T20:59:00Z">
         <w:r>
           <w:rPr>
             <w:rFonts w:ascii="Times" w:hAnsi="Times"/>
@@ -8643,7 +8889,7 @@
         </w:rPr>
         <w:t xml:space="preserve">while viewing the same picture pairs as in the VLP task. </w:t>
       </w:r>
-      <w:ins w:id="317" w:author="Kyle MacDonald" w:date="2017-10-23T20:59:00Z">
+      <w:ins w:id="342" w:author="Kyle MacDonald" w:date="2017-10-23T20:59:00Z">
         <w:r>
           <w:rPr>
             <w:rFonts w:ascii="Times" w:hAnsi="Times"/>
@@ -8657,7 +8903,7 @@
         </w:rPr>
         <w:t xml:space="preserve">For each sign token, the onset of the target noun was operationalized as the earliest </w:t>
       </w:r>
-      <w:del w:id="318" w:author="Kyle MacDonald" w:date="2017-10-23T21:00:00Z">
+      <w:del w:id="343" w:author="Kyle MacDonald" w:date="2017-10-23T21:00:00Z">
         <w:r>
           <w:rPr>
             <w:rFonts w:ascii="Times" w:hAnsi="Times"/>
@@ -8665,7 +8911,7 @@
           <w:delText xml:space="preserve">point </w:delText>
         </w:r>
       </w:del>
-      <w:ins w:id="319" w:author="Kyle MacDonald" w:date="2017-10-23T21:00:00Z">
+      <w:ins w:id="344" w:author="Kyle MacDonald" w:date="2017-10-23T21:00:00Z">
         <w:r>
           <w:rPr>
             <w:rFonts w:ascii="Times" w:hAnsi="Times"/>
@@ -8685,7 +8931,7 @@
           <w:t xml:space="preserve">at </w:t>
         </w:r>
       </w:ins>
-      <w:del w:id="320" w:author="Kyle MacDonald" w:date="2017-10-23T21:00:00Z">
+      <w:del w:id="345" w:author="Kyle MacDonald" w:date="2017-10-23T21:00:00Z">
         <w:r>
           <w:rPr>
             <w:rFonts w:ascii="Times" w:hAnsi="Times"/>
@@ -9009,7 +9255,7 @@
         </w:rPr>
         <w:t xml:space="preserve"> window from target noun onset.</w:t>
       </w:r>
-      <w:ins w:id="321" w:author="Kyle MacDonald" w:date="2017-10-23T21:12:00Z">
+      <w:ins w:id="346" w:author="Kyle MacDonald" w:date="2017-10-23T21:12:00Z">
         <w:r>
           <w:rPr>
             <w:rFonts w:ascii="Times" w:hAnsi="Times"/>
@@ -9948,7 +10194,7 @@
         </w:rPr>
         <w:t>first shift reflects the speed of their lexical access</w:t>
       </w:r>
-      <w:ins w:id="322" w:author="Kyle MacDonald" w:date="2017-10-23T21:03:00Z">
+      <w:ins w:id="347" w:author="Kyle MacDonald" w:date="2017-10-23T21:03:00Z">
         <w:r>
           <w:rPr>
             <w:rStyle w:val="FootnoteReference"/>
@@ -10799,7 +11045,7 @@
         </w:rPr>
         <w:t xml:space="preserve">irst, </w:t>
       </w:r>
-      <w:ins w:id="340" w:author="Kyle MacDonald" w:date="2017-10-24T00:40:00Z">
+      <w:ins w:id="365" w:author="Kyle MacDonald" w:date="2017-10-24T00:40:00Z">
         <w:r>
           <w:rPr>
             <w:rFonts w:ascii="Times" w:hAnsi="Times"/>
@@ -10813,7 +11059,7 @@
           <w:t xml:space="preserve"> the degree to which children and adults tended to initiate eye-movements prior to target sign offset, exploring evidence for incremental ASL processing</w:t>
         </w:r>
       </w:ins>
-      <w:ins w:id="341" w:author="Kyle MacDonald" w:date="2017-10-24T00:41:00Z">
+      <w:ins w:id="366" w:author="Kyle MacDonald" w:date="2017-10-24T00:41:00Z">
         <w:r>
           <w:rPr>
             <w:rFonts w:ascii="Times" w:hAnsi="Times"/>
@@ -10821,7 +11067,7 @@
           <w:t>. Next,</w:t>
         </w:r>
       </w:ins>
-      <w:ins w:id="342" w:author="Kyle MacDonald" w:date="2017-10-24T00:40:00Z">
+      <w:ins w:id="367" w:author="Kyle MacDonald" w:date="2017-10-24T00:40:00Z">
         <w:r>
           <w:rPr>
             <w:rFonts w:ascii="Times" w:hAnsi="Times"/>
@@ -10835,7 +11081,7 @@
         </w:rPr>
         <w:t xml:space="preserve">we compare real-time ASL comprehension in deaf and hearing children to ask if access to auditory information leads to qualitative changes in looking behavior. </w:t>
       </w:r>
-      <w:ins w:id="343" w:author="Kyle MacDonald" w:date="2017-10-24T00:41:00Z">
+      <w:ins w:id="368" w:author="Kyle MacDonald" w:date="2017-10-24T00:41:00Z">
         <w:r>
           <w:rPr>
             <w:rFonts w:ascii="Times" w:hAnsi="Times"/>
@@ -10932,7 +11178,7 @@
         <w:lastRenderedPageBreak/>
         <w:t>Evidence of incremental</w:t>
       </w:r>
-      <w:ins w:id="344" w:author="Kyle MacDonald" w:date="2017-10-24T00:42:00Z">
+      <w:ins w:id="369" w:author="Kyle MacDonald" w:date="2017-10-24T00:42:00Z">
         <w:r>
           <w:rPr>
             <w:rFonts w:ascii="Times" w:hAnsi="Times" w:cs="Times New Roman"/>
@@ -11007,7 +11253,7 @@
           <w:b/>
         </w:rPr>
       </w:pPr>
-      <w:ins w:id="345" w:author="Kyle MacDonald" w:date="2017-10-24T23:13:00Z">
+      <w:ins w:id="370" w:author="Kyle MacDonald" w:date="2017-10-24T23:13:00Z">
         <w:r>
           <w:rPr>
             <w:rFonts w:ascii="Times" w:hAnsi="Times"/>
@@ -11285,7 +11531,7 @@
       <w:pPr>
         <w:pStyle w:val="Heading2"/>
         <w:rPr>
-          <w:ins w:id="346" w:author="Kyle MacDonald" w:date="2017-10-24T00:41:00Z"/>
+          <w:ins w:id="371" w:author="Kyle MacDonald" w:date="2017-10-24T00:41:00Z"/>
           <w:rFonts w:ascii="Times" w:hAnsi="Times" w:cs="Times New Roman"/>
           <w:szCs w:val="24"/>
         </w:rPr>
@@ -11576,7 +11822,7 @@
     <w:p>
       <w:pPr>
         <w:rPr>
-          <w:del w:id="347" w:author="Kyle MacDonald" w:date="2017-10-24T23:13:00Z"/>
+          <w:del w:id="372" w:author="Kyle MacDonald" w:date="2017-10-24T23:13:00Z"/>
           <w:rFonts w:ascii="Times" w:hAnsi="Times"/>
         </w:rPr>
       </w:pPr>
@@ -11599,13 +11845,13 @@
         <w:spacing w:line="240" w:lineRule="auto"/>
         <w:ind w:firstLine="0"/>
         <w:rPr>
-          <w:ins w:id="348" w:author="Kyle MacDonald" w:date="2017-10-24T23:13:00Z"/>
+          <w:ins w:id="373" w:author="Kyle MacDonald" w:date="2017-10-24T23:13:00Z"/>
           <w:rFonts w:ascii="Times" w:hAnsi="Times"/>
           <w:b/>
           <w:i/>
         </w:rPr>
       </w:pPr>
-      <w:ins w:id="349" w:author="Kyle MacDonald" w:date="2017-10-24T23:13:00Z">
+      <w:ins w:id="374" w:author="Kyle MacDonald" w:date="2017-10-24T23:13:00Z">
         <w:r>
           <w:rPr>
             <w:rFonts w:ascii="Times" w:hAnsi="Times"/>
@@ -11674,7 +11920,7 @@
           <w:i/>
         </w:rPr>
       </w:pPr>
-      <w:del w:id="350" w:author="Kyle MacDonald" w:date="2017-10-24T23:13:00Z">
+      <w:del w:id="375" w:author="Kyle MacDonald" w:date="2017-10-24T23:13:00Z">
         <w:r>
           <w:rPr>
             <w:rFonts w:ascii="Times" w:hAnsi="Times"/>
@@ -15265,12 +15511,12 @@
       <w:r>
         <w:t>between age and vocabulary size</w:t>
       </w:r>
-      <w:ins w:id="351" w:author="Kyle MacDonald" w:date="2017-10-23T21:16:00Z">
+      <w:ins w:id="376" w:author="Kyle MacDonald" w:date="2017-10-23T21:16:00Z">
         <w:r>
           <w:t xml:space="preserve"> (</w:t>
         </w:r>
       </w:ins>
-      <w:ins w:id="352" w:author="Kyle MacDonald" w:date="2017-10-23T23:13:00Z">
+      <w:ins w:id="377" w:author="Kyle MacDonald" w:date="2017-10-23T23:13:00Z">
         <w:r>
           <w:t xml:space="preserve">r = </w:t>
         </w:r>
@@ -15278,7 +15524,7 @@
           <w:t>0.76</w:t>
         </w:r>
       </w:ins>
-      <w:ins w:id="353" w:author="Kyle MacDonald" w:date="2017-10-23T21:16:00Z">
+      <w:ins w:id="378" w:author="Kyle MacDonald" w:date="2017-10-23T21:16:00Z">
         <w:r>
           <w:t xml:space="preserve">) </w:t>
         </w:r>
@@ -15321,14 +15567,14 @@
       <w:pPr>
         <w:rPr>
           <w:rFonts w:ascii="Times" w:hAnsi="Times"/>
-          <w:rPrChange w:id="354" w:author="Kyle MacDonald" w:date="2017-10-23T23:30:00Z">
+          <w:rPrChange w:id="379" w:author="Kyle MacDonald" w:date="2017-10-23T23:30:00Z">
             <w:rPr>
               <w:rFonts w:ascii="Times" w:hAnsi="Times"/>
               <w:color w:val="222222"/>
             </w:rPr>
           </w:rPrChange>
         </w:rPr>
-        <w:pPrChange w:id="355" w:author="Kyle MacDonald" w:date="2017-10-23T23:30:00Z">
+        <w:pPrChange w:id="380" w:author="Kyle MacDonald" w:date="2017-10-23T23:30:00Z">
           <w:pPr>
             <w:shd w:val="clear" w:color="auto" w:fill="FFFFFF"/>
           </w:pPr>
@@ -15444,7 +15690,7 @@
         </w:rPr>
         <w:t xml:space="preserve">to study children’s spoken language processing (e.g., Fernald et al. 1998). </w:t>
       </w:r>
-      <w:ins w:id="356" w:author="Kyle MacDonald" w:date="2017-10-23T23:27:00Z">
+      <w:ins w:id="381" w:author="Kyle MacDonald" w:date="2017-10-23T23:27:00Z">
         <w:r>
           <w:rPr>
             <w:rFonts w:ascii="Times" w:hAnsi="Times"/>
@@ -15452,7 +15698,7 @@
           <w:t xml:space="preserve">However, </w:t>
         </w:r>
       </w:ins>
-      <w:ins w:id="357" w:author="Kyle MacDonald" w:date="2017-10-23T23:28:00Z">
+      <w:ins w:id="382" w:author="Kyle MacDonald" w:date="2017-10-23T23:28:00Z">
         <w:r>
           <w:rPr>
             <w:rFonts w:ascii="Times" w:hAnsi="Times"/>
@@ -15460,7 +15706,7 @@
           <w:t>it is interesting to note that the mean reaction time of the adults in our task (</w:t>
         </w:r>
       </w:ins>
-      <w:ins w:id="358" w:author="Kyle MacDonald" w:date="2017-10-23T23:29:00Z">
+      <w:ins w:id="383" w:author="Kyle MacDonald" w:date="2017-10-23T23:29:00Z">
         <w:r>
           <w:rPr>
             <w:rFonts w:ascii="Times" w:hAnsi="Times"/>
@@ -15482,7 +15728,7 @@
           <w:t xml:space="preserve">) was strikingly close to the performance of native adult signers in </w:t>
         </w:r>
       </w:ins>
-      <w:ins w:id="359" w:author="Kyle MacDonald" w:date="2017-10-23T23:28:00Z">
+      <w:ins w:id="384" w:author="Kyle MacDonald" w:date="2017-10-23T23:28:00Z">
         <w:r>
           <w:rPr>
             <w:color w:val="000000"/>
@@ -15490,7 +15736,7 @@
           <w:t>Lieberman et al.</w:t>
         </w:r>
       </w:ins>
-      <w:ins w:id="360" w:author="Kyle MacDonald" w:date="2017-10-23T23:29:00Z">
+      <w:ins w:id="385" w:author="Kyle MacDonald" w:date="2017-10-23T23:29:00Z">
         <w:r>
           <w:rPr>
             <w:color w:val="000000"/>
@@ -15498,7 +15744,7 @@
           <w:t>’s</w:t>
         </w:r>
       </w:ins>
-      <w:ins w:id="361" w:author="Kyle MacDonald" w:date="2017-10-23T23:28:00Z">
+      <w:ins w:id="386" w:author="Kyle MacDonald" w:date="2017-10-23T23:28:00Z">
         <w:r>
           <w:rPr>
             <w:color w:val="000000"/>
@@ -15506,7 +15752,7 @@
           <w:t xml:space="preserve"> (2013) Unrelated condition</w:t>
         </w:r>
       </w:ins>
-      <w:ins w:id="362" w:author="Kyle MacDonald" w:date="2017-10-23T23:29:00Z">
+      <w:ins w:id="387" w:author="Kyle MacDonald" w:date="2017-10-23T23:29:00Z">
         <w:r>
           <w:rPr>
             <w:color w:val="000000"/>
@@ -15534,7 +15780,7 @@
           <w:t>)</w:t>
         </w:r>
       </w:ins>
-      <w:ins w:id="363" w:author="Kyle MacDonald" w:date="2017-10-23T23:28:00Z">
+      <w:ins w:id="388" w:author="Kyle MacDonald" w:date="2017-10-23T23:28:00Z">
         <w:r>
           <w:rPr>
             <w:color w:val="000000"/>
@@ -15542,7 +15788,7 @@
           <w:t>, which consisted of a target picture and three competitor pictures whose corresponding ASL signs shared no semantic or phonological properties with the target sig</w:t>
         </w:r>
       </w:ins>
-      <w:ins w:id="364" w:author="Kyle MacDonald" w:date="2017-10-23T23:30:00Z">
+      <w:ins w:id="389" w:author="Kyle MacDonald" w:date="2017-10-23T23:30:00Z">
         <w:r>
           <w:rPr>
             <w:color w:val="000000"/>
@@ -15550,7 +15796,7 @@
           <w:t>n.</w:t>
         </w:r>
       </w:ins>
-      <w:ins w:id="365" w:author="Kyle MacDonald" w:date="2017-10-23T23:28:00Z">
+      <w:ins w:id="390" w:author="Kyle MacDonald" w:date="2017-10-23T23:28:00Z">
         <w:r>
           <w:rPr>
             <w:color w:val="000000"/>
@@ -15577,7 +15823,7 @@
         </w:rPr>
         <w:t>make</w:t>
       </w:r>
-      <w:ins w:id="366" w:author="Kyle MacDonald" w:date="2017-10-23T23:30:00Z">
+      <w:ins w:id="391" w:author="Kyle MacDonald" w:date="2017-10-23T23:30:00Z">
         <w:r>
           <w:rPr>
             <w:rFonts w:ascii="Times" w:hAnsi="Times"/>
@@ -16097,7 +16343,7 @@
         </w:rPr>
         <w:t>In, this study provides the first evidence that young ASL learners’ rapidly shift visual attention as</w:t>
       </w:r>
-      <w:del w:id="367" w:author="Kyle MacDonald" w:date="2017-10-25T11:25:00Z">
+      <w:del w:id="392" w:author="Kyle MacDonald" w:date="2017-10-25T11:25:00Z">
         <w:r>
           <w:rPr>
             <w:rFonts w:ascii="Times" w:hAnsi="Times"/>
@@ -16105,7 +16351,7 @@
           <w:delText xml:space="preserve"> </w:delText>
         </w:r>
       </w:del>
-      <w:ins w:id="368" w:author="Kyle MacDonald" w:date="2017-10-25T11:25:00Z">
+      <w:ins w:id="393" w:author="Kyle MacDonald" w:date="2017-10-25T11:25:00Z">
         <w:r>
           <w:rPr>
             <w:rFonts w:ascii="Times" w:hAnsi="Times"/>
@@ -16113,7 +16359,7 @@
           <w:t xml:space="preserve"> signs unfold in time and prior to sign offset</w:t>
         </w:r>
       </w:ins>
-      <w:del w:id="369" w:author="Kyle MacDonald" w:date="2017-10-25T11:25:00Z">
+      <w:del w:id="394" w:author="Kyle MacDonald" w:date="2017-10-25T11:25:00Z">
         <w:r>
           <w:rPr>
             <w:rFonts w:ascii="Times" w:hAnsi="Times"/>
@@ -16380,7 +16626,7 @@
         <w:pStyle w:val="Bibliography"/>
         <w:ind w:left="720" w:hanging="720"/>
         <w:rPr>
-          <w:ins w:id="370" w:author="Kyle MacDonald" w:date="2017-10-25T10:02:00Z"/>
+          <w:ins w:id="395" w:author="Kyle MacDonald" w:date="2017-10-25T10:02:00Z"/>
           <w:rFonts w:ascii="Times" w:hAnsi="Times"/>
           <w:color w:val="222222"/>
           <w:shd w:val="clear" w:color="auto" w:fill="FFFFFF"/>
@@ -16465,7 +16711,7 @@
         </w:rPr>
       </w:pPr>
       <w:proofErr w:type="spellStart"/>
-      <w:ins w:id="371" w:author="Kyle MacDonald" w:date="2017-10-25T10:02:00Z">
+      <w:ins w:id="396" w:author="Kyle MacDonald" w:date="2017-10-25T10:02:00Z">
         <w:r>
           <w:rPr>
             <w:rFonts w:ascii="Times" w:hAnsi="Times" w:cs="Arial"/>
@@ -17522,11 +17768,11 @@
         <w:pStyle w:val="Bibliography"/>
         <w:ind w:left="720" w:hanging="720"/>
         <w:rPr>
-          <w:del w:id="372" w:author="Kyle MacDonald" w:date="2017-10-23T23:31:00Z"/>
+          <w:del w:id="397" w:author="Kyle MacDonald" w:date="2017-10-23T23:31:00Z"/>
           <w:rFonts w:ascii="Times" w:hAnsi="Times"/>
         </w:rPr>
       </w:pPr>
-      <w:del w:id="373" w:author="Kyle MacDonald" w:date="2017-10-23T23:31:00Z">
+      <w:del w:id="398" w:author="Kyle MacDonald" w:date="2017-10-23T23:31:00Z">
         <w:r>
           <w:rPr>
             <w:rFonts w:ascii="Times" w:hAnsi="Times"/>
@@ -17553,7 +17799,7 @@
       <w:pPr>
         <w:ind w:left="720" w:hanging="720"/>
         <w:rPr>
-          <w:ins w:id="374" w:author="Kyle MacDonald" w:date="2017-10-23T23:31:00Z"/>
+          <w:ins w:id="399" w:author="Kyle MacDonald" w:date="2017-10-23T23:31:00Z"/>
           <w:rFonts w:ascii="Times" w:hAnsi="Times"/>
           <w:color w:val="222222"/>
           <w:shd w:val="clear" w:color="auto" w:fill="FFFFFF"/>
@@ -17658,7 +17904,7 @@
         </w:rPr>
       </w:pPr>
       <w:proofErr w:type="gramStart"/>
-      <w:ins w:id="375" w:author="Kyle MacDonald" w:date="2017-10-23T23:31:00Z">
+      <w:ins w:id="400" w:author="Kyle MacDonald" w:date="2017-10-23T23:31:00Z">
         <w:r>
           <w:rPr>
             <w:rFonts w:ascii="Times" w:hAnsi="Times" w:cs="Arial"/>
@@ -18950,7 +19196,7 @@
 
 <file path=word/comments.xml><?xml version="1.0" encoding="utf-8"?>
 <w:comments xmlns:wpc="http://schemas.microsoft.com/office/word/2010/wordprocessingCanvas" xmlns:mo="http://schemas.microsoft.com/office/mac/office/2008/main" xmlns:mc="http://schemas.openxmlformats.org/markup-compatibility/2006" xmlns:mv="urn:schemas-microsoft-com:mac:vml" xmlns:o="urn:schemas-microsoft-com:office:office" xmlns:r="http://schemas.openxmlformats.org/officeDocument/2006/relationships" xmlns:m="http://schemas.openxmlformats.org/officeDocument/2006/math" xmlns:v="urn:schemas-microsoft-com:vml" xmlns:wp14="http://schemas.microsoft.com/office/word/2010/wordprocessingDrawing" xmlns:wp="http://schemas.openxmlformats.org/drawingml/2006/wordprocessingDrawing" xmlns:w10="urn:schemas-microsoft-com:office:word" xmlns:w="http://schemas.openxmlformats.org/wordprocessingml/2006/main" xmlns:w14="http://schemas.microsoft.com/office/word/2010/wordml" xmlns:wpg="http://schemas.microsoft.com/office/word/2010/wordprocessingGroup" xmlns:wpi="http://schemas.microsoft.com/office/word/2010/wordprocessingInk" xmlns:wne="http://schemas.microsoft.com/office/word/2006/wordml" xmlns:wps="http://schemas.microsoft.com/office/word/2010/wordprocessingShape" mc:Ignorable="w14 wp14">
-  <w:comment w:id="249" w:author="Kyle MacDonald" w:date="2017-09-29T10:21:00Z" w:initials="KM">
+  <w:comment w:id="265" w:author="Kyle MacDonald" w:date="2017-09-29T10:21:00Z" w:initials="KM">
     <w:p>
       <w:pPr>
         <w:pStyle w:val="CommentText"/>
@@ -19032,7 +19278,7 @@
           <w:rFonts w:ascii="Times" w:hAnsi="Times"/>
         </w:rPr>
       </w:pPr>
-      <w:ins w:id="176" w:author="Kyle MacDonald" w:date="2017-10-25T11:15:00Z">
+      <w:ins w:id="177" w:author="Kyle MacDonald" w:date="2017-10-25T11:15:00Z">
         <w:r>
           <w:rPr>
             <w:rStyle w:val="FootnoteReference"/>
@@ -19047,7 +19293,7 @@
           <w:t xml:space="preserve"> It is important to note that </w:t>
         </w:r>
       </w:ins>
-      <w:ins w:id="177" w:author="Kyle MacDonald" w:date="2017-10-25T11:17:00Z">
+      <w:ins w:id="178" w:author="Kyle MacDonald" w:date="2017-10-25T11:17:00Z">
         <w:r>
           <w:rPr>
             <w:rFonts w:ascii="Times" w:hAnsi="Times"/>
@@ -19055,7 +19301,7 @@
           <w:t xml:space="preserve">the hearing/deaf </w:t>
         </w:r>
       </w:ins>
-      <w:ins w:id="178" w:author="Kyle MacDonald" w:date="2017-10-25T11:15:00Z">
+      <w:ins w:id="179" w:author="Kyle MacDonald" w:date="2017-10-25T11:15:00Z">
         <w:r>
           <w:rPr>
             <w:rFonts w:ascii="Times" w:hAnsi="Times"/>
@@ -19063,7 +19309,7 @@
           <w:t>hypothesis is motivated by</w:t>
         </w:r>
       </w:ins>
-      <w:ins w:id="179" w:author="Kyle MacDonald" w:date="2017-10-25T11:17:00Z">
+      <w:ins w:id="180" w:author="Kyle MacDonald" w:date="2017-10-25T11:17:00Z">
         <w:r>
           <w:rPr>
             <w:rFonts w:ascii="Times" w:hAnsi="Times"/>
@@ -19071,7 +19317,7 @@
           <w:t xml:space="preserve"> the potential for the</w:t>
         </w:r>
       </w:ins>
-      <w:ins w:id="180" w:author="Kyle MacDonald" w:date="2017-10-25T11:15:00Z">
+      <w:ins w:id="181" w:author="Kyle MacDonald" w:date="2017-10-25T11:15:00Z">
         <w:r>
           <w:rPr>
             <w:rFonts w:ascii="Times" w:hAnsi="Times"/>
@@ -19079,7 +19325,7 @@
           <w:t xml:space="preserve"> </w:t>
         </w:r>
       </w:ins>
-      <w:ins w:id="181" w:author="Kyle MacDonald" w:date="2017-10-25T11:16:00Z">
+      <w:ins w:id="182" w:author="Kyle MacDonald" w:date="2017-10-25T11:16:00Z">
         <w:r>
           <w:rPr>
             <w:rFonts w:ascii="Times" w:hAnsi="Times"/>
@@ -19087,7 +19333,7 @@
           <w:t>naturally occurring differences in hearing and deaf children’s</w:t>
         </w:r>
       </w:ins>
-      <w:ins w:id="182" w:author="Kyle MacDonald" w:date="2017-10-25T11:17:00Z">
+      <w:ins w:id="183" w:author="Kyle MacDonald" w:date="2017-10-25T11:17:00Z">
         <w:r>
           <w:rPr>
             <w:rFonts w:ascii="Times" w:hAnsi="Times"/>
@@ -19095,7 +19341,7 @@
           <w:t xml:space="preserve"> access to auditory information in their</w:t>
         </w:r>
       </w:ins>
-      <w:ins w:id="183" w:author="Kyle MacDonald" w:date="2017-10-25T11:16:00Z">
+      <w:ins w:id="184" w:author="Kyle MacDonald" w:date="2017-10-25T11:16:00Z">
         <w:r>
           <w:rPr>
             <w:rFonts w:ascii="Times" w:hAnsi="Times"/>
@@ -19103,7 +19349,7 @@
           <w:t xml:space="preserve"> daily lives and not </w:t>
         </w:r>
       </w:ins>
-      <w:ins w:id="184" w:author="Kyle MacDonald" w:date="2017-10-25T11:17:00Z">
+      <w:ins w:id="185" w:author="Kyle MacDonald" w:date="2017-10-25T11:17:00Z">
         <w:r>
           <w:rPr>
             <w:rFonts w:ascii="Times" w:hAnsi="Times"/>
@@ -19111,7 +19357,7 @@
           <w:t xml:space="preserve">based on </w:t>
         </w:r>
       </w:ins>
-      <w:ins w:id="185" w:author="Kyle MacDonald" w:date="2017-10-25T11:16:00Z">
+      <w:ins w:id="186" w:author="Kyle MacDonald" w:date="2017-10-25T11:16:00Z">
         <w:r>
           <w:rPr>
             <w:rFonts w:ascii="Times" w:hAnsi="Times"/>
@@ -19126,7 +19372,7 @@
       <w:pPr>
         <w:pStyle w:val="FootnoteText"/>
       </w:pPr>
-      <w:ins w:id="323" w:author="Kyle MacDonald" w:date="2017-10-23T21:03:00Z">
+      <w:ins w:id="348" w:author="Kyle MacDonald" w:date="2017-10-23T21:03:00Z">
         <w:r>
           <w:rPr>
             <w:rStyle w:val="FootnoteReference"/>
@@ -19137,7 +19383,7 @@
           <w:t xml:space="preserve"> </w:t>
         </w:r>
       </w:ins>
-      <w:ins w:id="324" w:author="Kyle MacDonald" w:date="2017-10-23T21:05:00Z">
+      <w:ins w:id="349" w:author="Kyle MacDonald" w:date="2017-10-23T21:05:00Z">
         <w:r>
           <w:rPr>
             <w:rFonts w:ascii="Times" w:hAnsi="Times"/>
@@ -19145,7 +19391,7 @@
           <w:t>The</w:t>
         </w:r>
       </w:ins>
-      <w:ins w:id="325" w:author="Kyle MacDonald" w:date="2017-10-23T21:03:00Z">
+      <w:ins w:id="350" w:author="Kyle MacDonald" w:date="2017-10-23T21:03:00Z">
         <w:r>
           <w:rPr>
             <w:rFonts w:ascii="Times" w:hAnsi="Times"/>
@@ -19153,7 +19399,7 @@
           <w:t xml:space="preserve"> assumption </w:t>
         </w:r>
       </w:ins>
-      <w:ins w:id="326" w:author="Kyle MacDonald" w:date="2017-10-23T21:05:00Z">
+      <w:ins w:id="351" w:author="Kyle MacDonald" w:date="2017-10-23T21:05:00Z">
         <w:r>
           <w:rPr>
             <w:rFonts w:ascii="Times" w:hAnsi="Times"/>
@@ -19161,7 +19407,7 @@
           <w:t xml:space="preserve">that first shifts reflects speed of lexical access </w:t>
         </w:r>
       </w:ins>
-      <w:ins w:id="327" w:author="Kyle MacDonald" w:date="2017-10-23T21:03:00Z">
+      <w:ins w:id="352" w:author="Kyle MacDonald" w:date="2017-10-23T21:03:00Z">
         <w:r>
           <w:rPr>
             <w:rFonts w:ascii="Times" w:hAnsi="Times"/>
@@ -19169,7 +19415,7 @@
           <w:t xml:space="preserve">depends on the visual display containing candidate objects </w:t>
         </w:r>
       </w:ins>
-      <w:ins w:id="328" w:author="Kyle MacDonald" w:date="2017-10-23T21:04:00Z">
+      <w:ins w:id="353" w:author="Kyle MacDonald" w:date="2017-10-23T21:04:00Z">
         <w:r>
           <w:rPr>
             <w:rFonts w:ascii="Times" w:hAnsi="Times"/>
@@ -19177,7 +19423,7 @@
           <w:t>with minimal initial</w:t>
         </w:r>
       </w:ins>
-      <w:ins w:id="329" w:author="Kyle MacDonald" w:date="2017-10-23T21:03:00Z">
+      <w:ins w:id="354" w:author="Kyle MacDonald" w:date="2017-10-23T21:03:00Z">
         <w:r>
           <w:rPr>
             <w:rFonts w:ascii="Times" w:hAnsi="Times"/>
@@ -19185,7 +19431,7 @@
           <w:t xml:space="preserve"> </w:t>
         </w:r>
       </w:ins>
-      <w:ins w:id="330" w:author="Kyle MacDonald" w:date="2017-10-23T21:04:00Z">
+      <w:ins w:id="355" w:author="Kyle MacDonald" w:date="2017-10-23T21:04:00Z">
         <w:r>
           <w:rPr>
             <w:rFonts w:ascii="Times" w:hAnsi="Times"/>
@@ -19193,7 +19439,7 @@
           <w:t>phonological overlap</w:t>
         </w:r>
       </w:ins>
-      <w:ins w:id="331" w:author="Kyle MacDonald" w:date="2017-10-23T21:05:00Z">
+      <w:ins w:id="356" w:author="Kyle MacDonald" w:date="2017-10-23T21:05:00Z">
         <w:r>
           <w:rPr>
             <w:rFonts w:ascii="Times" w:hAnsi="Times"/>
@@ -19201,7 +19447,7 @@
           <w:t xml:space="preserve">. If </w:t>
         </w:r>
       </w:ins>
-      <w:ins w:id="332" w:author="Kyle MacDonald" w:date="2017-10-23T21:07:00Z">
+      <w:ins w:id="357" w:author="Kyle MacDonald" w:date="2017-10-23T21:07:00Z">
         <w:r>
           <w:rPr>
             <w:rFonts w:ascii="Times" w:hAnsi="Times"/>
@@ -19229,7 +19475,7 @@
           <w:t>candle)</w:t>
         </w:r>
       </w:ins>
-      <w:ins w:id="333" w:author="Kyle MacDonald" w:date="2017-10-23T21:06:00Z">
+      <w:ins w:id="358" w:author="Kyle MacDonald" w:date="2017-10-23T21:06:00Z">
         <w:r>
           <w:rPr>
             <w:rFonts w:ascii="Times" w:hAnsi="Times"/>
@@ -19237,7 +19483,7 @@
           <w:t xml:space="preserve">, then </w:t>
         </w:r>
       </w:ins>
-      <w:ins w:id="334" w:author="Kyle MacDonald" w:date="2017-10-23T21:08:00Z">
+      <w:ins w:id="359" w:author="Kyle MacDonald" w:date="2017-10-23T21:08:00Z">
         <w:r>
           <w:rPr>
             <w:rFonts w:ascii="Times" w:hAnsi="Times"/>
@@ -19245,7 +19491,7 @@
           <w:t xml:space="preserve">participants’ </w:t>
         </w:r>
       </w:ins>
-      <w:ins w:id="335" w:author="Kyle MacDonald" w:date="2017-10-23T21:04:00Z">
+      <w:ins w:id="360" w:author="Kyle MacDonald" w:date="2017-10-23T21:04:00Z">
         <w:r>
           <w:rPr>
             <w:rFonts w:ascii="Times" w:hAnsi="Times"/>
@@ -19253,7 +19499,7 @@
           <w:t xml:space="preserve">early shifting behavior </w:t>
         </w:r>
       </w:ins>
-      <w:ins w:id="336" w:author="Kyle MacDonald" w:date="2017-10-23T21:06:00Z">
+      <w:ins w:id="361" w:author="Kyle MacDonald" w:date="2017-10-23T21:06:00Z">
         <w:r>
           <w:rPr>
             <w:rFonts w:ascii="Times" w:hAnsi="Times"/>
@@ -19261,7 +19507,7 @@
           <w:t xml:space="preserve">could </w:t>
         </w:r>
       </w:ins>
-      <w:ins w:id="337" w:author="Kyle MacDonald" w:date="2017-10-23T21:04:00Z">
+      <w:ins w:id="362" w:author="Kyle MacDonald" w:date="2017-10-23T21:04:00Z">
         <w:r>
           <w:rPr>
             <w:rFonts w:ascii="Times" w:hAnsi="Times"/>
@@ -19269,7 +19515,7 @@
           <w:t xml:space="preserve">reflect consideration of </w:t>
         </w:r>
       </w:ins>
-      <w:ins w:id="338" w:author="Kyle MacDonald" w:date="2017-10-23T21:06:00Z">
+      <w:ins w:id="363" w:author="Kyle MacDonald" w:date="2017-10-23T21:06:00Z">
         <w:r>
           <w:rPr>
             <w:rFonts w:ascii="Times" w:hAnsi="Times"/>
@@ -19277,7 +19523,7 @@
           <w:t xml:space="preserve">lexical </w:t>
         </w:r>
       </w:ins>
-      <w:ins w:id="339" w:author="Kyle MacDonald" w:date="2017-10-23T21:05:00Z">
+      <w:ins w:id="364" w:author="Kyle MacDonald" w:date="2017-10-23T21:05:00Z">
         <w:r>
           <w:rPr>
             <w:rFonts w:ascii="Times" w:hAnsi="Times"/>
@@ -19367,7 +19613,7 @@
         <w:rStyle w:val="PageNumber"/>
         <w:noProof/>
       </w:rPr>
-      <w:t>5</w:t>
+      <w:t>2</w:t>
     </w:r>
     <w:r>
       <w:rPr>

</xml_diff>